<commit_message>
Completed Assignment of Module-6
</commit_message>
<xml_diff>
--- a/Module-06/Assignment/Questions.docx
+++ b/Module-06/Assignment/Questions.docx
@@ -1,6 +1,6 @@
 
 <file path=word/document.xml><?xml version="1.0" encoding="utf-8"?>
-<w:document xmlns:wpc="http://schemas.microsoft.com/office/word/2010/wordprocessingCanvas" xmlns:mc="http://schemas.openxmlformats.org/markup-compatibility/2006" xmlns:o="urn:schemas-microsoft-com:office:office" xmlns:r="http://schemas.openxmlformats.org/officeDocument/2006/relationships" xmlns:m="http://schemas.openxmlformats.org/officeDocument/2006/math" xmlns:v="urn:schemas-microsoft-com:vml" xmlns:wp14="http://schemas.microsoft.com/office/word/2010/wordprocessingDrawing" xmlns:wp="http://schemas.openxmlformats.org/drawingml/2006/wordprocessingDrawing" xmlns:w10="urn:schemas-microsoft-com:office:word" xmlns:w="http://schemas.openxmlformats.org/wordprocessingml/2006/main" xmlns:w14="http://schemas.microsoft.com/office/word/2010/wordml" xmlns:w15="http://schemas.microsoft.com/office/word/2012/wordml" xmlns:wpg="http://schemas.microsoft.com/office/word/2010/wordprocessingGroup" xmlns:wpi="http://schemas.microsoft.com/office/word/2010/wordprocessingInk" xmlns:wne="http://schemas.microsoft.com/office/word/2006/wordml" xmlns:wps="http://schemas.microsoft.com/office/word/2010/wordprocessingShape" mc:Ignorable="w14 w15 wp14">
+<w:document xmlns:wpc="http://schemas.microsoft.com/office/word/2010/wordprocessingCanvas" xmlns:cx="http://schemas.microsoft.com/office/drawing/2014/chartex" xmlns:cx1="http://schemas.microsoft.com/office/drawing/2015/9/8/chartex" xmlns:cx2="http://schemas.microsoft.com/office/drawing/2015/10/21/chartex" xmlns:cx3="http://schemas.microsoft.com/office/drawing/2016/5/9/chartex" xmlns:cx4="http://schemas.microsoft.com/office/drawing/2016/5/10/chartex" xmlns:cx5="http://schemas.microsoft.com/office/drawing/2016/5/11/chartex" xmlns:cx6="http://schemas.microsoft.com/office/drawing/2016/5/12/chartex" xmlns:cx7="http://schemas.microsoft.com/office/drawing/2016/5/13/chartex" xmlns:cx8="http://schemas.microsoft.com/office/drawing/2016/5/14/chartex" xmlns:mc="http://schemas.openxmlformats.org/markup-compatibility/2006" xmlns:aink="http://schemas.microsoft.com/office/drawing/2016/ink" xmlns:am3d="http://schemas.microsoft.com/office/drawing/2017/model3d" xmlns:o="urn:schemas-microsoft-com:office:office" xmlns:r="http://schemas.openxmlformats.org/officeDocument/2006/relationships" xmlns:m="http://schemas.openxmlformats.org/officeDocument/2006/math" xmlns:v="urn:schemas-microsoft-com:vml" xmlns:wp14="http://schemas.microsoft.com/office/word/2010/wordprocessingDrawing" xmlns:wp="http://schemas.openxmlformats.org/drawingml/2006/wordprocessingDrawing" xmlns:w10="urn:schemas-microsoft-com:office:word" xmlns:w="http://schemas.openxmlformats.org/wordprocessingml/2006/main" xmlns:w14="http://schemas.microsoft.com/office/word/2010/wordml" xmlns:w15="http://schemas.microsoft.com/office/word/2012/wordml" xmlns:w16cid="http://schemas.microsoft.com/office/word/2016/wordml/cid" xmlns:w16se="http://schemas.microsoft.com/office/word/2015/wordml/symex" xmlns:wpg="http://schemas.microsoft.com/office/word/2010/wordprocessingGroup" xmlns:wpi="http://schemas.microsoft.com/office/word/2010/wordprocessingInk" xmlns:wne="http://schemas.microsoft.com/office/word/2006/wordml" xmlns:wps="http://schemas.microsoft.com/office/word/2010/wordprocessingShape" mc:Ignorable="w14 w15 w16se w16cid wp14">
   <w:body>
     <w:p>
       <w:pPr>
@@ -24,20 +24,7 @@
           <w:szCs w:val="28"/>
           <w:shd w:val="clear" w:color="auto" w:fill="FFFFFF"/>
         </w:rPr>
-        <w:t>Cust_Purch_FakeDat</w:t>
-      </w:r>
-      <w:bookmarkStart w:id="0" w:name="_GoBack"/>
-      <w:bookmarkEnd w:id="0"/>
-      <w:r>
-        <w:rPr>
-          <w:rStyle w:val="Strong"/>
-          <w:rFonts w:cstheme="minorHAnsi"/>
-          <w:color w:val="000000"/>
-          <w:sz w:val="28"/>
-          <w:szCs w:val="28"/>
-          <w:shd w:val="clear" w:color="auto" w:fill="FFFFFF"/>
-        </w:rPr>
-        <w:t>a</w:t>
+        <w:t>Cust_Purch_FakeData</w:t>
       </w:r>
       <w:proofErr w:type="spellEnd"/>
     </w:p>
@@ -74,10 +61,72 @@
     <w:p>
       <w:pPr>
         <w:pStyle w:val="ListParagraph"/>
-        <w:numPr>
-          <w:ilvl w:val="0"/>
-          <w:numId w:val="3"/>
-        </w:numPr>
+        <w:shd w:val="clear" w:color="auto" w:fill="1F1F1F"/>
+        <w:spacing w:after="0" w:line="270" w:lineRule="atLeast"/>
+        <w:ind w:left="810"/>
+        <w:rPr>
+          <w:rFonts w:ascii="Menlo" w:eastAsia="Times New Roman" w:hAnsi="Menlo" w:cs="Menlo"/>
+          <w:color w:val="CCCCCC"/>
+          <w:sz w:val="18"/>
+          <w:szCs w:val="18"/>
+          <w:lang w:bidi="bn-IN"/>
+        </w:rPr>
+      </w:pPr>
+      <w:proofErr w:type="gramStart"/>
+      <w:r>
+        <w:rPr>
+          <w:rFonts w:ascii="Menlo" w:eastAsia="Times New Roman" w:hAnsi="Menlo" w:cs="Menlo"/>
+          <w:color w:val="9CDCFE"/>
+          <w:sz w:val="18"/>
+          <w:szCs w:val="18"/>
+          <w:lang w:bidi="bn-IN"/>
+        </w:rPr>
+        <w:t>df</w:t>
+      </w:r>
+      <w:r>
+        <w:rPr>
+          <w:rFonts w:ascii="Menlo" w:eastAsia="Times New Roman" w:hAnsi="Menlo" w:cs="Menlo"/>
+          <w:color w:val="CCCCCC"/>
+          <w:sz w:val="18"/>
+          <w:szCs w:val="18"/>
+          <w:lang w:bidi="bn-IN"/>
+        </w:rPr>
+        <w:t>.</w:t>
+      </w:r>
+      <w:r>
+        <w:rPr>
+          <w:rFonts w:ascii="Menlo" w:eastAsia="Times New Roman" w:hAnsi="Menlo" w:cs="Menlo"/>
+          <w:color w:val="DCDCAA"/>
+          <w:sz w:val="18"/>
+          <w:szCs w:val="18"/>
+          <w:lang w:bidi="bn-IN"/>
+        </w:rPr>
+        <w:t>info</w:t>
+      </w:r>
+      <w:r>
+        <w:rPr>
+          <w:rFonts w:ascii="Menlo" w:eastAsia="Times New Roman" w:hAnsi="Menlo" w:cs="Menlo"/>
+          <w:color w:val="CCCCCC"/>
+          <w:sz w:val="18"/>
+          <w:szCs w:val="18"/>
+          <w:lang w:bidi="bn-IN"/>
+        </w:rPr>
+        <w:t>(</w:t>
+      </w:r>
+      <w:proofErr w:type="gramEnd"/>
+      <w:r>
+        <w:rPr>
+          <w:rFonts w:ascii="Menlo" w:eastAsia="Times New Roman" w:hAnsi="Menlo" w:cs="Menlo"/>
+          <w:color w:val="CCCCCC"/>
+          <w:sz w:val="18"/>
+          <w:szCs w:val="18"/>
+          <w:lang w:bidi="bn-IN"/>
+        </w:rPr>
+        <w:t>)</w:t>
+      </w:r>
+    </w:p>
+    <w:p>
+      <w:pPr>
         <w:rPr>
           <w:rStyle w:val="Strong"/>
           <w:rFonts w:cstheme="minorHAnsi"/>
@@ -88,7 +137,14 @@
           <w:shd w:val="clear" w:color="auto" w:fill="FFFFFF"/>
         </w:rPr>
       </w:pPr>
-      <w:r>
+    </w:p>
+    <w:p>
+      <w:pPr>
+        <w:pStyle w:val="ListParagraph"/>
+        <w:numPr>
+          <w:ilvl w:val="0"/>
+          <w:numId w:val="3"/>
+        </w:numPr>
         <w:rPr>
           <w:rStyle w:val="Strong"/>
           <w:rFonts w:cstheme="minorHAnsi"/>
@@ -98,16 +154,8 @@
           <w:szCs w:val="28"/>
           <w:shd w:val="clear" w:color="auto" w:fill="FFFFFF"/>
         </w:rPr>
-        <w:t>What are the max and min ages of your customer? Can you find mean of your customer?</w:t>
-      </w:r>
-    </w:p>
-    <w:p>
-      <w:pPr>
-        <w:pStyle w:val="ListParagraph"/>
-        <w:numPr>
-          <w:ilvl w:val="0"/>
-          <w:numId w:val="3"/>
-        </w:numPr>
+      </w:pPr>
+      <w:r>
         <w:rPr>
           <w:rStyle w:val="Strong"/>
           <w:rFonts w:cstheme="minorHAnsi"/>
@@ -117,8 +165,368 @@
           <w:szCs w:val="28"/>
           <w:shd w:val="clear" w:color="auto" w:fill="FFFFFF"/>
         </w:rPr>
-      </w:pPr>
-      <w:r>
+        <w:t>What are the max and min ages of your customer? Can you find mean of your customer?</w:t>
+      </w:r>
+    </w:p>
+    <w:p>
+      <w:pPr>
+        <w:pStyle w:val="ListParagraph"/>
+        <w:shd w:val="clear" w:color="auto" w:fill="1F1F1F"/>
+        <w:spacing w:after="0" w:line="270" w:lineRule="atLeast"/>
+        <w:ind w:left="810"/>
+        <w:rPr>
+          <w:rFonts w:ascii="Menlo" w:eastAsia="Times New Roman" w:hAnsi="Menlo" w:cs="Menlo"/>
+          <w:color w:val="CCCCCC"/>
+          <w:sz w:val="18"/>
+          <w:szCs w:val="18"/>
+          <w:lang w:bidi="bn-IN"/>
+        </w:rPr>
+      </w:pPr>
+      <w:proofErr w:type="gramStart"/>
+      <w:r>
+        <w:rPr>
+          <w:rFonts w:ascii="Menlo" w:eastAsia="Times New Roman" w:hAnsi="Menlo" w:cs="Menlo"/>
+          <w:color w:val="DCDCAA"/>
+          <w:sz w:val="18"/>
+          <w:szCs w:val="18"/>
+          <w:lang w:bidi="bn-IN"/>
+        </w:rPr>
+        <w:t>print</w:t>
+      </w:r>
+      <w:r>
+        <w:rPr>
+          <w:rFonts w:ascii="Menlo" w:eastAsia="Times New Roman" w:hAnsi="Menlo" w:cs="Menlo"/>
+          <w:color w:val="CCCCCC"/>
+          <w:sz w:val="18"/>
+          <w:szCs w:val="18"/>
+          <w:lang w:bidi="bn-IN"/>
+        </w:rPr>
+        <w:t>(</w:t>
+      </w:r>
+      <w:proofErr w:type="gramEnd"/>
+      <w:r>
+        <w:rPr>
+          <w:rFonts w:ascii="Menlo" w:eastAsia="Times New Roman" w:hAnsi="Menlo" w:cs="Menlo"/>
+          <w:color w:val="CE9178"/>
+          <w:sz w:val="18"/>
+          <w:szCs w:val="18"/>
+          <w:lang w:bidi="bn-IN"/>
+        </w:rPr>
+        <w:t>"Max. age of the customer is:"</w:t>
+      </w:r>
+      <w:r>
+        <w:rPr>
+          <w:rFonts w:ascii="Menlo" w:eastAsia="Times New Roman" w:hAnsi="Menlo" w:cs="Menlo"/>
+          <w:color w:val="CCCCCC"/>
+          <w:sz w:val="18"/>
+          <w:szCs w:val="18"/>
+          <w:lang w:bidi="bn-IN"/>
+        </w:rPr>
+        <w:t xml:space="preserve">, </w:t>
+      </w:r>
+      <w:proofErr w:type="spellStart"/>
+      <w:r>
+        <w:rPr>
+          <w:rFonts w:ascii="Menlo" w:eastAsia="Times New Roman" w:hAnsi="Menlo" w:cs="Menlo"/>
+          <w:color w:val="9CDCFE"/>
+          <w:sz w:val="18"/>
+          <w:szCs w:val="18"/>
+          <w:lang w:bidi="bn-IN"/>
+        </w:rPr>
+        <w:t>df</w:t>
+      </w:r>
+      <w:proofErr w:type="spellEnd"/>
+      <w:r>
+        <w:rPr>
+          <w:rFonts w:ascii="Menlo" w:eastAsia="Times New Roman" w:hAnsi="Menlo" w:cs="Menlo"/>
+          <w:color w:val="CCCCCC"/>
+          <w:sz w:val="18"/>
+          <w:szCs w:val="18"/>
+          <w:lang w:bidi="bn-IN"/>
+        </w:rPr>
+        <w:t>[</w:t>
+      </w:r>
+      <w:r>
+        <w:rPr>
+          <w:rFonts w:ascii="Menlo" w:eastAsia="Times New Roman" w:hAnsi="Menlo" w:cs="Menlo"/>
+          <w:color w:val="CE9178"/>
+          <w:sz w:val="18"/>
+          <w:szCs w:val="18"/>
+          <w:lang w:bidi="bn-IN"/>
+        </w:rPr>
+        <w:t>'age'</w:t>
+      </w:r>
+      <w:r>
+        <w:rPr>
+          <w:rFonts w:ascii="Menlo" w:eastAsia="Times New Roman" w:hAnsi="Menlo" w:cs="Menlo"/>
+          <w:color w:val="CCCCCC"/>
+          <w:sz w:val="18"/>
+          <w:szCs w:val="18"/>
+          <w:lang w:bidi="bn-IN"/>
+        </w:rPr>
+        <w:t>].</w:t>
+      </w:r>
+      <w:r>
+        <w:rPr>
+          <w:rFonts w:ascii="Menlo" w:eastAsia="Times New Roman" w:hAnsi="Menlo" w:cs="Menlo"/>
+          <w:color w:val="DCDCAA"/>
+          <w:sz w:val="18"/>
+          <w:szCs w:val="18"/>
+          <w:lang w:bidi="bn-IN"/>
+        </w:rPr>
+        <w:t>max</w:t>
+      </w:r>
+      <w:r>
+        <w:rPr>
+          <w:rFonts w:ascii="Menlo" w:eastAsia="Times New Roman" w:hAnsi="Menlo" w:cs="Menlo"/>
+          <w:color w:val="CCCCCC"/>
+          <w:sz w:val="18"/>
+          <w:szCs w:val="18"/>
+          <w:lang w:bidi="bn-IN"/>
+        </w:rPr>
+        <w:t>())</w:t>
+      </w:r>
+    </w:p>
+    <w:p>
+      <w:pPr>
+        <w:pStyle w:val="ListParagraph"/>
+        <w:shd w:val="clear" w:color="auto" w:fill="1F1F1F"/>
+        <w:spacing w:after="0" w:line="270" w:lineRule="atLeast"/>
+        <w:ind w:left="810"/>
+        <w:rPr>
+          <w:rFonts w:ascii="Menlo" w:eastAsia="Times New Roman" w:hAnsi="Menlo" w:cs="Menlo"/>
+          <w:color w:val="CCCCCC"/>
+          <w:sz w:val="18"/>
+          <w:szCs w:val="18"/>
+          <w:lang w:bidi="bn-IN"/>
+        </w:rPr>
+      </w:pPr>
+      <w:proofErr w:type="gramStart"/>
+      <w:r>
+        <w:rPr>
+          <w:rFonts w:ascii="Menlo" w:eastAsia="Times New Roman" w:hAnsi="Menlo" w:cs="Menlo"/>
+          <w:color w:val="DCDCAA"/>
+          <w:sz w:val="18"/>
+          <w:szCs w:val="18"/>
+          <w:lang w:bidi="bn-IN"/>
+        </w:rPr>
+        <w:t>print</w:t>
+      </w:r>
+      <w:r>
+        <w:rPr>
+          <w:rFonts w:ascii="Menlo" w:eastAsia="Times New Roman" w:hAnsi="Menlo" w:cs="Menlo"/>
+          <w:color w:val="CCCCCC"/>
+          <w:sz w:val="18"/>
+          <w:szCs w:val="18"/>
+          <w:lang w:bidi="bn-IN"/>
+        </w:rPr>
+        <w:t>(</w:t>
+      </w:r>
+      <w:proofErr w:type="gramEnd"/>
+      <w:r>
+        <w:rPr>
+          <w:rFonts w:ascii="Menlo" w:eastAsia="Times New Roman" w:hAnsi="Menlo" w:cs="Menlo"/>
+          <w:color w:val="CE9178"/>
+          <w:sz w:val="18"/>
+          <w:szCs w:val="18"/>
+          <w:lang w:bidi="bn-IN"/>
+        </w:rPr>
+        <w:t>"Min. age of the customer is:"</w:t>
+      </w:r>
+      <w:r>
+        <w:rPr>
+          <w:rFonts w:ascii="Menlo" w:eastAsia="Times New Roman" w:hAnsi="Menlo" w:cs="Menlo"/>
+          <w:color w:val="CCCCCC"/>
+          <w:sz w:val="18"/>
+          <w:szCs w:val="18"/>
+          <w:lang w:bidi="bn-IN"/>
+        </w:rPr>
+        <w:t xml:space="preserve">, </w:t>
+      </w:r>
+      <w:proofErr w:type="spellStart"/>
+      <w:r>
+        <w:rPr>
+          <w:rFonts w:ascii="Menlo" w:eastAsia="Times New Roman" w:hAnsi="Menlo" w:cs="Menlo"/>
+          <w:color w:val="9CDCFE"/>
+          <w:sz w:val="18"/>
+          <w:szCs w:val="18"/>
+          <w:lang w:bidi="bn-IN"/>
+        </w:rPr>
+        <w:t>df</w:t>
+      </w:r>
+      <w:proofErr w:type="spellEnd"/>
+      <w:r>
+        <w:rPr>
+          <w:rFonts w:ascii="Menlo" w:eastAsia="Times New Roman" w:hAnsi="Menlo" w:cs="Menlo"/>
+          <w:color w:val="CCCCCC"/>
+          <w:sz w:val="18"/>
+          <w:szCs w:val="18"/>
+          <w:lang w:bidi="bn-IN"/>
+        </w:rPr>
+        <w:t>[</w:t>
+      </w:r>
+      <w:r>
+        <w:rPr>
+          <w:rFonts w:ascii="Menlo" w:eastAsia="Times New Roman" w:hAnsi="Menlo" w:cs="Menlo"/>
+          <w:color w:val="CE9178"/>
+          <w:sz w:val="18"/>
+          <w:szCs w:val="18"/>
+          <w:lang w:bidi="bn-IN"/>
+        </w:rPr>
+        <w:t>'age'</w:t>
+      </w:r>
+      <w:r>
+        <w:rPr>
+          <w:rFonts w:ascii="Menlo" w:eastAsia="Times New Roman" w:hAnsi="Menlo" w:cs="Menlo"/>
+          <w:color w:val="CCCCCC"/>
+          <w:sz w:val="18"/>
+          <w:szCs w:val="18"/>
+          <w:lang w:bidi="bn-IN"/>
+        </w:rPr>
+        <w:t>].</w:t>
+      </w:r>
+      <w:r>
+        <w:rPr>
+          <w:rFonts w:ascii="Menlo" w:eastAsia="Times New Roman" w:hAnsi="Menlo" w:cs="Menlo"/>
+          <w:color w:val="DCDCAA"/>
+          <w:sz w:val="18"/>
+          <w:szCs w:val="18"/>
+          <w:lang w:bidi="bn-IN"/>
+        </w:rPr>
+        <w:t>min</w:t>
+      </w:r>
+      <w:r>
+        <w:rPr>
+          <w:rFonts w:ascii="Menlo" w:eastAsia="Times New Roman" w:hAnsi="Menlo" w:cs="Menlo"/>
+          <w:color w:val="CCCCCC"/>
+          <w:sz w:val="18"/>
+          <w:szCs w:val="18"/>
+          <w:lang w:bidi="bn-IN"/>
+        </w:rPr>
+        <w:t>())</w:t>
+      </w:r>
+    </w:p>
+    <w:p>
+      <w:pPr>
+        <w:pStyle w:val="ListParagraph"/>
+        <w:shd w:val="clear" w:color="auto" w:fill="1F1F1F"/>
+        <w:spacing w:after="0" w:line="270" w:lineRule="atLeast"/>
+        <w:ind w:left="810"/>
+        <w:rPr>
+          <w:rFonts w:ascii="Menlo" w:eastAsia="Times New Roman" w:hAnsi="Menlo" w:cs="Menlo"/>
+          <w:color w:val="CCCCCC"/>
+          <w:sz w:val="18"/>
+          <w:szCs w:val="18"/>
+          <w:lang w:bidi="bn-IN"/>
+        </w:rPr>
+      </w:pPr>
+      <w:proofErr w:type="gramStart"/>
+      <w:r>
+        <w:rPr>
+          <w:rFonts w:ascii="Menlo" w:eastAsia="Times New Roman" w:hAnsi="Menlo" w:cs="Menlo"/>
+          <w:color w:val="DCDCAA"/>
+          <w:sz w:val="18"/>
+          <w:szCs w:val="18"/>
+          <w:lang w:bidi="bn-IN"/>
+        </w:rPr>
+        <w:t>print</w:t>
+      </w:r>
+      <w:r>
+        <w:rPr>
+          <w:rFonts w:ascii="Menlo" w:eastAsia="Times New Roman" w:hAnsi="Menlo" w:cs="Menlo"/>
+          <w:color w:val="CCCCCC"/>
+          <w:sz w:val="18"/>
+          <w:szCs w:val="18"/>
+          <w:lang w:bidi="bn-IN"/>
+        </w:rPr>
+        <w:t>(</w:t>
+      </w:r>
+      <w:proofErr w:type="gramEnd"/>
+      <w:r>
+        <w:rPr>
+          <w:rFonts w:ascii="Menlo" w:eastAsia="Times New Roman" w:hAnsi="Menlo" w:cs="Menlo"/>
+          <w:color w:val="CE9178"/>
+          <w:sz w:val="18"/>
+          <w:szCs w:val="18"/>
+          <w:lang w:bidi="bn-IN"/>
+        </w:rPr>
+        <w:t>"Avg. age of the customer is:"</w:t>
+      </w:r>
+      <w:r>
+        <w:rPr>
+          <w:rFonts w:ascii="Menlo" w:eastAsia="Times New Roman" w:hAnsi="Menlo" w:cs="Menlo"/>
+          <w:color w:val="CCCCCC"/>
+          <w:sz w:val="18"/>
+          <w:szCs w:val="18"/>
+          <w:lang w:bidi="bn-IN"/>
+        </w:rPr>
+        <w:t xml:space="preserve">, </w:t>
+      </w:r>
+      <w:proofErr w:type="spellStart"/>
+      <w:r>
+        <w:rPr>
+          <w:rFonts w:ascii="Menlo" w:eastAsia="Times New Roman" w:hAnsi="Menlo" w:cs="Menlo"/>
+          <w:color w:val="9CDCFE"/>
+          <w:sz w:val="18"/>
+          <w:szCs w:val="18"/>
+          <w:lang w:bidi="bn-IN"/>
+        </w:rPr>
+        <w:t>df</w:t>
+      </w:r>
+      <w:proofErr w:type="spellEnd"/>
+      <w:r>
+        <w:rPr>
+          <w:rFonts w:ascii="Menlo" w:eastAsia="Times New Roman" w:hAnsi="Menlo" w:cs="Menlo"/>
+          <w:color w:val="CCCCCC"/>
+          <w:sz w:val="18"/>
+          <w:szCs w:val="18"/>
+          <w:lang w:bidi="bn-IN"/>
+        </w:rPr>
+        <w:t>[</w:t>
+      </w:r>
+      <w:r>
+        <w:rPr>
+          <w:rFonts w:ascii="Menlo" w:eastAsia="Times New Roman" w:hAnsi="Menlo" w:cs="Menlo"/>
+          <w:color w:val="CE9178"/>
+          <w:sz w:val="18"/>
+          <w:szCs w:val="18"/>
+          <w:lang w:bidi="bn-IN"/>
+        </w:rPr>
+        <w:t>'age'</w:t>
+      </w:r>
+      <w:r>
+        <w:rPr>
+          <w:rFonts w:ascii="Menlo" w:eastAsia="Times New Roman" w:hAnsi="Menlo" w:cs="Menlo"/>
+          <w:color w:val="CCCCCC"/>
+          <w:sz w:val="18"/>
+          <w:szCs w:val="18"/>
+          <w:lang w:bidi="bn-IN"/>
+        </w:rPr>
+        <w:t>].</w:t>
+      </w:r>
+      <w:r>
+        <w:rPr>
+          <w:rFonts w:ascii="Menlo" w:eastAsia="Times New Roman" w:hAnsi="Menlo" w:cs="Menlo"/>
+          <w:color w:val="DCDCAA"/>
+          <w:sz w:val="18"/>
+          <w:szCs w:val="18"/>
+          <w:lang w:bidi="bn-IN"/>
+        </w:rPr>
+        <w:t>mean</w:t>
+      </w:r>
+      <w:r>
+        <w:rPr>
+          <w:rFonts w:ascii="Menlo" w:eastAsia="Times New Roman" w:hAnsi="Menlo" w:cs="Menlo"/>
+          <w:color w:val="CCCCCC"/>
+          <w:sz w:val="18"/>
+          <w:szCs w:val="18"/>
+          <w:lang w:bidi="bn-IN"/>
+        </w:rPr>
+        <w:t>())</w:t>
+      </w:r>
+    </w:p>
+    <w:p>
+      <w:pPr>
         <w:rPr>
           <w:rStyle w:val="Strong"/>
           <w:rFonts w:cstheme="minorHAnsi"/>
@@ -128,8 +536,7 @@
           <w:szCs w:val="28"/>
           <w:shd w:val="clear" w:color="auto" w:fill="FFFFFF"/>
         </w:rPr>
-        <w:t>What are the three most common customer's names?</w:t>
-      </w:r>
+      </w:pPr>
     </w:p>
     <w:p>
       <w:pPr>
@@ -138,16 +545,6 @@
           <w:ilvl w:val="0"/>
           <w:numId w:val="3"/>
         </w:numPr>
-        <w:rPr>
-          <w:rFonts w:cstheme="minorHAnsi"/>
-          <w:b/>
-          <w:color w:val="000000"/>
-          <w:sz w:val="28"/>
-          <w:szCs w:val="28"/>
-          <w:shd w:val="clear" w:color="auto" w:fill="FFFFFF"/>
-        </w:rPr>
-      </w:pPr>
-      <w:r>
         <w:rPr>
           <w:rStyle w:val="Strong"/>
           <w:rFonts w:cstheme="minorHAnsi"/>
@@ -157,27 +554,8 @@
           <w:szCs w:val="28"/>
           <w:shd w:val="clear" w:color="auto" w:fill="FFFFFF"/>
         </w:rPr>
-        <w:t>Two customers have the same phone number, can you find those customers</w:t>
-      </w:r>
-      <w:r>
-        <w:rPr>
-          <w:rFonts w:cstheme="minorHAnsi"/>
-          <w:b/>
-          <w:color w:val="000000"/>
-          <w:sz w:val="28"/>
-          <w:szCs w:val="28"/>
-          <w:shd w:val="clear" w:color="auto" w:fill="FFFFFF"/>
-        </w:rPr>
-        <w:t>?</w:t>
-      </w:r>
-    </w:p>
-    <w:p>
-      <w:pPr>
-        <w:pStyle w:val="ListParagraph"/>
-        <w:numPr>
-          <w:ilvl w:val="0"/>
-          <w:numId w:val="3"/>
-        </w:numPr>
+      </w:pPr>
+      <w:r>
         <w:rPr>
           <w:rStyle w:val="Strong"/>
           <w:rFonts w:cstheme="minorHAnsi"/>
@@ -187,8 +565,142 @@
           <w:szCs w:val="28"/>
           <w:shd w:val="clear" w:color="auto" w:fill="FFFFFF"/>
         </w:rPr>
-      </w:pPr>
-      <w:r>
+        <w:t>What are the three most common customer's names?</w:t>
+      </w:r>
+    </w:p>
+    <w:p>
+      <w:pPr>
+        <w:pStyle w:val="ListParagraph"/>
+        <w:shd w:val="clear" w:color="auto" w:fill="1F1F1F"/>
+        <w:spacing w:after="0" w:line="270" w:lineRule="atLeast"/>
+        <w:ind w:left="810"/>
+        <w:rPr>
+          <w:rFonts w:ascii="Menlo" w:eastAsia="Times New Roman" w:hAnsi="Menlo" w:cs="Menlo"/>
+          <w:color w:val="CCCCCC"/>
+          <w:sz w:val="18"/>
+          <w:szCs w:val="18"/>
+          <w:lang w:bidi="bn-IN"/>
+        </w:rPr>
+      </w:pPr>
+      <w:proofErr w:type="spellStart"/>
+      <w:r>
+        <w:rPr>
+          <w:rFonts w:ascii="Menlo" w:eastAsia="Times New Roman" w:hAnsi="Menlo" w:cs="Menlo"/>
+          <w:color w:val="9CDCFE"/>
+          <w:sz w:val="18"/>
+          <w:szCs w:val="18"/>
+          <w:lang w:bidi="bn-IN"/>
+        </w:rPr>
+        <w:t>df</w:t>
+      </w:r>
+      <w:proofErr w:type="spellEnd"/>
+      <w:r>
+        <w:rPr>
+          <w:rFonts w:ascii="Menlo" w:eastAsia="Times New Roman" w:hAnsi="Menlo" w:cs="Menlo"/>
+          <w:color w:val="CCCCCC"/>
+          <w:sz w:val="18"/>
+          <w:szCs w:val="18"/>
+          <w:lang w:bidi="bn-IN"/>
+        </w:rPr>
+        <w:t>[</w:t>
+      </w:r>
+      <w:r>
+        <w:rPr>
+          <w:rFonts w:ascii="Menlo" w:eastAsia="Times New Roman" w:hAnsi="Menlo" w:cs="Menlo"/>
+          <w:color w:val="CE9178"/>
+          <w:sz w:val="18"/>
+          <w:szCs w:val="18"/>
+          <w:lang w:bidi="bn-IN"/>
+        </w:rPr>
+        <w:t>'first'</w:t>
+      </w:r>
+      <w:r>
+        <w:rPr>
+          <w:rFonts w:ascii="Menlo" w:eastAsia="Times New Roman" w:hAnsi="Menlo" w:cs="Menlo"/>
+          <w:color w:val="CCCCCC"/>
+          <w:sz w:val="18"/>
+          <w:szCs w:val="18"/>
+          <w:lang w:bidi="bn-IN"/>
+        </w:rPr>
+        <w:t>].</w:t>
+      </w:r>
+      <w:proofErr w:type="spellStart"/>
+      <w:r>
+        <w:rPr>
+          <w:rFonts w:ascii="Menlo" w:eastAsia="Times New Roman" w:hAnsi="Menlo" w:cs="Menlo"/>
+          <w:color w:val="DCDCAA"/>
+          <w:sz w:val="18"/>
+          <w:szCs w:val="18"/>
+          <w:lang w:bidi="bn-IN"/>
+        </w:rPr>
+        <w:t>value_counts</w:t>
+      </w:r>
+      <w:proofErr w:type="spellEnd"/>
+      <w:r>
+        <w:rPr>
+          <w:rFonts w:ascii="Menlo" w:eastAsia="Times New Roman" w:hAnsi="Menlo" w:cs="Menlo"/>
+          <w:color w:val="CCCCCC"/>
+          <w:sz w:val="18"/>
+          <w:szCs w:val="18"/>
+          <w:lang w:bidi="bn-IN"/>
+        </w:rPr>
+        <w:t>(</w:t>
+      </w:r>
+      <w:proofErr w:type="gramStart"/>
+      <w:r>
+        <w:rPr>
+          <w:rFonts w:ascii="Menlo" w:eastAsia="Times New Roman" w:hAnsi="Menlo" w:cs="Menlo"/>
+          <w:color w:val="CCCCCC"/>
+          <w:sz w:val="18"/>
+          <w:szCs w:val="18"/>
+          <w:lang w:bidi="bn-IN"/>
+        </w:rPr>
+        <w:t>).</w:t>
+      </w:r>
+      <w:r>
+        <w:rPr>
+          <w:rFonts w:ascii="Menlo" w:eastAsia="Times New Roman" w:hAnsi="Menlo" w:cs="Menlo"/>
+          <w:color w:val="DCDCAA"/>
+          <w:sz w:val="18"/>
+          <w:szCs w:val="18"/>
+          <w:lang w:bidi="bn-IN"/>
+        </w:rPr>
+        <w:t>head</w:t>
+      </w:r>
+      <w:proofErr w:type="gramEnd"/>
+      <w:r>
+        <w:rPr>
+          <w:rFonts w:ascii="Menlo" w:eastAsia="Times New Roman" w:hAnsi="Menlo" w:cs="Menlo"/>
+          <w:color w:val="CCCCCC"/>
+          <w:sz w:val="18"/>
+          <w:szCs w:val="18"/>
+          <w:lang w:bidi="bn-IN"/>
+        </w:rPr>
+        <w:t>(</w:t>
+      </w:r>
+      <w:r>
+        <w:rPr>
+          <w:rFonts w:ascii="Menlo" w:eastAsia="Times New Roman" w:hAnsi="Menlo" w:cs="Menlo"/>
+          <w:color w:val="B5CEA8"/>
+          <w:sz w:val="18"/>
+          <w:szCs w:val="18"/>
+          <w:lang w:bidi="bn-IN"/>
+        </w:rPr>
+        <w:t>3</w:t>
+      </w:r>
+      <w:r>
+        <w:rPr>
+          <w:rFonts w:ascii="Menlo" w:eastAsia="Times New Roman" w:hAnsi="Menlo" w:cs="Menlo"/>
+          <w:color w:val="CCCCCC"/>
+          <w:sz w:val="18"/>
+          <w:szCs w:val="18"/>
+          <w:lang w:bidi="bn-IN"/>
+        </w:rPr>
+        <w:t>)</w:t>
+      </w:r>
+    </w:p>
+    <w:p>
+      <w:pPr>
         <w:rPr>
           <w:rStyle w:val="Strong"/>
           <w:rFonts w:cstheme="minorHAnsi"/>
@@ -198,8 +710,7 @@
           <w:szCs w:val="28"/>
           <w:shd w:val="clear" w:color="auto" w:fill="FFFFFF"/>
         </w:rPr>
-        <w:t>How many customers have profession "Structural Engineer"?</w:t>
-      </w:r>
+      </w:pPr>
     </w:p>
     <w:p>
       <w:pPr>
@@ -208,6 +719,16 @@
           <w:ilvl w:val="0"/>
           <w:numId w:val="3"/>
         </w:numPr>
+        <w:rPr>
+          <w:rFonts w:cstheme="minorHAnsi"/>
+          <w:b/>
+          <w:color w:val="000000"/>
+          <w:sz w:val="28"/>
+          <w:szCs w:val="28"/>
+          <w:shd w:val="clear" w:color="auto" w:fill="FFFFFF"/>
+        </w:rPr>
+      </w:pPr>
+      <w:r>
         <w:rPr>
           <w:rStyle w:val="Strong"/>
           <w:rFonts w:cstheme="minorHAnsi"/>
@@ -217,8 +738,155 @@
           <w:szCs w:val="28"/>
           <w:shd w:val="clear" w:color="auto" w:fill="FFFFFF"/>
         </w:rPr>
-      </w:pPr>
-      <w:r>
+        <w:t>Two customers have the same phone number, can you find those customers</w:t>
+      </w:r>
+      <w:r>
+        <w:rPr>
+          <w:rFonts w:cstheme="minorHAnsi"/>
+          <w:b/>
+          <w:color w:val="000000"/>
+          <w:sz w:val="28"/>
+          <w:szCs w:val="28"/>
+          <w:shd w:val="clear" w:color="auto" w:fill="FFFFFF"/>
+        </w:rPr>
+        <w:t>?</w:t>
+      </w:r>
+    </w:p>
+    <w:p>
+      <w:pPr>
+        <w:pStyle w:val="ListParagraph"/>
+        <w:shd w:val="clear" w:color="auto" w:fill="1F1F1F"/>
+        <w:spacing w:after="0" w:line="270" w:lineRule="atLeast"/>
+        <w:ind w:left="810"/>
+        <w:rPr>
+          <w:rFonts w:ascii="Menlo" w:eastAsia="Times New Roman" w:hAnsi="Menlo" w:cs="Menlo"/>
+          <w:color w:val="CCCCCC"/>
+          <w:sz w:val="18"/>
+          <w:szCs w:val="18"/>
+          <w:lang w:bidi="bn-IN"/>
+        </w:rPr>
+      </w:pPr>
+      <w:proofErr w:type="spellStart"/>
+      <w:r>
+        <w:rPr>
+          <w:rFonts w:ascii="Menlo" w:eastAsia="Times New Roman" w:hAnsi="Menlo" w:cs="Menlo"/>
+          <w:color w:val="9CDCFE"/>
+          <w:sz w:val="18"/>
+          <w:szCs w:val="18"/>
+          <w:lang w:bidi="bn-IN"/>
+        </w:rPr>
+        <w:t>df</w:t>
+      </w:r>
+      <w:proofErr w:type="spellEnd"/>
+      <w:r>
+        <w:rPr>
+          <w:rFonts w:ascii="Menlo" w:eastAsia="Times New Roman" w:hAnsi="Menlo" w:cs="Menlo"/>
+          <w:color w:val="CCCCCC"/>
+          <w:sz w:val="18"/>
+          <w:szCs w:val="18"/>
+          <w:lang w:bidi="bn-IN"/>
+        </w:rPr>
+        <w:t>[</w:t>
+      </w:r>
+      <w:r>
+        <w:rPr>
+          <w:rFonts w:ascii="Menlo" w:eastAsia="Times New Roman" w:hAnsi="Menlo" w:cs="Menlo"/>
+          <w:color w:val="CE9178"/>
+          <w:sz w:val="18"/>
+          <w:szCs w:val="18"/>
+          <w:lang w:bidi="bn-IN"/>
+        </w:rPr>
+        <w:t>'phone'</w:t>
+      </w:r>
+      <w:r>
+        <w:rPr>
+          <w:rFonts w:ascii="Menlo" w:eastAsia="Times New Roman" w:hAnsi="Menlo" w:cs="Menlo"/>
+          <w:color w:val="CCCCCC"/>
+          <w:sz w:val="18"/>
+          <w:szCs w:val="18"/>
+          <w:lang w:bidi="bn-IN"/>
+        </w:rPr>
+        <w:t>].</w:t>
+      </w:r>
+      <w:proofErr w:type="spellStart"/>
+      <w:r>
+        <w:rPr>
+          <w:rFonts w:ascii="Menlo" w:eastAsia="Times New Roman" w:hAnsi="Menlo" w:cs="Menlo"/>
+          <w:color w:val="DCDCAA"/>
+          <w:sz w:val="18"/>
+          <w:szCs w:val="18"/>
+          <w:lang w:bidi="bn-IN"/>
+        </w:rPr>
+        <w:t>value_counts</w:t>
+      </w:r>
+      <w:proofErr w:type="spellEnd"/>
+      <w:r>
+        <w:rPr>
+          <w:rFonts w:ascii="Menlo" w:eastAsia="Times New Roman" w:hAnsi="Menlo" w:cs="Menlo"/>
+          <w:color w:val="CCCCCC"/>
+          <w:sz w:val="18"/>
+          <w:szCs w:val="18"/>
+          <w:lang w:bidi="bn-IN"/>
+        </w:rPr>
+        <w:t>(</w:t>
+      </w:r>
+      <w:proofErr w:type="gramStart"/>
+      <w:r>
+        <w:rPr>
+          <w:rFonts w:ascii="Menlo" w:eastAsia="Times New Roman" w:hAnsi="Menlo" w:cs="Menlo"/>
+          <w:color w:val="CCCCCC"/>
+          <w:sz w:val="18"/>
+          <w:szCs w:val="18"/>
+          <w:lang w:bidi="bn-IN"/>
+        </w:rPr>
+        <w:t>).</w:t>
+      </w:r>
+      <w:r>
+        <w:rPr>
+          <w:rFonts w:ascii="Menlo" w:eastAsia="Times New Roman" w:hAnsi="Menlo" w:cs="Menlo"/>
+          <w:color w:val="DCDCAA"/>
+          <w:sz w:val="18"/>
+          <w:szCs w:val="18"/>
+          <w:lang w:bidi="bn-IN"/>
+        </w:rPr>
+        <w:t>head</w:t>
+      </w:r>
+      <w:proofErr w:type="gramEnd"/>
+      <w:r>
+        <w:rPr>
+          <w:rFonts w:ascii="Menlo" w:eastAsia="Times New Roman" w:hAnsi="Menlo" w:cs="Menlo"/>
+          <w:color w:val="CCCCCC"/>
+          <w:sz w:val="18"/>
+          <w:szCs w:val="18"/>
+          <w:lang w:bidi="bn-IN"/>
+        </w:rPr>
+        <w:t>(</w:t>
+      </w:r>
+      <w:r>
+        <w:rPr>
+          <w:rFonts w:ascii="Menlo" w:eastAsia="Times New Roman" w:hAnsi="Menlo" w:cs="Menlo"/>
+          <w:color w:val="B5CEA8"/>
+          <w:sz w:val="18"/>
+          <w:szCs w:val="18"/>
+          <w:lang w:bidi="bn-IN"/>
+        </w:rPr>
+        <w:t>2</w:t>
+      </w:r>
+      <w:r>
+        <w:rPr>
+          <w:rFonts w:ascii="Menlo" w:eastAsia="Times New Roman" w:hAnsi="Menlo" w:cs="Menlo"/>
+          <w:color w:val="CCCCCC"/>
+          <w:sz w:val="18"/>
+          <w:szCs w:val="18"/>
+          <w:lang w:bidi="bn-IN"/>
+        </w:rPr>
+        <w:t>)</w:t>
+      </w:r>
+    </w:p>
+    <w:p>
+      <w:pPr>
+        <w:pStyle w:val="ListParagraph"/>
+        <w:ind w:left="810"/>
         <w:rPr>
           <w:rStyle w:val="Strong"/>
           <w:rFonts w:cstheme="minorHAnsi"/>
@@ -228,8 +896,7 @@
           <w:szCs w:val="28"/>
           <w:shd w:val="clear" w:color="auto" w:fill="FFFFFF"/>
         </w:rPr>
-        <w:t>How many male customers are 'Structural Engineer'?</w:t>
-      </w:r>
+      </w:pPr>
     </w:p>
     <w:p>
       <w:pPr>
@@ -258,16 +925,154 @@
           <w:szCs w:val="28"/>
           <w:shd w:val="clear" w:color="auto" w:fill="FFFFFF"/>
         </w:rPr>
-        <w:t>Find out the female Structural Engineers from province Alberta (AB)?</w:t>
+        <w:t>How many customers have profession "Structural Engineer"?</w:t>
       </w:r>
     </w:p>
     <w:p>
       <w:pPr>
         <w:pStyle w:val="ListParagraph"/>
-        <w:numPr>
-          <w:ilvl w:val="0"/>
-          <w:numId w:val="3"/>
-        </w:numPr>
+        <w:shd w:val="clear" w:color="auto" w:fill="1F1F1F"/>
+        <w:spacing w:after="0" w:line="270" w:lineRule="atLeast"/>
+        <w:ind w:left="810"/>
+        <w:rPr>
+          <w:rFonts w:ascii="Menlo" w:eastAsia="Times New Roman" w:hAnsi="Menlo" w:cs="Menlo"/>
+          <w:color w:val="CCCCCC"/>
+          <w:sz w:val="18"/>
+          <w:szCs w:val="18"/>
+          <w:lang w:bidi="bn-IN"/>
+        </w:rPr>
+      </w:pPr>
+      <w:proofErr w:type="spellStart"/>
+      <w:r>
+        <w:rPr>
+          <w:rFonts w:ascii="Menlo" w:eastAsia="Times New Roman" w:hAnsi="Menlo" w:cs="Menlo"/>
+          <w:color w:val="9CDCFE"/>
+          <w:sz w:val="18"/>
+          <w:szCs w:val="18"/>
+          <w:lang w:bidi="bn-IN"/>
+        </w:rPr>
+        <w:t>df</w:t>
+      </w:r>
+      <w:proofErr w:type="spellEnd"/>
+      <w:r>
+        <w:rPr>
+          <w:rFonts w:ascii="Menlo" w:eastAsia="Times New Roman" w:hAnsi="Menlo" w:cs="Menlo"/>
+          <w:color w:val="CCCCCC"/>
+          <w:sz w:val="18"/>
+          <w:szCs w:val="18"/>
+          <w:lang w:bidi="bn-IN"/>
+        </w:rPr>
+        <w:t>[</w:t>
+      </w:r>
+      <w:proofErr w:type="spellStart"/>
+      <w:r>
+        <w:rPr>
+          <w:rFonts w:ascii="Menlo" w:eastAsia="Times New Roman" w:hAnsi="Menlo" w:cs="Menlo"/>
+          <w:color w:val="9CDCFE"/>
+          <w:sz w:val="18"/>
+          <w:szCs w:val="18"/>
+          <w:lang w:bidi="bn-IN"/>
+        </w:rPr>
+        <w:t>df</w:t>
+      </w:r>
+      <w:proofErr w:type="spellEnd"/>
+      <w:r>
+        <w:rPr>
+          <w:rFonts w:ascii="Menlo" w:eastAsia="Times New Roman" w:hAnsi="Menlo" w:cs="Menlo"/>
+          <w:color w:val="CCCCCC"/>
+          <w:sz w:val="18"/>
+          <w:szCs w:val="18"/>
+          <w:lang w:bidi="bn-IN"/>
+        </w:rPr>
+        <w:t>[</w:t>
+      </w:r>
+      <w:r>
+        <w:rPr>
+          <w:rFonts w:ascii="Menlo" w:eastAsia="Times New Roman" w:hAnsi="Menlo" w:cs="Menlo"/>
+          <w:color w:val="CE9178"/>
+          <w:sz w:val="18"/>
+          <w:szCs w:val="18"/>
+          <w:lang w:bidi="bn-IN"/>
+        </w:rPr>
+        <w:t>'profession'</w:t>
+      </w:r>
+      <w:r>
+        <w:rPr>
+          <w:rFonts w:ascii="Menlo" w:eastAsia="Times New Roman" w:hAnsi="Menlo" w:cs="Menlo"/>
+          <w:color w:val="CCCCCC"/>
+          <w:sz w:val="18"/>
+          <w:szCs w:val="18"/>
+          <w:lang w:bidi="bn-IN"/>
+        </w:rPr>
+        <w:t xml:space="preserve">] </w:t>
+      </w:r>
+      <w:r>
+        <w:rPr>
+          <w:rFonts w:ascii="Menlo" w:eastAsia="Times New Roman" w:hAnsi="Menlo" w:cs="Menlo"/>
+          <w:color w:val="DCDCAA"/>
+          <w:sz w:val="18"/>
+          <w:szCs w:val="18"/>
+          <w:lang w:bidi="bn-IN"/>
+        </w:rPr>
+        <w:t>==</w:t>
+      </w:r>
+      <w:r>
+        <w:rPr>
+          <w:rFonts w:ascii="Menlo" w:eastAsia="Times New Roman" w:hAnsi="Menlo" w:cs="Menlo"/>
+          <w:color w:val="CCCCCC"/>
+          <w:sz w:val="18"/>
+          <w:szCs w:val="18"/>
+          <w:lang w:bidi="bn-IN"/>
+        </w:rPr>
+        <w:t xml:space="preserve"> </w:t>
+      </w:r>
+      <w:r>
+        <w:rPr>
+          <w:rFonts w:ascii="Menlo" w:eastAsia="Times New Roman" w:hAnsi="Menlo" w:cs="Menlo"/>
+          <w:color w:val="CE9178"/>
+          <w:sz w:val="18"/>
+          <w:szCs w:val="18"/>
+          <w:lang w:bidi="bn-IN"/>
+        </w:rPr>
+        <w:t>"Structural Engineer"</w:t>
+      </w:r>
+      <w:proofErr w:type="gramStart"/>
+      <w:r>
+        <w:rPr>
+          <w:rFonts w:ascii="Menlo" w:eastAsia="Times New Roman" w:hAnsi="Menlo" w:cs="Menlo"/>
+          <w:color w:val="CCCCCC"/>
+          <w:sz w:val="18"/>
+          <w:szCs w:val="18"/>
+          <w:lang w:bidi="bn-IN"/>
+        </w:rPr>
+        <w:t>].</w:t>
+      </w:r>
+      <w:r>
+        <w:rPr>
+          <w:rFonts w:ascii="Menlo" w:eastAsia="Times New Roman" w:hAnsi="Menlo" w:cs="Menlo"/>
+          <w:color w:val="DCDCAA"/>
+          <w:sz w:val="18"/>
+          <w:szCs w:val="18"/>
+          <w:lang w:bidi="bn-IN"/>
+        </w:rPr>
+        <w:t>count</w:t>
+      </w:r>
+      <w:proofErr w:type="gramEnd"/>
+      <w:r>
+        <w:rPr>
+          <w:rFonts w:ascii="Menlo" w:eastAsia="Times New Roman" w:hAnsi="Menlo" w:cs="Menlo"/>
+          <w:color w:val="CCCCCC"/>
+          <w:sz w:val="18"/>
+          <w:szCs w:val="18"/>
+          <w:lang w:bidi="bn-IN"/>
+        </w:rPr>
+        <w:t>()</w:t>
+      </w:r>
+    </w:p>
+    <w:p>
+      <w:pPr>
+        <w:pStyle w:val="ListParagraph"/>
+        <w:ind w:left="810"/>
         <w:rPr>
           <w:rStyle w:val="Strong"/>
           <w:rFonts w:cstheme="minorHAnsi"/>
@@ -278,7 +1083,14 @@
           <w:shd w:val="clear" w:color="auto" w:fill="FFFFFF"/>
         </w:rPr>
       </w:pPr>
-      <w:r>
+    </w:p>
+    <w:p>
+      <w:pPr>
+        <w:pStyle w:val="ListParagraph"/>
+        <w:numPr>
+          <w:ilvl w:val="0"/>
+          <w:numId w:val="3"/>
+        </w:numPr>
         <w:rPr>
           <w:rStyle w:val="Strong"/>
           <w:rFonts w:cstheme="minorHAnsi"/>
@@ -288,16 +1100,8 @@
           <w:szCs w:val="28"/>
           <w:shd w:val="clear" w:color="auto" w:fill="FFFFFF"/>
         </w:rPr>
-        <w:t>What is the max, min and average spending?</w:t>
-      </w:r>
-    </w:p>
-    <w:p>
-      <w:pPr>
-        <w:pStyle w:val="ListParagraph"/>
-        <w:numPr>
-          <w:ilvl w:val="0"/>
-          <w:numId w:val="3"/>
-        </w:numPr>
+      </w:pPr>
+      <w:r>
         <w:rPr>
           <w:rStyle w:val="Strong"/>
           <w:rFonts w:cstheme="minorHAnsi"/>
@@ -307,8 +1111,266 @@
           <w:szCs w:val="28"/>
           <w:shd w:val="clear" w:color="auto" w:fill="FFFFFF"/>
         </w:rPr>
-      </w:pPr>
-      <w:r>
+        <w:t>How many male customers are 'Structural Engineer'?</w:t>
+      </w:r>
+    </w:p>
+    <w:p>
+      <w:pPr>
+        <w:pStyle w:val="ListParagraph"/>
+        <w:shd w:val="clear" w:color="auto" w:fill="1F1F1F"/>
+        <w:spacing w:after="0" w:line="270" w:lineRule="atLeast"/>
+        <w:ind w:left="810"/>
+        <w:rPr>
+          <w:rFonts w:ascii="Menlo" w:eastAsia="Times New Roman" w:hAnsi="Menlo" w:cs="Menlo"/>
+          <w:color w:val="CCCCCC"/>
+          <w:sz w:val="18"/>
+          <w:szCs w:val="18"/>
+          <w:lang w:bidi="bn-IN"/>
+        </w:rPr>
+      </w:pPr>
+      <w:proofErr w:type="spellStart"/>
+      <w:r>
+        <w:rPr>
+          <w:rFonts w:ascii="Menlo" w:eastAsia="Times New Roman" w:hAnsi="Menlo" w:cs="Menlo"/>
+          <w:color w:val="9CDCFE"/>
+          <w:sz w:val="18"/>
+          <w:szCs w:val="18"/>
+          <w:lang w:bidi="bn-IN"/>
+        </w:rPr>
+        <w:t>df</w:t>
+      </w:r>
+      <w:proofErr w:type="spellEnd"/>
+      <w:r>
+        <w:rPr>
+          <w:rFonts w:ascii="Menlo" w:eastAsia="Times New Roman" w:hAnsi="Menlo" w:cs="Menlo"/>
+          <w:color w:val="CCCCCC"/>
+          <w:sz w:val="18"/>
+          <w:szCs w:val="18"/>
+          <w:lang w:bidi="bn-IN"/>
+        </w:rPr>
+        <w:t>[(</w:t>
+      </w:r>
+      <w:proofErr w:type="spellStart"/>
+      <w:r>
+        <w:rPr>
+          <w:rFonts w:ascii="Menlo" w:eastAsia="Times New Roman" w:hAnsi="Menlo" w:cs="Menlo"/>
+          <w:color w:val="9CDCFE"/>
+          <w:sz w:val="18"/>
+          <w:szCs w:val="18"/>
+          <w:lang w:bidi="bn-IN"/>
+        </w:rPr>
+        <w:t>df</w:t>
+      </w:r>
+      <w:proofErr w:type="spellEnd"/>
+      <w:r>
+        <w:rPr>
+          <w:rFonts w:ascii="Menlo" w:eastAsia="Times New Roman" w:hAnsi="Menlo" w:cs="Menlo"/>
+          <w:color w:val="CCCCCC"/>
+          <w:sz w:val="18"/>
+          <w:szCs w:val="18"/>
+          <w:lang w:bidi="bn-IN"/>
+        </w:rPr>
+        <w:t>[</w:t>
+      </w:r>
+      <w:r>
+        <w:rPr>
+          <w:rFonts w:ascii="Menlo" w:eastAsia="Times New Roman" w:hAnsi="Menlo" w:cs="Menlo"/>
+          <w:color w:val="CE9178"/>
+          <w:sz w:val="18"/>
+          <w:szCs w:val="18"/>
+          <w:lang w:bidi="bn-IN"/>
+        </w:rPr>
+        <w:t>'profession'</w:t>
+      </w:r>
+      <w:r>
+        <w:rPr>
+          <w:rFonts w:ascii="Menlo" w:eastAsia="Times New Roman" w:hAnsi="Menlo" w:cs="Menlo"/>
+          <w:color w:val="CCCCCC"/>
+          <w:sz w:val="18"/>
+          <w:szCs w:val="18"/>
+          <w:lang w:bidi="bn-IN"/>
+        </w:rPr>
+        <w:t xml:space="preserve">] </w:t>
+      </w:r>
+      <w:r>
+        <w:rPr>
+          <w:rFonts w:ascii="Menlo" w:eastAsia="Times New Roman" w:hAnsi="Menlo" w:cs="Menlo"/>
+          <w:color w:val="DCDCAA"/>
+          <w:sz w:val="18"/>
+          <w:szCs w:val="18"/>
+          <w:lang w:bidi="bn-IN"/>
+        </w:rPr>
+        <w:t>==</w:t>
+      </w:r>
+      <w:r>
+        <w:rPr>
+          <w:rFonts w:ascii="Menlo" w:eastAsia="Times New Roman" w:hAnsi="Menlo" w:cs="Menlo"/>
+          <w:color w:val="CCCCCC"/>
+          <w:sz w:val="18"/>
+          <w:szCs w:val="18"/>
+          <w:lang w:bidi="bn-IN"/>
+        </w:rPr>
+        <w:t xml:space="preserve"> </w:t>
+      </w:r>
+      <w:r>
+        <w:rPr>
+          <w:rFonts w:ascii="Menlo" w:eastAsia="Times New Roman" w:hAnsi="Menlo" w:cs="Menlo"/>
+          <w:color w:val="CE9178"/>
+          <w:sz w:val="18"/>
+          <w:szCs w:val="18"/>
+          <w:lang w:bidi="bn-IN"/>
+        </w:rPr>
+        <w:t>"Structural Engineer"</w:t>
+      </w:r>
+      <w:r>
+        <w:rPr>
+          <w:rFonts w:ascii="Menlo" w:eastAsia="Times New Roman" w:hAnsi="Menlo" w:cs="Menlo"/>
+          <w:color w:val="CCCCCC"/>
+          <w:sz w:val="18"/>
+          <w:szCs w:val="18"/>
+          <w:lang w:bidi="bn-IN"/>
+        </w:rPr>
+        <w:t xml:space="preserve">) </w:t>
+      </w:r>
+      <w:r>
+        <w:rPr>
+          <w:rFonts w:ascii="Menlo" w:eastAsia="Times New Roman" w:hAnsi="Menlo" w:cs="Menlo"/>
+          <w:color w:val="DCDCAA"/>
+          <w:sz w:val="18"/>
+          <w:szCs w:val="18"/>
+          <w:lang w:bidi="bn-IN"/>
+        </w:rPr>
+        <w:t>&amp;</w:t>
+      </w:r>
+      <w:r>
+        <w:rPr>
+          <w:rFonts w:ascii="Menlo" w:eastAsia="Times New Roman" w:hAnsi="Menlo" w:cs="Menlo"/>
+          <w:color w:val="CCCCCC"/>
+          <w:sz w:val="18"/>
+          <w:szCs w:val="18"/>
+          <w:lang w:bidi="bn-IN"/>
+        </w:rPr>
+        <w:t xml:space="preserve"> (</w:t>
+      </w:r>
+      <w:proofErr w:type="spellStart"/>
+      <w:r>
+        <w:rPr>
+          <w:rFonts w:ascii="Menlo" w:eastAsia="Times New Roman" w:hAnsi="Menlo" w:cs="Menlo"/>
+          <w:color w:val="9CDCFE"/>
+          <w:sz w:val="18"/>
+          <w:szCs w:val="18"/>
+          <w:lang w:bidi="bn-IN"/>
+        </w:rPr>
+        <w:t>df</w:t>
+      </w:r>
+      <w:proofErr w:type="spellEnd"/>
+      <w:r>
+        <w:rPr>
+          <w:rFonts w:ascii="Menlo" w:eastAsia="Times New Roman" w:hAnsi="Menlo" w:cs="Menlo"/>
+          <w:color w:val="CCCCCC"/>
+          <w:sz w:val="18"/>
+          <w:szCs w:val="18"/>
+          <w:lang w:bidi="bn-IN"/>
+        </w:rPr>
+        <w:t>[</w:t>
+      </w:r>
+      <w:r>
+        <w:rPr>
+          <w:rFonts w:ascii="Menlo" w:eastAsia="Times New Roman" w:hAnsi="Menlo" w:cs="Menlo"/>
+          <w:color w:val="CE9178"/>
+          <w:sz w:val="18"/>
+          <w:szCs w:val="18"/>
+          <w:lang w:bidi="bn-IN"/>
+        </w:rPr>
+        <w:t>'gender'</w:t>
+      </w:r>
+      <w:r>
+        <w:rPr>
+          <w:rFonts w:ascii="Menlo" w:eastAsia="Times New Roman" w:hAnsi="Menlo" w:cs="Menlo"/>
+          <w:color w:val="CCCCCC"/>
+          <w:sz w:val="18"/>
+          <w:szCs w:val="18"/>
+          <w:lang w:bidi="bn-IN"/>
+        </w:rPr>
+        <w:t xml:space="preserve">] </w:t>
+      </w:r>
+      <w:r>
+        <w:rPr>
+          <w:rFonts w:ascii="Menlo" w:eastAsia="Times New Roman" w:hAnsi="Menlo" w:cs="Menlo"/>
+          <w:color w:val="DCDCAA"/>
+          <w:sz w:val="18"/>
+          <w:szCs w:val="18"/>
+          <w:lang w:bidi="bn-IN"/>
+        </w:rPr>
+        <w:t>==</w:t>
+      </w:r>
+      <w:r>
+        <w:rPr>
+          <w:rFonts w:ascii="Menlo" w:eastAsia="Times New Roman" w:hAnsi="Menlo" w:cs="Menlo"/>
+          <w:color w:val="CCCCCC"/>
+          <w:sz w:val="18"/>
+          <w:szCs w:val="18"/>
+          <w:lang w:bidi="bn-IN"/>
+        </w:rPr>
+        <w:t xml:space="preserve"> </w:t>
+      </w:r>
+      <w:r>
+        <w:rPr>
+          <w:rFonts w:ascii="Menlo" w:eastAsia="Times New Roman" w:hAnsi="Menlo" w:cs="Menlo"/>
+          <w:color w:val="CE9178"/>
+          <w:sz w:val="18"/>
+          <w:szCs w:val="18"/>
+          <w:lang w:bidi="bn-IN"/>
+        </w:rPr>
+        <w:t>"Male"</w:t>
+      </w:r>
+      <w:r>
+        <w:rPr>
+          <w:rFonts w:ascii="Menlo" w:eastAsia="Times New Roman" w:hAnsi="Menlo" w:cs="Menlo"/>
+          <w:color w:val="CCCCCC"/>
+          <w:sz w:val="18"/>
+          <w:szCs w:val="18"/>
+          <w:lang w:bidi="bn-IN"/>
+        </w:rPr>
+        <w:t>)</w:t>
+      </w:r>
+      <w:proofErr w:type="gramStart"/>
+      <w:r>
+        <w:rPr>
+          <w:rFonts w:ascii="Menlo" w:eastAsia="Times New Roman" w:hAnsi="Menlo" w:cs="Menlo"/>
+          <w:color w:val="CCCCCC"/>
+          <w:sz w:val="18"/>
+          <w:szCs w:val="18"/>
+          <w:lang w:bidi="bn-IN"/>
+        </w:rPr>
+        <w:t>].</w:t>
+      </w:r>
+      <w:r>
+        <w:rPr>
+          <w:rFonts w:ascii="Menlo" w:eastAsia="Times New Roman" w:hAnsi="Menlo" w:cs="Menlo"/>
+          <w:color w:val="DCDCAA"/>
+          <w:sz w:val="18"/>
+          <w:szCs w:val="18"/>
+          <w:lang w:bidi="bn-IN"/>
+        </w:rPr>
+        <w:t>count</w:t>
+      </w:r>
+      <w:proofErr w:type="gramEnd"/>
+      <w:r>
+        <w:rPr>
+          <w:rFonts w:ascii="Menlo" w:eastAsia="Times New Roman" w:hAnsi="Menlo" w:cs="Menlo"/>
+          <w:color w:val="CCCCCC"/>
+          <w:sz w:val="18"/>
+          <w:szCs w:val="18"/>
+          <w:lang w:bidi="bn-IN"/>
+        </w:rPr>
+        <w:t>()</w:t>
+      </w:r>
+    </w:p>
+    <w:p>
+      <w:pPr>
+        <w:pStyle w:val="ListParagraph"/>
+        <w:ind w:left="810"/>
         <w:rPr>
           <w:rStyle w:val="Strong"/>
           <w:rFonts w:cstheme="minorHAnsi"/>
@@ -318,8 +1380,7 @@
           <w:szCs w:val="28"/>
           <w:shd w:val="clear" w:color="auto" w:fill="FFFFFF"/>
         </w:rPr>
-        <w:t>Who did not spend anything? Company wants to send a deal to encourage the customer to buy stuff!</w:t>
-      </w:r>
+      </w:pPr>
     </w:p>
     <w:p>
       <w:pPr>
@@ -348,16 +1409,334 @@
           <w:szCs w:val="28"/>
           <w:shd w:val="clear" w:color="auto" w:fill="FFFFFF"/>
         </w:rPr>
-        <w:t>As a loyalty reward, company wants to send thanks coupon to those who spent 100CAD or more, please find out the customers?</w:t>
+        <w:t>Find out the female Structural Engineers from province Alberta (AB)?</w:t>
       </w:r>
     </w:p>
     <w:p>
       <w:pPr>
         <w:pStyle w:val="ListParagraph"/>
-        <w:numPr>
-          <w:ilvl w:val="0"/>
-          <w:numId w:val="3"/>
-        </w:numPr>
+        <w:shd w:val="clear" w:color="auto" w:fill="1F1F1F"/>
+        <w:spacing w:after="0" w:line="270" w:lineRule="atLeast"/>
+        <w:ind w:left="810"/>
+        <w:rPr>
+          <w:rFonts w:ascii="Menlo" w:eastAsia="Times New Roman" w:hAnsi="Menlo" w:cs="Menlo"/>
+          <w:color w:val="CCCCCC"/>
+          <w:sz w:val="18"/>
+          <w:szCs w:val="18"/>
+          <w:lang w:bidi="bn-IN"/>
+        </w:rPr>
+      </w:pPr>
+      <w:proofErr w:type="spellStart"/>
+      <w:r>
+        <w:rPr>
+          <w:rFonts w:ascii="Menlo" w:eastAsia="Times New Roman" w:hAnsi="Menlo" w:cs="Menlo"/>
+          <w:color w:val="9CDCFE"/>
+          <w:sz w:val="18"/>
+          <w:szCs w:val="18"/>
+          <w:lang w:bidi="bn-IN"/>
+        </w:rPr>
+        <w:t>df</w:t>
+      </w:r>
+      <w:proofErr w:type="spellEnd"/>
+      <w:r>
+        <w:rPr>
+          <w:rFonts w:ascii="Menlo" w:eastAsia="Times New Roman" w:hAnsi="Menlo" w:cs="Menlo"/>
+          <w:color w:val="CCCCCC"/>
+          <w:sz w:val="18"/>
+          <w:szCs w:val="18"/>
+          <w:lang w:bidi="bn-IN"/>
+        </w:rPr>
+        <w:t>[(</w:t>
+      </w:r>
+      <w:proofErr w:type="spellStart"/>
+      <w:r>
+        <w:rPr>
+          <w:rFonts w:ascii="Menlo" w:eastAsia="Times New Roman" w:hAnsi="Menlo" w:cs="Menlo"/>
+          <w:color w:val="9CDCFE"/>
+          <w:sz w:val="18"/>
+          <w:szCs w:val="18"/>
+          <w:lang w:bidi="bn-IN"/>
+        </w:rPr>
+        <w:t>df</w:t>
+      </w:r>
+      <w:proofErr w:type="spellEnd"/>
+      <w:r>
+        <w:rPr>
+          <w:rFonts w:ascii="Menlo" w:eastAsia="Times New Roman" w:hAnsi="Menlo" w:cs="Menlo"/>
+          <w:color w:val="CCCCCC"/>
+          <w:sz w:val="18"/>
+          <w:szCs w:val="18"/>
+          <w:lang w:bidi="bn-IN"/>
+        </w:rPr>
+        <w:t>[</w:t>
+      </w:r>
+      <w:r>
+        <w:rPr>
+          <w:rFonts w:ascii="Menlo" w:eastAsia="Times New Roman" w:hAnsi="Menlo" w:cs="Menlo"/>
+          <w:color w:val="CE9178"/>
+          <w:sz w:val="18"/>
+          <w:szCs w:val="18"/>
+          <w:lang w:bidi="bn-IN"/>
+        </w:rPr>
+        <w:t>'profession'</w:t>
+      </w:r>
+      <w:r>
+        <w:rPr>
+          <w:rFonts w:ascii="Menlo" w:eastAsia="Times New Roman" w:hAnsi="Menlo" w:cs="Menlo"/>
+          <w:color w:val="CCCCCC"/>
+          <w:sz w:val="18"/>
+          <w:szCs w:val="18"/>
+          <w:lang w:bidi="bn-IN"/>
+        </w:rPr>
+        <w:t xml:space="preserve">] </w:t>
+      </w:r>
+      <w:r>
+        <w:rPr>
+          <w:rFonts w:ascii="Menlo" w:eastAsia="Times New Roman" w:hAnsi="Menlo" w:cs="Menlo"/>
+          <w:color w:val="DCDCAA"/>
+          <w:sz w:val="18"/>
+          <w:szCs w:val="18"/>
+          <w:lang w:bidi="bn-IN"/>
+        </w:rPr>
+        <w:t>==</w:t>
+      </w:r>
+      <w:r>
+        <w:rPr>
+          <w:rFonts w:ascii="Menlo" w:eastAsia="Times New Roman" w:hAnsi="Menlo" w:cs="Menlo"/>
+          <w:color w:val="CCCCCC"/>
+          <w:sz w:val="18"/>
+          <w:szCs w:val="18"/>
+          <w:lang w:bidi="bn-IN"/>
+        </w:rPr>
+        <w:t xml:space="preserve"> </w:t>
+      </w:r>
+      <w:r>
+        <w:rPr>
+          <w:rFonts w:ascii="Menlo" w:eastAsia="Times New Roman" w:hAnsi="Menlo" w:cs="Menlo"/>
+          <w:color w:val="CE9178"/>
+          <w:sz w:val="18"/>
+          <w:szCs w:val="18"/>
+          <w:lang w:bidi="bn-IN"/>
+        </w:rPr>
+        <w:t>"Structural Engineer"</w:t>
+      </w:r>
+      <w:r>
+        <w:rPr>
+          <w:rFonts w:ascii="Menlo" w:eastAsia="Times New Roman" w:hAnsi="Menlo" w:cs="Menlo"/>
+          <w:color w:val="CCCCCC"/>
+          <w:sz w:val="18"/>
+          <w:szCs w:val="18"/>
+          <w:lang w:bidi="bn-IN"/>
+        </w:rPr>
+        <w:t xml:space="preserve">) </w:t>
+      </w:r>
+      <w:r>
+        <w:rPr>
+          <w:rFonts w:ascii="Menlo" w:eastAsia="Times New Roman" w:hAnsi="Menlo" w:cs="Menlo"/>
+          <w:color w:val="DCDCAA"/>
+          <w:sz w:val="18"/>
+          <w:szCs w:val="18"/>
+          <w:lang w:bidi="bn-IN"/>
+        </w:rPr>
+        <w:t>&amp;</w:t>
+      </w:r>
+      <w:r>
+        <w:rPr>
+          <w:rFonts w:ascii="Menlo" w:eastAsia="Times New Roman" w:hAnsi="Menlo" w:cs="Menlo"/>
+          <w:color w:val="CCCCCC"/>
+          <w:sz w:val="18"/>
+          <w:szCs w:val="18"/>
+          <w:lang w:bidi="bn-IN"/>
+        </w:rPr>
+        <w:t xml:space="preserve"> (</w:t>
+      </w:r>
+      <w:proofErr w:type="spellStart"/>
+      <w:r>
+        <w:rPr>
+          <w:rFonts w:ascii="Menlo" w:eastAsia="Times New Roman" w:hAnsi="Menlo" w:cs="Menlo"/>
+          <w:color w:val="9CDCFE"/>
+          <w:sz w:val="18"/>
+          <w:szCs w:val="18"/>
+          <w:lang w:bidi="bn-IN"/>
+        </w:rPr>
+        <w:t>df</w:t>
+      </w:r>
+      <w:proofErr w:type="spellEnd"/>
+      <w:r>
+        <w:rPr>
+          <w:rFonts w:ascii="Menlo" w:eastAsia="Times New Roman" w:hAnsi="Menlo" w:cs="Menlo"/>
+          <w:color w:val="CCCCCC"/>
+          <w:sz w:val="18"/>
+          <w:szCs w:val="18"/>
+          <w:lang w:bidi="bn-IN"/>
+        </w:rPr>
+        <w:t>[</w:t>
+      </w:r>
+      <w:r>
+        <w:rPr>
+          <w:rFonts w:ascii="Menlo" w:eastAsia="Times New Roman" w:hAnsi="Menlo" w:cs="Menlo"/>
+          <w:color w:val="CE9178"/>
+          <w:sz w:val="18"/>
+          <w:szCs w:val="18"/>
+          <w:lang w:bidi="bn-IN"/>
+        </w:rPr>
+        <w:t>'gender'</w:t>
+      </w:r>
+      <w:r>
+        <w:rPr>
+          <w:rFonts w:ascii="Menlo" w:eastAsia="Times New Roman" w:hAnsi="Menlo" w:cs="Menlo"/>
+          <w:color w:val="CCCCCC"/>
+          <w:sz w:val="18"/>
+          <w:szCs w:val="18"/>
+          <w:lang w:bidi="bn-IN"/>
+        </w:rPr>
+        <w:t xml:space="preserve">] </w:t>
+      </w:r>
+      <w:r>
+        <w:rPr>
+          <w:rFonts w:ascii="Menlo" w:eastAsia="Times New Roman" w:hAnsi="Menlo" w:cs="Menlo"/>
+          <w:color w:val="DCDCAA"/>
+          <w:sz w:val="18"/>
+          <w:szCs w:val="18"/>
+          <w:lang w:bidi="bn-IN"/>
+        </w:rPr>
+        <w:t>==</w:t>
+      </w:r>
+      <w:r>
+        <w:rPr>
+          <w:rFonts w:ascii="Menlo" w:eastAsia="Times New Roman" w:hAnsi="Menlo" w:cs="Menlo"/>
+          <w:color w:val="CCCCCC"/>
+          <w:sz w:val="18"/>
+          <w:szCs w:val="18"/>
+          <w:lang w:bidi="bn-IN"/>
+        </w:rPr>
+        <w:t xml:space="preserve"> </w:t>
+      </w:r>
+      <w:r>
+        <w:rPr>
+          <w:rFonts w:ascii="Menlo" w:eastAsia="Times New Roman" w:hAnsi="Menlo" w:cs="Menlo"/>
+          <w:color w:val="CE9178"/>
+          <w:sz w:val="18"/>
+          <w:szCs w:val="18"/>
+          <w:lang w:bidi="bn-IN"/>
+        </w:rPr>
+        <w:t>"Female"</w:t>
+      </w:r>
+      <w:r>
+        <w:rPr>
+          <w:rFonts w:ascii="Menlo" w:eastAsia="Times New Roman" w:hAnsi="Menlo" w:cs="Menlo"/>
+          <w:color w:val="CCCCCC"/>
+          <w:sz w:val="18"/>
+          <w:szCs w:val="18"/>
+          <w:lang w:bidi="bn-IN"/>
+        </w:rPr>
+        <w:t xml:space="preserve">) </w:t>
+      </w:r>
+      <w:r>
+        <w:rPr>
+          <w:rFonts w:ascii="Menlo" w:eastAsia="Times New Roman" w:hAnsi="Menlo" w:cs="Menlo"/>
+          <w:color w:val="DCDCAA"/>
+          <w:sz w:val="18"/>
+          <w:szCs w:val="18"/>
+          <w:lang w:bidi="bn-IN"/>
+        </w:rPr>
+        <w:t>&amp;</w:t>
+      </w:r>
+      <w:r>
+        <w:rPr>
+          <w:rFonts w:ascii="Menlo" w:eastAsia="Times New Roman" w:hAnsi="Menlo" w:cs="Menlo"/>
+          <w:color w:val="CCCCCC"/>
+          <w:sz w:val="18"/>
+          <w:szCs w:val="18"/>
+          <w:lang w:bidi="bn-IN"/>
+        </w:rPr>
+        <w:t xml:space="preserve"> (</w:t>
+      </w:r>
+      <w:proofErr w:type="spellStart"/>
+      <w:r>
+        <w:rPr>
+          <w:rFonts w:ascii="Menlo" w:eastAsia="Times New Roman" w:hAnsi="Menlo" w:cs="Menlo"/>
+          <w:color w:val="9CDCFE"/>
+          <w:sz w:val="18"/>
+          <w:szCs w:val="18"/>
+          <w:lang w:bidi="bn-IN"/>
+        </w:rPr>
+        <w:t>df</w:t>
+      </w:r>
+      <w:proofErr w:type="spellEnd"/>
+      <w:r>
+        <w:rPr>
+          <w:rFonts w:ascii="Menlo" w:eastAsia="Times New Roman" w:hAnsi="Menlo" w:cs="Menlo"/>
+          <w:color w:val="CCCCCC"/>
+          <w:sz w:val="18"/>
+          <w:szCs w:val="18"/>
+          <w:lang w:bidi="bn-IN"/>
+        </w:rPr>
+        <w:t>[</w:t>
+      </w:r>
+      <w:r>
+        <w:rPr>
+          <w:rFonts w:ascii="Menlo" w:eastAsia="Times New Roman" w:hAnsi="Menlo" w:cs="Menlo"/>
+          <w:color w:val="CE9178"/>
+          <w:sz w:val="18"/>
+          <w:szCs w:val="18"/>
+          <w:lang w:bidi="bn-IN"/>
+        </w:rPr>
+        <w:t>'province'</w:t>
+      </w:r>
+      <w:r>
+        <w:rPr>
+          <w:rFonts w:ascii="Menlo" w:eastAsia="Times New Roman" w:hAnsi="Menlo" w:cs="Menlo"/>
+          <w:color w:val="CCCCCC"/>
+          <w:sz w:val="18"/>
+          <w:szCs w:val="18"/>
+          <w:lang w:bidi="bn-IN"/>
+        </w:rPr>
+        <w:t xml:space="preserve">] </w:t>
+      </w:r>
+      <w:r>
+        <w:rPr>
+          <w:rFonts w:ascii="Menlo" w:eastAsia="Times New Roman" w:hAnsi="Menlo" w:cs="Menlo"/>
+          <w:color w:val="DCDCAA"/>
+          <w:sz w:val="18"/>
+          <w:szCs w:val="18"/>
+          <w:lang w:bidi="bn-IN"/>
+        </w:rPr>
+        <w:t>==</w:t>
+      </w:r>
+      <w:r>
+        <w:rPr>
+          <w:rFonts w:ascii="Menlo" w:eastAsia="Times New Roman" w:hAnsi="Menlo" w:cs="Menlo"/>
+          <w:color w:val="CCCCCC"/>
+          <w:sz w:val="18"/>
+          <w:szCs w:val="18"/>
+          <w:lang w:bidi="bn-IN"/>
+        </w:rPr>
+        <w:t xml:space="preserve"> </w:t>
+      </w:r>
+      <w:r>
+        <w:rPr>
+          <w:rFonts w:ascii="Menlo" w:eastAsia="Times New Roman" w:hAnsi="Menlo" w:cs="Menlo"/>
+          <w:color w:val="CE9178"/>
+          <w:sz w:val="18"/>
+          <w:szCs w:val="18"/>
+          <w:lang w:bidi="bn-IN"/>
+        </w:rPr>
+        <w:t>"AB"</w:t>
+      </w:r>
+      <w:r>
+        <w:rPr>
+          <w:rFonts w:ascii="Menlo" w:eastAsia="Times New Roman" w:hAnsi="Menlo" w:cs="Menlo"/>
+          <w:color w:val="CCCCCC"/>
+          <w:sz w:val="18"/>
+          <w:szCs w:val="18"/>
+          <w:lang w:bidi="bn-IN"/>
+        </w:rPr>
+        <w:t>)]</w:t>
+      </w:r>
+    </w:p>
+    <w:p>
+      <w:pPr>
         <w:rPr>
           <w:rStyle w:val="Strong"/>
           <w:rFonts w:cstheme="minorHAnsi"/>
@@ -368,7 +1747,14 @@
           <w:shd w:val="clear" w:color="auto" w:fill="FFFFFF"/>
         </w:rPr>
       </w:pPr>
-      <w:r>
+    </w:p>
+    <w:p>
+      <w:pPr>
+        <w:pStyle w:val="ListParagraph"/>
+        <w:numPr>
+          <w:ilvl w:val="0"/>
+          <w:numId w:val="3"/>
+        </w:numPr>
         <w:rPr>
           <w:rStyle w:val="Strong"/>
           <w:rFonts w:cstheme="minorHAnsi"/>
@@ -378,16 +1764,8 @@
           <w:szCs w:val="28"/>
           <w:shd w:val="clear" w:color="auto" w:fill="FFFFFF"/>
         </w:rPr>
-        <w:t>How many emails are associated with this credit card number '5020000000000230'?</w:t>
-      </w:r>
-    </w:p>
-    <w:p>
-      <w:pPr>
-        <w:pStyle w:val="ListParagraph"/>
-        <w:numPr>
-          <w:ilvl w:val="0"/>
-          <w:numId w:val="3"/>
-        </w:numPr>
+      </w:pPr>
+      <w:r>
         <w:rPr>
           <w:rStyle w:val="Strong"/>
           <w:rFonts w:cstheme="minorHAnsi"/>
@@ -397,8 +1775,368 @@
           <w:szCs w:val="28"/>
           <w:shd w:val="clear" w:color="auto" w:fill="FFFFFF"/>
         </w:rPr>
-      </w:pPr>
-      <w:r>
+        <w:t>What is the max, min and average spending?</w:t>
+      </w:r>
+    </w:p>
+    <w:p>
+      <w:pPr>
+        <w:pStyle w:val="ListParagraph"/>
+        <w:shd w:val="clear" w:color="auto" w:fill="1F1F1F"/>
+        <w:spacing w:after="0" w:line="270" w:lineRule="atLeast"/>
+        <w:ind w:left="810"/>
+        <w:rPr>
+          <w:rFonts w:ascii="Menlo" w:eastAsia="Times New Roman" w:hAnsi="Menlo" w:cs="Menlo"/>
+          <w:color w:val="CCCCCC"/>
+          <w:sz w:val="18"/>
+          <w:szCs w:val="18"/>
+          <w:lang w:bidi="bn-IN"/>
+        </w:rPr>
+      </w:pPr>
+      <w:proofErr w:type="gramStart"/>
+      <w:r>
+        <w:rPr>
+          <w:rFonts w:ascii="Menlo" w:eastAsia="Times New Roman" w:hAnsi="Menlo" w:cs="Menlo"/>
+          <w:color w:val="DCDCAA"/>
+          <w:sz w:val="18"/>
+          <w:szCs w:val="18"/>
+          <w:lang w:bidi="bn-IN"/>
+        </w:rPr>
+        <w:t>print</w:t>
+      </w:r>
+      <w:r>
+        <w:rPr>
+          <w:rFonts w:ascii="Menlo" w:eastAsia="Times New Roman" w:hAnsi="Menlo" w:cs="Menlo"/>
+          <w:color w:val="CCCCCC"/>
+          <w:sz w:val="18"/>
+          <w:szCs w:val="18"/>
+          <w:lang w:bidi="bn-IN"/>
+        </w:rPr>
+        <w:t>(</w:t>
+      </w:r>
+      <w:proofErr w:type="gramEnd"/>
+      <w:r>
+        <w:rPr>
+          <w:rFonts w:ascii="Menlo" w:eastAsia="Times New Roman" w:hAnsi="Menlo" w:cs="Menlo"/>
+          <w:color w:val="CE9178"/>
+          <w:sz w:val="18"/>
+          <w:szCs w:val="18"/>
+          <w:lang w:bidi="bn-IN"/>
+        </w:rPr>
+        <w:t>"Max. spending:"</w:t>
+      </w:r>
+      <w:r>
+        <w:rPr>
+          <w:rFonts w:ascii="Menlo" w:eastAsia="Times New Roman" w:hAnsi="Menlo" w:cs="Menlo"/>
+          <w:color w:val="CCCCCC"/>
+          <w:sz w:val="18"/>
+          <w:szCs w:val="18"/>
+          <w:lang w:bidi="bn-IN"/>
+        </w:rPr>
+        <w:t xml:space="preserve">, </w:t>
+      </w:r>
+      <w:proofErr w:type="spellStart"/>
+      <w:r>
+        <w:rPr>
+          <w:rFonts w:ascii="Menlo" w:eastAsia="Times New Roman" w:hAnsi="Menlo" w:cs="Menlo"/>
+          <w:color w:val="9CDCFE"/>
+          <w:sz w:val="18"/>
+          <w:szCs w:val="18"/>
+          <w:lang w:bidi="bn-IN"/>
+        </w:rPr>
+        <w:t>df</w:t>
+      </w:r>
+      <w:proofErr w:type="spellEnd"/>
+      <w:r>
+        <w:rPr>
+          <w:rFonts w:ascii="Menlo" w:eastAsia="Times New Roman" w:hAnsi="Menlo" w:cs="Menlo"/>
+          <w:color w:val="CCCCCC"/>
+          <w:sz w:val="18"/>
+          <w:szCs w:val="18"/>
+          <w:lang w:bidi="bn-IN"/>
+        </w:rPr>
+        <w:t>[</w:t>
+      </w:r>
+      <w:r>
+        <w:rPr>
+          <w:rFonts w:ascii="Menlo" w:eastAsia="Times New Roman" w:hAnsi="Menlo" w:cs="Menlo"/>
+          <w:color w:val="CE9178"/>
+          <w:sz w:val="18"/>
+          <w:szCs w:val="18"/>
+          <w:lang w:bidi="bn-IN"/>
+        </w:rPr>
+        <w:t>'price(CAD)'</w:t>
+      </w:r>
+      <w:r>
+        <w:rPr>
+          <w:rFonts w:ascii="Menlo" w:eastAsia="Times New Roman" w:hAnsi="Menlo" w:cs="Menlo"/>
+          <w:color w:val="CCCCCC"/>
+          <w:sz w:val="18"/>
+          <w:szCs w:val="18"/>
+          <w:lang w:bidi="bn-IN"/>
+        </w:rPr>
+        <w:t>].</w:t>
+      </w:r>
+      <w:r>
+        <w:rPr>
+          <w:rFonts w:ascii="Menlo" w:eastAsia="Times New Roman" w:hAnsi="Menlo" w:cs="Menlo"/>
+          <w:color w:val="DCDCAA"/>
+          <w:sz w:val="18"/>
+          <w:szCs w:val="18"/>
+          <w:lang w:bidi="bn-IN"/>
+        </w:rPr>
+        <w:t>max</w:t>
+      </w:r>
+      <w:r>
+        <w:rPr>
+          <w:rFonts w:ascii="Menlo" w:eastAsia="Times New Roman" w:hAnsi="Menlo" w:cs="Menlo"/>
+          <w:color w:val="CCCCCC"/>
+          <w:sz w:val="18"/>
+          <w:szCs w:val="18"/>
+          <w:lang w:bidi="bn-IN"/>
+        </w:rPr>
+        <w:t>())</w:t>
+      </w:r>
+    </w:p>
+    <w:p>
+      <w:pPr>
+        <w:pStyle w:val="ListParagraph"/>
+        <w:shd w:val="clear" w:color="auto" w:fill="1F1F1F"/>
+        <w:spacing w:after="0" w:line="270" w:lineRule="atLeast"/>
+        <w:ind w:left="810"/>
+        <w:rPr>
+          <w:rFonts w:ascii="Menlo" w:eastAsia="Times New Roman" w:hAnsi="Menlo" w:cs="Menlo"/>
+          <w:color w:val="CCCCCC"/>
+          <w:sz w:val="18"/>
+          <w:szCs w:val="18"/>
+          <w:lang w:bidi="bn-IN"/>
+        </w:rPr>
+      </w:pPr>
+      <w:proofErr w:type="gramStart"/>
+      <w:r>
+        <w:rPr>
+          <w:rFonts w:ascii="Menlo" w:eastAsia="Times New Roman" w:hAnsi="Menlo" w:cs="Menlo"/>
+          <w:color w:val="DCDCAA"/>
+          <w:sz w:val="18"/>
+          <w:szCs w:val="18"/>
+          <w:lang w:bidi="bn-IN"/>
+        </w:rPr>
+        <w:t>print</w:t>
+      </w:r>
+      <w:r>
+        <w:rPr>
+          <w:rFonts w:ascii="Menlo" w:eastAsia="Times New Roman" w:hAnsi="Menlo" w:cs="Menlo"/>
+          <w:color w:val="CCCCCC"/>
+          <w:sz w:val="18"/>
+          <w:szCs w:val="18"/>
+          <w:lang w:bidi="bn-IN"/>
+        </w:rPr>
+        <w:t>(</w:t>
+      </w:r>
+      <w:proofErr w:type="gramEnd"/>
+      <w:r>
+        <w:rPr>
+          <w:rFonts w:ascii="Menlo" w:eastAsia="Times New Roman" w:hAnsi="Menlo" w:cs="Menlo"/>
+          <w:color w:val="CE9178"/>
+          <w:sz w:val="18"/>
+          <w:szCs w:val="18"/>
+          <w:lang w:bidi="bn-IN"/>
+        </w:rPr>
+        <w:t>"Min. spending:"</w:t>
+      </w:r>
+      <w:r>
+        <w:rPr>
+          <w:rFonts w:ascii="Menlo" w:eastAsia="Times New Roman" w:hAnsi="Menlo" w:cs="Menlo"/>
+          <w:color w:val="CCCCCC"/>
+          <w:sz w:val="18"/>
+          <w:szCs w:val="18"/>
+          <w:lang w:bidi="bn-IN"/>
+        </w:rPr>
+        <w:t xml:space="preserve">, </w:t>
+      </w:r>
+      <w:proofErr w:type="spellStart"/>
+      <w:r>
+        <w:rPr>
+          <w:rFonts w:ascii="Menlo" w:eastAsia="Times New Roman" w:hAnsi="Menlo" w:cs="Menlo"/>
+          <w:color w:val="9CDCFE"/>
+          <w:sz w:val="18"/>
+          <w:szCs w:val="18"/>
+          <w:lang w:bidi="bn-IN"/>
+        </w:rPr>
+        <w:t>df</w:t>
+      </w:r>
+      <w:proofErr w:type="spellEnd"/>
+      <w:r>
+        <w:rPr>
+          <w:rFonts w:ascii="Menlo" w:eastAsia="Times New Roman" w:hAnsi="Menlo" w:cs="Menlo"/>
+          <w:color w:val="CCCCCC"/>
+          <w:sz w:val="18"/>
+          <w:szCs w:val="18"/>
+          <w:lang w:bidi="bn-IN"/>
+        </w:rPr>
+        <w:t>[</w:t>
+      </w:r>
+      <w:r>
+        <w:rPr>
+          <w:rFonts w:ascii="Menlo" w:eastAsia="Times New Roman" w:hAnsi="Menlo" w:cs="Menlo"/>
+          <w:color w:val="CE9178"/>
+          <w:sz w:val="18"/>
+          <w:szCs w:val="18"/>
+          <w:lang w:bidi="bn-IN"/>
+        </w:rPr>
+        <w:t>'price(CAD)'</w:t>
+      </w:r>
+      <w:r>
+        <w:rPr>
+          <w:rFonts w:ascii="Menlo" w:eastAsia="Times New Roman" w:hAnsi="Menlo" w:cs="Menlo"/>
+          <w:color w:val="CCCCCC"/>
+          <w:sz w:val="18"/>
+          <w:szCs w:val="18"/>
+          <w:lang w:bidi="bn-IN"/>
+        </w:rPr>
+        <w:t>].</w:t>
+      </w:r>
+      <w:r>
+        <w:rPr>
+          <w:rFonts w:ascii="Menlo" w:eastAsia="Times New Roman" w:hAnsi="Menlo" w:cs="Menlo"/>
+          <w:color w:val="DCDCAA"/>
+          <w:sz w:val="18"/>
+          <w:szCs w:val="18"/>
+          <w:lang w:bidi="bn-IN"/>
+        </w:rPr>
+        <w:t>min</w:t>
+      </w:r>
+      <w:r>
+        <w:rPr>
+          <w:rFonts w:ascii="Menlo" w:eastAsia="Times New Roman" w:hAnsi="Menlo" w:cs="Menlo"/>
+          <w:color w:val="CCCCCC"/>
+          <w:sz w:val="18"/>
+          <w:szCs w:val="18"/>
+          <w:lang w:bidi="bn-IN"/>
+        </w:rPr>
+        <w:t>())</w:t>
+      </w:r>
+    </w:p>
+    <w:p>
+      <w:pPr>
+        <w:pStyle w:val="ListParagraph"/>
+        <w:shd w:val="clear" w:color="auto" w:fill="1F1F1F"/>
+        <w:spacing w:after="0" w:line="270" w:lineRule="atLeast"/>
+        <w:ind w:left="810"/>
+        <w:rPr>
+          <w:rFonts w:ascii="Menlo" w:eastAsia="Times New Roman" w:hAnsi="Menlo" w:cs="Menlo"/>
+          <w:color w:val="CCCCCC"/>
+          <w:sz w:val="18"/>
+          <w:szCs w:val="18"/>
+          <w:lang w:bidi="bn-IN"/>
+        </w:rPr>
+      </w:pPr>
+      <w:proofErr w:type="gramStart"/>
+      <w:r>
+        <w:rPr>
+          <w:rFonts w:ascii="Menlo" w:eastAsia="Times New Roman" w:hAnsi="Menlo" w:cs="Menlo"/>
+          <w:color w:val="DCDCAA"/>
+          <w:sz w:val="18"/>
+          <w:szCs w:val="18"/>
+          <w:lang w:bidi="bn-IN"/>
+        </w:rPr>
+        <w:t>print</w:t>
+      </w:r>
+      <w:r>
+        <w:rPr>
+          <w:rFonts w:ascii="Menlo" w:eastAsia="Times New Roman" w:hAnsi="Menlo" w:cs="Menlo"/>
+          <w:color w:val="CCCCCC"/>
+          <w:sz w:val="18"/>
+          <w:szCs w:val="18"/>
+          <w:lang w:bidi="bn-IN"/>
+        </w:rPr>
+        <w:t>(</w:t>
+      </w:r>
+      <w:proofErr w:type="gramEnd"/>
+      <w:r>
+        <w:rPr>
+          <w:rFonts w:ascii="Menlo" w:eastAsia="Times New Roman" w:hAnsi="Menlo" w:cs="Menlo"/>
+          <w:color w:val="CE9178"/>
+          <w:sz w:val="18"/>
+          <w:szCs w:val="18"/>
+          <w:lang w:bidi="bn-IN"/>
+        </w:rPr>
+        <w:t>"Avg. spending:"</w:t>
+      </w:r>
+      <w:r>
+        <w:rPr>
+          <w:rFonts w:ascii="Menlo" w:eastAsia="Times New Roman" w:hAnsi="Menlo" w:cs="Menlo"/>
+          <w:color w:val="CCCCCC"/>
+          <w:sz w:val="18"/>
+          <w:szCs w:val="18"/>
+          <w:lang w:bidi="bn-IN"/>
+        </w:rPr>
+        <w:t xml:space="preserve">, </w:t>
+      </w:r>
+      <w:proofErr w:type="spellStart"/>
+      <w:r>
+        <w:rPr>
+          <w:rFonts w:ascii="Menlo" w:eastAsia="Times New Roman" w:hAnsi="Menlo" w:cs="Menlo"/>
+          <w:color w:val="9CDCFE"/>
+          <w:sz w:val="18"/>
+          <w:szCs w:val="18"/>
+          <w:lang w:bidi="bn-IN"/>
+        </w:rPr>
+        <w:t>df</w:t>
+      </w:r>
+      <w:proofErr w:type="spellEnd"/>
+      <w:r>
+        <w:rPr>
+          <w:rFonts w:ascii="Menlo" w:eastAsia="Times New Roman" w:hAnsi="Menlo" w:cs="Menlo"/>
+          <w:color w:val="CCCCCC"/>
+          <w:sz w:val="18"/>
+          <w:szCs w:val="18"/>
+          <w:lang w:bidi="bn-IN"/>
+        </w:rPr>
+        <w:t>[</w:t>
+      </w:r>
+      <w:r>
+        <w:rPr>
+          <w:rFonts w:ascii="Menlo" w:eastAsia="Times New Roman" w:hAnsi="Menlo" w:cs="Menlo"/>
+          <w:color w:val="CE9178"/>
+          <w:sz w:val="18"/>
+          <w:szCs w:val="18"/>
+          <w:lang w:bidi="bn-IN"/>
+        </w:rPr>
+        <w:t>'price(CAD)'</w:t>
+      </w:r>
+      <w:r>
+        <w:rPr>
+          <w:rFonts w:ascii="Menlo" w:eastAsia="Times New Roman" w:hAnsi="Menlo" w:cs="Menlo"/>
+          <w:color w:val="CCCCCC"/>
+          <w:sz w:val="18"/>
+          <w:szCs w:val="18"/>
+          <w:lang w:bidi="bn-IN"/>
+        </w:rPr>
+        <w:t>].</w:t>
+      </w:r>
+      <w:r>
+        <w:rPr>
+          <w:rFonts w:ascii="Menlo" w:eastAsia="Times New Roman" w:hAnsi="Menlo" w:cs="Menlo"/>
+          <w:color w:val="DCDCAA"/>
+          <w:sz w:val="18"/>
+          <w:szCs w:val="18"/>
+          <w:lang w:bidi="bn-IN"/>
+        </w:rPr>
+        <w:t>mean</w:t>
+      </w:r>
+      <w:r>
+        <w:rPr>
+          <w:rFonts w:ascii="Menlo" w:eastAsia="Times New Roman" w:hAnsi="Menlo" w:cs="Menlo"/>
+          <w:color w:val="CCCCCC"/>
+          <w:sz w:val="18"/>
+          <w:szCs w:val="18"/>
+          <w:lang w:bidi="bn-IN"/>
+        </w:rPr>
+        <w:t>())</w:t>
+      </w:r>
+    </w:p>
+    <w:p>
+      <w:pPr>
         <w:rPr>
           <w:rStyle w:val="Strong"/>
           <w:rFonts w:cstheme="minorHAnsi"/>
@@ -408,10 +2146,15 @@
           <w:szCs w:val="28"/>
           <w:shd w:val="clear" w:color="auto" w:fill="FFFFFF"/>
         </w:rPr>
-        <w:t xml:space="preserve">We need to send new cards to the customers well before </w:t>
-      </w:r>
-      <w:proofErr w:type="gramStart"/>
-      <w:r>
+      </w:pPr>
+    </w:p>
+    <w:p>
+      <w:pPr>
+        <w:pStyle w:val="ListParagraph"/>
+        <w:numPr>
+          <w:ilvl w:val="0"/>
+          <w:numId w:val="3"/>
+        </w:numPr>
         <w:rPr>
           <w:rStyle w:val="Strong"/>
           <w:rFonts w:cstheme="minorHAnsi"/>
@@ -421,9 +2164,7 @@
           <w:szCs w:val="28"/>
           <w:shd w:val="clear" w:color="auto" w:fill="FFFFFF"/>
         </w:rPr>
-        <w:t>the expire</w:t>
-      </w:r>
-      <w:proofErr w:type="gramEnd"/>
+      </w:pPr>
       <w:r>
         <w:rPr>
           <w:rStyle w:val="Strong"/>
@@ -434,16 +2175,143 @@
           <w:szCs w:val="28"/>
           <w:shd w:val="clear" w:color="auto" w:fill="FFFFFF"/>
         </w:rPr>
-        <w:t>, how many cards are expiring in 2019?</w:t>
+        <w:t>Who did not spend anything? Company wants to send a deal to encourage the customer to buy stuff!</w:t>
       </w:r>
     </w:p>
     <w:p>
       <w:pPr>
         <w:pStyle w:val="ListParagraph"/>
-        <w:numPr>
-          <w:ilvl w:val="0"/>
-          <w:numId w:val="3"/>
-        </w:numPr>
+        <w:shd w:val="clear" w:color="auto" w:fill="1F1F1F"/>
+        <w:spacing w:after="0" w:line="270" w:lineRule="atLeast"/>
+        <w:ind w:left="810"/>
+        <w:rPr>
+          <w:rFonts w:ascii="Menlo" w:eastAsia="Times New Roman" w:hAnsi="Menlo" w:cs="Menlo"/>
+          <w:color w:val="CCCCCC"/>
+          <w:sz w:val="18"/>
+          <w:szCs w:val="18"/>
+          <w:lang w:bidi="bn-IN"/>
+        </w:rPr>
+      </w:pPr>
+      <w:proofErr w:type="spellStart"/>
+      <w:r>
+        <w:rPr>
+          <w:rFonts w:ascii="Menlo" w:eastAsia="Times New Roman" w:hAnsi="Menlo" w:cs="Menlo"/>
+          <w:color w:val="9CDCFE"/>
+          <w:sz w:val="18"/>
+          <w:szCs w:val="18"/>
+          <w:lang w:bidi="bn-IN"/>
+        </w:rPr>
+        <w:lastRenderedPageBreak/>
+        <w:t>df</w:t>
+      </w:r>
+      <w:proofErr w:type="spellEnd"/>
+      <w:r>
+        <w:rPr>
+          <w:rFonts w:ascii="Menlo" w:eastAsia="Times New Roman" w:hAnsi="Menlo" w:cs="Menlo"/>
+          <w:color w:val="CCCCCC"/>
+          <w:sz w:val="18"/>
+          <w:szCs w:val="18"/>
+          <w:lang w:bidi="bn-IN"/>
+        </w:rPr>
+        <w:t>[</w:t>
+      </w:r>
+      <w:proofErr w:type="spellStart"/>
+      <w:r>
+        <w:rPr>
+          <w:rFonts w:ascii="Menlo" w:eastAsia="Times New Roman" w:hAnsi="Menlo" w:cs="Menlo"/>
+          <w:color w:val="9CDCFE"/>
+          <w:sz w:val="18"/>
+          <w:szCs w:val="18"/>
+          <w:lang w:bidi="bn-IN"/>
+        </w:rPr>
+        <w:t>df</w:t>
+      </w:r>
+      <w:proofErr w:type="spellEnd"/>
+      <w:r>
+        <w:rPr>
+          <w:rFonts w:ascii="Menlo" w:eastAsia="Times New Roman" w:hAnsi="Menlo" w:cs="Menlo"/>
+          <w:color w:val="CCCCCC"/>
+          <w:sz w:val="18"/>
+          <w:szCs w:val="18"/>
+          <w:lang w:bidi="bn-IN"/>
+        </w:rPr>
+        <w:t>[</w:t>
+      </w:r>
+      <w:r>
+        <w:rPr>
+          <w:rFonts w:ascii="Menlo" w:eastAsia="Times New Roman" w:hAnsi="Menlo" w:cs="Menlo"/>
+          <w:color w:val="CE9178"/>
+          <w:sz w:val="18"/>
+          <w:szCs w:val="18"/>
+          <w:lang w:bidi="bn-IN"/>
+        </w:rPr>
+        <w:t>'</w:t>
+      </w:r>
+      <w:proofErr w:type="gramStart"/>
+      <w:r>
+        <w:rPr>
+          <w:rFonts w:ascii="Menlo" w:eastAsia="Times New Roman" w:hAnsi="Menlo" w:cs="Menlo"/>
+          <w:color w:val="CE9178"/>
+          <w:sz w:val="18"/>
+          <w:szCs w:val="18"/>
+          <w:lang w:bidi="bn-IN"/>
+        </w:rPr>
+        <w:t>price(</w:t>
+      </w:r>
+      <w:proofErr w:type="gramEnd"/>
+      <w:r>
+        <w:rPr>
+          <w:rFonts w:ascii="Menlo" w:eastAsia="Times New Roman" w:hAnsi="Menlo" w:cs="Menlo"/>
+          <w:color w:val="CE9178"/>
+          <w:sz w:val="18"/>
+          <w:szCs w:val="18"/>
+          <w:lang w:bidi="bn-IN"/>
+        </w:rPr>
+        <w:t>CAD)'</w:t>
+      </w:r>
+      <w:r>
+        <w:rPr>
+          <w:rFonts w:ascii="Menlo" w:eastAsia="Times New Roman" w:hAnsi="Menlo" w:cs="Menlo"/>
+          <w:color w:val="CCCCCC"/>
+          <w:sz w:val="18"/>
+          <w:szCs w:val="18"/>
+          <w:lang w:bidi="bn-IN"/>
+        </w:rPr>
+        <w:t>]</w:t>
+      </w:r>
+      <w:r>
+        <w:rPr>
+          <w:rFonts w:ascii="Menlo" w:eastAsia="Times New Roman" w:hAnsi="Menlo" w:cs="Menlo"/>
+          <w:color w:val="DCDCAA"/>
+          <w:sz w:val="18"/>
+          <w:szCs w:val="18"/>
+          <w:lang w:bidi="bn-IN"/>
+        </w:rPr>
+        <w:t>==</w:t>
+      </w:r>
+      <w:r>
+        <w:rPr>
+          <w:rFonts w:ascii="Menlo" w:eastAsia="Times New Roman" w:hAnsi="Menlo" w:cs="Menlo"/>
+          <w:color w:val="B5CEA8"/>
+          <w:sz w:val="18"/>
+          <w:szCs w:val="18"/>
+          <w:lang w:bidi="bn-IN"/>
+        </w:rPr>
+        <w:t>0.0</w:t>
+      </w:r>
+      <w:r>
+        <w:rPr>
+          <w:rFonts w:ascii="Menlo" w:eastAsia="Times New Roman" w:hAnsi="Menlo" w:cs="Menlo"/>
+          <w:color w:val="CCCCCC"/>
+          <w:sz w:val="18"/>
+          <w:szCs w:val="18"/>
+          <w:lang w:bidi="bn-IN"/>
+        </w:rPr>
+        <w:t>]</w:t>
+      </w:r>
+    </w:p>
+    <w:p>
+      <w:pPr>
         <w:rPr>
           <w:rStyle w:val="Strong"/>
           <w:rFonts w:cstheme="minorHAnsi"/>
@@ -454,7 +2322,14 @@
           <w:shd w:val="clear" w:color="auto" w:fill="FFFFFF"/>
         </w:rPr>
       </w:pPr>
-      <w:r>
+    </w:p>
+    <w:p>
+      <w:pPr>
+        <w:pStyle w:val="ListParagraph"/>
+        <w:numPr>
+          <w:ilvl w:val="0"/>
+          <w:numId w:val="3"/>
+        </w:numPr>
         <w:rPr>
           <w:rStyle w:val="Strong"/>
           <w:rFonts w:cstheme="minorHAnsi"/>
@@ -464,16 +2339,8 @@
           <w:szCs w:val="28"/>
           <w:shd w:val="clear" w:color="auto" w:fill="FFFFFF"/>
         </w:rPr>
-        <w:t>How many people use Visa as their Credit Card Provider?</w:t>
-      </w:r>
-    </w:p>
-    <w:p>
-      <w:pPr>
-        <w:pStyle w:val="ListParagraph"/>
-        <w:numPr>
-          <w:ilvl w:val="0"/>
-          <w:numId w:val="3"/>
-        </w:numPr>
+      </w:pPr>
+      <w:r>
         <w:rPr>
           <w:rStyle w:val="Strong"/>
           <w:rFonts w:cstheme="minorHAnsi"/>
@@ -483,8 +2350,142 @@
           <w:szCs w:val="28"/>
           <w:shd w:val="clear" w:color="auto" w:fill="FFFFFF"/>
         </w:rPr>
-      </w:pPr>
-      <w:r>
+        <w:t>As a loyalty reward, company wants to send thanks coupon to those who spent 100CAD or more, please find out the customers?</w:t>
+      </w:r>
+    </w:p>
+    <w:p>
+      <w:pPr>
+        <w:pStyle w:val="ListParagraph"/>
+        <w:shd w:val="clear" w:color="auto" w:fill="1F1F1F"/>
+        <w:spacing w:after="0" w:line="270" w:lineRule="atLeast"/>
+        <w:ind w:left="810"/>
+        <w:rPr>
+          <w:rFonts w:ascii="Menlo" w:eastAsia="Times New Roman" w:hAnsi="Menlo" w:cs="Menlo"/>
+          <w:color w:val="CCCCCC"/>
+          <w:sz w:val="18"/>
+          <w:szCs w:val="18"/>
+          <w:lang w:bidi="bn-IN"/>
+        </w:rPr>
+      </w:pPr>
+      <w:proofErr w:type="spellStart"/>
+      <w:r>
+        <w:rPr>
+          <w:rFonts w:ascii="Menlo" w:eastAsia="Times New Roman" w:hAnsi="Menlo" w:cs="Menlo"/>
+          <w:color w:val="9CDCFE"/>
+          <w:sz w:val="18"/>
+          <w:szCs w:val="18"/>
+          <w:lang w:bidi="bn-IN"/>
+        </w:rPr>
+        <w:t>df</w:t>
+      </w:r>
+      <w:proofErr w:type="spellEnd"/>
+      <w:r>
+        <w:rPr>
+          <w:rFonts w:ascii="Menlo" w:eastAsia="Times New Roman" w:hAnsi="Menlo" w:cs="Menlo"/>
+          <w:color w:val="CCCCCC"/>
+          <w:sz w:val="18"/>
+          <w:szCs w:val="18"/>
+          <w:lang w:bidi="bn-IN"/>
+        </w:rPr>
+        <w:t>[</w:t>
+      </w:r>
+      <w:proofErr w:type="spellStart"/>
+      <w:r>
+        <w:rPr>
+          <w:rFonts w:ascii="Menlo" w:eastAsia="Times New Roman" w:hAnsi="Menlo" w:cs="Menlo"/>
+          <w:color w:val="9CDCFE"/>
+          <w:sz w:val="18"/>
+          <w:szCs w:val="18"/>
+          <w:lang w:bidi="bn-IN"/>
+        </w:rPr>
+        <w:t>df</w:t>
+      </w:r>
+      <w:proofErr w:type="spellEnd"/>
+      <w:r>
+        <w:rPr>
+          <w:rFonts w:ascii="Menlo" w:eastAsia="Times New Roman" w:hAnsi="Menlo" w:cs="Menlo"/>
+          <w:color w:val="CCCCCC"/>
+          <w:sz w:val="18"/>
+          <w:szCs w:val="18"/>
+          <w:lang w:bidi="bn-IN"/>
+        </w:rPr>
+        <w:t>[</w:t>
+      </w:r>
+      <w:r>
+        <w:rPr>
+          <w:rFonts w:ascii="Menlo" w:eastAsia="Times New Roman" w:hAnsi="Menlo" w:cs="Menlo"/>
+          <w:color w:val="CE9178"/>
+          <w:sz w:val="18"/>
+          <w:szCs w:val="18"/>
+          <w:lang w:bidi="bn-IN"/>
+        </w:rPr>
+        <w:t>'</w:t>
+      </w:r>
+      <w:proofErr w:type="gramStart"/>
+      <w:r>
+        <w:rPr>
+          <w:rFonts w:ascii="Menlo" w:eastAsia="Times New Roman" w:hAnsi="Menlo" w:cs="Menlo"/>
+          <w:color w:val="CE9178"/>
+          <w:sz w:val="18"/>
+          <w:szCs w:val="18"/>
+          <w:lang w:bidi="bn-IN"/>
+        </w:rPr>
+        <w:t>price(</w:t>
+      </w:r>
+      <w:proofErr w:type="gramEnd"/>
+      <w:r>
+        <w:rPr>
+          <w:rFonts w:ascii="Menlo" w:eastAsia="Times New Roman" w:hAnsi="Menlo" w:cs="Menlo"/>
+          <w:color w:val="CE9178"/>
+          <w:sz w:val="18"/>
+          <w:szCs w:val="18"/>
+          <w:lang w:bidi="bn-IN"/>
+        </w:rPr>
+        <w:t>CAD)'</w:t>
+      </w:r>
+      <w:r>
+        <w:rPr>
+          <w:rFonts w:ascii="Menlo" w:eastAsia="Times New Roman" w:hAnsi="Menlo" w:cs="Menlo"/>
+          <w:color w:val="CCCCCC"/>
+          <w:sz w:val="18"/>
+          <w:szCs w:val="18"/>
+          <w:lang w:bidi="bn-IN"/>
+        </w:rPr>
+        <w:t>]</w:t>
+      </w:r>
+      <w:r>
+        <w:rPr>
+          <w:rFonts w:ascii="Menlo" w:eastAsia="Times New Roman" w:hAnsi="Menlo" w:cs="Menlo"/>
+          <w:color w:val="DCDCAA"/>
+          <w:sz w:val="18"/>
+          <w:szCs w:val="18"/>
+          <w:lang w:bidi="bn-IN"/>
+        </w:rPr>
+        <w:t>&gt;=</w:t>
+      </w:r>
+      <w:r>
+        <w:rPr>
+          <w:rFonts w:ascii="Menlo" w:eastAsia="Times New Roman" w:hAnsi="Menlo" w:cs="Menlo"/>
+          <w:color w:val="B5CEA8"/>
+          <w:sz w:val="18"/>
+          <w:szCs w:val="18"/>
+          <w:lang w:bidi="bn-IN"/>
+        </w:rPr>
+        <w:t>100.0</w:t>
+      </w:r>
+      <w:r>
+        <w:rPr>
+          <w:rFonts w:ascii="Menlo" w:eastAsia="Times New Roman" w:hAnsi="Menlo" w:cs="Menlo"/>
+          <w:color w:val="CCCCCC"/>
+          <w:sz w:val="18"/>
+          <w:szCs w:val="18"/>
+          <w:lang w:bidi="bn-IN"/>
+        </w:rPr>
+        <w:t>]</w:t>
+      </w:r>
+    </w:p>
+    <w:p>
+      <w:pPr>
         <w:rPr>
           <w:rStyle w:val="Strong"/>
           <w:rFonts w:cstheme="minorHAnsi"/>
@@ -494,8 +2495,7 @@
           <w:szCs w:val="28"/>
           <w:shd w:val="clear" w:color="auto" w:fill="FFFFFF"/>
         </w:rPr>
-        <w:t>Can you find the customer who spent 100 CAD using Visa?</w:t>
-      </w:r>
+      </w:pPr>
     </w:p>
     <w:p>
       <w:pPr>
@@ -524,16 +2524,249 @@
           <w:szCs w:val="28"/>
           <w:shd w:val="clear" w:color="auto" w:fill="FFFFFF"/>
         </w:rPr>
-        <w:t>What are two most common professions?</w:t>
+        <w:t>How many emails are associated with this credit card number '5020000000000230'?</w:t>
       </w:r>
     </w:p>
     <w:p>
       <w:pPr>
         <w:pStyle w:val="ListParagraph"/>
-        <w:numPr>
-          <w:ilvl w:val="0"/>
-          <w:numId w:val="3"/>
-        </w:numPr>
+        <w:shd w:val="clear" w:color="auto" w:fill="1F1F1F"/>
+        <w:spacing w:after="0" w:line="270" w:lineRule="atLeast"/>
+        <w:ind w:left="810"/>
+        <w:rPr>
+          <w:rFonts w:ascii="Menlo" w:eastAsia="Times New Roman" w:hAnsi="Menlo" w:cs="Menlo"/>
+          <w:color w:val="CCCCCC"/>
+          <w:sz w:val="18"/>
+          <w:szCs w:val="18"/>
+          <w:lang w:bidi="bn-IN"/>
+        </w:rPr>
+      </w:pPr>
+      <w:r>
+        <w:rPr>
+          <w:rFonts w:ascii="Menlo" w:eastAsia="Times New Roman" w:hAnsi="Menlo" w:cs="Menlo"/>
+          <w:color w:val="9CDCFE"/>
+          <w:sz w:val="18"/>
+          <w:szCs w:val="18"/>
+          <w:lang w:bidi="bn-IN"/>
+        </w:rPr>
+        <w:t>df1</w:t>
+      </w:r>
+      <w:r>
+        <w:rPr>
+          <w:rFonts w:ascii="Menlo" w:eastAsia="Times New Roman" w:hAnsi="Menlo" w:cs="Menlo"/>
+          <w:color w:val="CCCCCC"/>
+          <w:sz w:val="18"/>
+          <w:szCs w:val="18"/>
+          <w:lang w:bidi="bn-IN"/>
+        </w:rPr>
+        <w:t xml:space="preserve"> </w:t>
+      </w:r>
+      <w:r>
+        <w:rPr>
+          <w:rFonts w:ascii="Menlo" w:eastAsia="Times New Roman" w:hAnsi="Menlo" w:cs="Menlo"/>
+          <w:color w:val="D4D4D4"/>
+          <w:sz w:val="18"/>
+          <w:szCs w:val="18"/>
+          <w:lang w:bidi="bn-IN"/>
+        </w:rPr>
+        <w:t>=</w:t>
+      </w:r>
+      <w:r>
+        <w:rPr>
+          <w:rFonts w:ascii="Menlo" w:eastAsia="Times New Roman" w:hAnsi="Menlo" w:cs="Menlo"/>
+          <w:color w:val="CCCCCC"/>
+          <w:sz w:val="18"/>
+          <w:szCs w:val="18"/>
+          <w:lang w:bidi="bn-IN"/>
+        </w:rPr>
+        <w:t xml:space="preserve"> </w:t>
+      </w:r>
+      <w:proofErr w:type="spellStart"/>
+      <w:r>
+        <w:rPr>
+          <w:rFonts w:ascii="Menlo" w:eastAsia="Times New Roman" w:hAnsi="Menlo" w:cs="Menlo"/>
+          <w:color w:val="9CDCFE"/>
+          <w:sz w:val="18"/>
+          <w:szCs w:val="18"/>
+          <w:lang w:bidi="bn-IN"/>
+        </w:rPr>
+        <w:t>df</w:t>
+      </w:r>
+      <w:proofErr w:type="spellEnd"/>
+      <w:r>
+        <w:rPr>
+          <w:rFonts w:ascii="Menlo" w:eastAsia="Times New Roman" w:hAnsi="Menlo" w:cs="Menlo"/>
+          <w:color w:val="CCCCCC"/>
+          <w:sz w:val="18"/>
+          <w:szCs w:val="18"/>
+          <w:lang w:bidi="bn-IN"/>
+        </w:rPr>
+        <w:t>[</w:t>
+      </w:r>
+      <w:proofErr w:type="spellStart"/>
+      <w:r>
+        <w:rPr>
+          <w:rFonts w:ascii="Menlo" w:eastAsia="Times New Roman" w:hAnsi="Menlo" w:cs="Menlo"/>
+          <w:color w:val="9CDCFE"/>
+          <w:sz w:val="18"/>
+          <w:szCs w:val="18"/>
+          <w:lang w:bidi="bn-IN"/>
+        </w:rPr>
+        <w:t>df</w:t>
+      </w:r>
+      <w:proofErr w:type="spellEnd"/>
+      <w:r>
+        <w:rPr>
+          <w:rFonts w:ascii="Menlo" w:eastAsia="Times New Roman" w:hAnsi="Menlo" w:cs="Menlo"/>
+          <w:color w:val="CCCCCC"/>
+          <w:sz w:val="18"/>
+          <w:szCs w:val="18"/>
+          <w:lang w:bidi="bn-IN"/>
+        </w:rPr>
+        <w:t>[</w:t>
+      </w:r>
+      <w:r>
+        <w:rPr>
+          <w:rFonts w:ascii="Menlo" w:eastAsia="Times New Roman" w:hAnsi="Menlo" w:cs="Menlo"/>
+          <w:color w:val="CE9178"/>
+          <w:sz w:val="18"/>
+          <w:szCs w:val="18"/>
+          <w:lang w:bidi="bn-IN"/>
+        </w:rPr>
+        <w:t>'</w:t>
+      </w:r>
+      <w:proofErr w:type="spellStart"/>
+      <w:r>
+        <w:rPr>
+          <w:rFonts w:ascii="Menlo" w:eastAsia="Times New Roman" w:hAnsi="Menlo" w:cs="Menlo"/>
+          <w:color w:val="CE9178"/>
+          <w:sz w:val="18"/>
+          <w:szCs w:val="18"/>
+          <w:lang w:bidi="bn-IN"/>
+        </w:rPr>
+        <w:t>cc_no</w:t>
+      </w:r>
+      <w:proofErr w:type="spellEnd"/>
+      <w:proofErr w:type="gramStart"/>
+      <w:r>
+        <w:rPr>
+          <w:rFonts w:ascii="Menlo" w:eastAsia="Times New Roman" w:hAnsi="Menlo" w:cs="Menlo"/>
+          <w:color w:val="CE9178"/>
+          <w:sz w:val="18"/>
+          <w:szCs w:val="18"/>
+          <w:lang w:bidi="bn-IN"/>
+        </w:rPr>
+        <w:t>'</w:t>
+      </w:r>
+      <w:r>
+        <w:rPr>
+          <w:rFonts w:ascii="Menlo" w:eastAsia="Times New Roman" w:hAnsi="Menlo" w:cs="Menlo"/>
+          <w:color w:val="CCCCCC"/>
+          <w:sz w:val="18"/>
+          <w:szCs w:val="18"/>
+          <w:lang w:bidi="bn-IN"/>
+        </w:rPr>
+        <w:t>]</w:t>
+      </w:r>
+      <w:r>
+        <w:rPr>
+          <w:rFonts w:ascii="Menlo" w:eastAsia="Times New Roman" w:hAnsi="Menlo" w:cs="Menlo"/>
+          <w:color w:val="DCDCAA"/>
+          <w:sz w:val="18"/>
+          <w:szCs w:val="18"/>
+          <w:lang w:bidi="bn-IN"/>
+        </w:rPr>
+        <w:t>=</w:t>
+      </w:r>
+      <w:proofErr w:type="gramEnd"/>
+      <w:r>
+        <w:rPr>
+          <w:rFonts w:ascii="Menlo" w:eastAsia="Times New Roman" w:hAnsi="Menlo" w:cs="Menlo"/>
+          <w:color w:val="DCDCAA"/>
+          <w:sz w:val="18"/>
+          <w:szCs w:val="18"/>
+          <w:lang w:bidi="bn-IN"/>
+        </w:rPr>
+        <w:t>=</w:t>
+      </w:r>
+      <w:r>
+        <w:rPr>
+          <w:rFonts w:ascii="Menlo" w:eastAsia="Times New Roman" w:hAnsi="Menlo" w:cs="Menlo"/>
+          <w:color w:val="B5CEA8"/>
+          <w:sz w:val="18"/>
+          <w:szCs w:val="18"/>
+          <w:lang w:bidi="bn-IN"/>
+        </w:rPr>
+        <w:t>5020000000000230</w:t>
+      </w:r>
+      <w:r>
+        <w:rPr>
+          <w:rFonts w:ascii="Menlo" w:eastAsia="Times New Roman" w:hAnsi="Menlo" w:cs="Menlo"/>
+          <w:color w:val="CCCCCC"/>
+          <w:sz w:val="18"/>
+          <w:szCs w:val="18"/>
+          <w:lang w:bidi="bn-IN"/>
+        </w:rPr>
+        <w:t>]</w:t>
+      </w:r>
+    </w:p>
+    <w:p>
+      <w:pPr>
+        <w:pStyle w:val="ListParagraph"/>
+        <w:shd w:val="clear" w:color="auto" w:fill="1F1F1F"/>
+        <w:spacing w:after="0" w:line="270" w:lineRule="atLeast"/>
+        <w:ind w:left="810"/>
+        <w:rPr>
+          <w:rFonts w:ascii="Menlo" w:eastAsia="Times New Roman" w:hAnsi="Menlo" w:cs="Menlo"/>
+          <w:color w:val="CCCCCC"/>
+          <w:sz w:val="18"/>
+          <w:szCs w:val="18"/>
+          <w:lang w:bidi="bn-IN"/>
+        </w:rPr>
+      </w:pPr>
+      <w:r>
+        <w:rPr>
+          <w:rFonts w:ascii="Menlo" w:eastAsia="Times New Roman" w:hAnsi="Menlo" w:cs="Menlo"/>
+          <w:color w:val="9CDCFE"/>
+          <w:sz w:val="18"/>
+          <w:szCs w:val="18"/>
+          <w:lang w:bidi="bn-IN"/>
+        </w:rPr>
+        <w:t>df1</w:t>
+      </w:r>
+      <w:r>
+        <w:rPr>
+          <w:rFonts w:ascii="Menlo" w:eastAsia="Times New Roman" w:hAnsi="Menlo" w:cs="Menlo"/>
+          <w:color w:val="CCCCCC"/>
+          <w:sz w:val="18"/>
+          <w:szCs w:val="18"/>
+          <w:lang w:bidi="bn-IN"/>
+        </w:rPr>
+        <w:t>[</w:t>
+      </w:r>
+      <w:r>
+        <w:rPr>
+          <w:rFonts w:ascii="Menlo" w:eastAsia="Times New Roman" w:hAnsi="Menlo" w:cs="Menlo"/>
+          <w:color w:val="CE9178"/>
+          <w:sz w:val="18"/>
+          <w:szCs w:val="18"/>
+          <w:lang w:bidi="bn-IN"/>
+        </w:rPr>
+        <w:t>'email'</w:t>
+      </w:r>
+      <w:r>
+        <w:rPr>
+          <w:rFonts w:ascii="Menlo" w:eastAsia="Times New Roman" w:hAnsi="Menlo" w:cs="Menlo"/>
+          <w:color w:val="CCCCCC"/>
+          <w:sz w:val="18"/>
+          <w:szCs w:val="18"/>
+          <w:lang w:bidi="bn-IN"/>
+        </w:rPr>
+        <w:t>]</w:t>
+      </w:r>
+    </w:p>
+    <w:p>
+      <w:pPr>
         <w:rPr>
           <w:rStyle w:val="Strong"/>
           <w:rFonts w:cstheme="minorHAnsi"/>
@@ -544,7 +2777,14 @@
           <w:shd w:val="clear" w:color="auto" w:fill="FFFFFF"/>
         </w:rPr>
       </w:pPr>
-      <w:r>
+    </w:p>
+    <w:p>
+      <w:pPr>
+        <w:pStyle w:val="ListParagraph"/>
+        <w:numPr>
+          <w:ilvl w:val="0"/>
+          <w:numId w:val="3"/>
+        </w:numPr>
         <w:rPr>
           <w:rStyle w:val="Strong"/>
           <w:rFonts w:cstheme="minorHAnsi"/>
@@ -554,16 +2794,8 @@
           <w:szCs w:val="28"/>
           <w:shd w:val="clear" w:color="auto" w:fill="FFFFFF"/>
         </w:rPr>
-        <w:t>Can you tell the top 5 most popular email providers? (e.g. gmail.com, yahoo.com, etc...)</w:t>
-      </w:r>
-    </w:p>
-    <w:p>
-      <w:pPr>
-        <w:pStyle w:val="ListParagraph"/>
-        <w:numPr>
-          <w:ilvl w:val="0"/>
-          <w:numId w:val="3"/>
-        </w:numPr>
+      </w:pPr>
+      <w:r>
         <w:rPr>
           <w:rStyle w:val="Strong"/>
           <w:rFonts w:cstheme="minorHAnsi"/>
@@ -573,8 +2805,316 @@
           <w:szCs w:val="28"/>
           <w:shd w:val="clear" w:color="auto" w:fill="FFFFFF"/>
         </w:rPr>
-      </w:pPr>
-      <w:r>
+        <w:t>We need to send new cards to the customers well before the expire, how many cards are expiring in 2019?</w:t>
+      </w:r>
+    </w:p>
+    <w:p>
+      <w:pPr>
+        <w:pStyle w:val="ListParagraph"/>
+        <w:shd w:val="clear" w:color="auto" w:fill="1F1F1F"/>
+        <w:spacing w:after="0" w:line="270" w:lineRule="atLeast"/>
+        <w:ind w:left="810"/>
+        <w:rPr>
+          <w:rFonts w:ascii="Menlo" w:eastAsia="Times New Roman" w:hAnsi="Menlo" w:cs="Menlo"/>
+          <w:color w:val="CCCCCC"/>
+          <w:sz w:val="18"/>
+          <w:szCs w:val="18"/>
+          <w:lang w:bidi="bn-IN"/>
+        </w:rPr>
+      </w:pPr>
+      <w:proofErr w:type="spellStart"/>
+      <w:r>
+        <w:rPr>
+          <w:rFonts w:ascii="Menlo" w:eastAsia="Times New Roman" w:hAnsi="Menlo" w:cs="Menlo"/>
+          <w:color w:val="9CDCFE"/>
+          <w:sz w:val="18"/>
+          <w:szCs w:val="18"/>
+          <w:lang w:bidi="bn-IN"/>
+        </w:rPr>
+        <w:t>df</w:t>
+      </w:r>
+      <w:proofErr w:type="spellEnd"/>
+      <w:r>
+        <w:rPr>
+          <w:rFonts w:ascii="Menlo" w:eastAsia="Times New Roman" w:hAnsi="Menlo" w:cs="Menlo"/>
+          <w:color w:val="CCCCCC"/>
+          <w:sz w:val="18"/>
+          <w:szCs w:val="18"/>
+          <w:lang w:bidi="bn-IN"/>
+        </w:rPr>
+        <w:t>[</w:t>
+      </w:r>
+      <w:proofErr w:type="spellStart"/>
+      <w:r>
+        <w:rPr>
+          <w:rFonts w:ascii="Menlo" w:eastAsia="Times New Roman" w:hAnsi="Menlo" w:cs="Menlo"/>
+          <w:color w:val="9CDCFE"/>
+          <w:sz w:val="18"/>
+          <w:szCs w:val="18"/>
+          <w:lang w:bidi="bn-IN"/>
+        </w:rPr>
+        <w:t>df</w:t>
+      </w:r>
+      <w:proofErr w:type="spellEnd"/>
+      <w:r>
+        <w:rPr>
+          <w:rFonts w:ascii="Menlo" w:eastAsia="Times New Roman" w:hAnsi="Menlo" w:cs="Menlo"/>
+          <w:color w:val="CCCCCC"/>
+          <w:sz w:val="18"/>
+          <w:szCs w:val="18"/>
+          <w:lang w:bidi="bn-IN"/>
+        </w:rPr>
+        <w:t>[</w:t>
+      </w:r>
+      <w:r>
+        <w:rPr>
+          <w:rFonts w:ascii="Menlo" w:eastAsia="Times New Roman" w:hAnsi="Menlo" w:cs="Menlo"/>
+          <w:color w:val="CE9178"/>
+          <w:sz w:val="18"/>
+          <w:szCs w:val="18"/>
+          <w:lang w:bidi="bn-IN"/>
+        </w:rPr>
+        <w:t>'</w:t>
+      </w:r>
+      <w:proofErr w:type="spellStart"/>
+      <w:r>
+        <w:rPr>
+          <w:rFonts w:ascii="Menlo" w:eastAsia="Times New Roman" w:hAnsi="Menlo" w:cs="Menlo"/>
+          <w:color w:val="CE9178"/>
+          <w:sz w:val="18"/>
+          <w:szCs w:val="18"/>
+          <w:lang w:bidi="bn-IN"/>
+        </w:rPr>
+        <w:t>cc_exp</w:t>
+      </w:r>
+      <w:proofErr w:type="spellEnd"/>
+      <w:r>
+        <w:rPr>
+          <w:rFonts w:ascii="Menlo" w:eastAsia="Times New Roman" w:hAnsi="Menlo" w:cs="Menlo"/>
+          <w:color w:val="CE9178"/>
+          <w:sz w:val="18"/>
+          <w:szCs w:val="18"/>
+          <w:lang w:bidi="bn-IN"/>
+        </w:rPr>
+        <w:t>'</w:t>
+      </w:r>
+      <w:proofErr w:type="gramStart"/>
+      <w:r>
+        <w:rPr>
+          <w:rFonts w:ascii="Menlo" w:eastAsia="Times New Roman" w:hAnsi="Menlo" w:cs="Menlo"/>
+          <w:color w:val="CCCCCC"/>
+          <w:sz w:val="18"/>
+          <w:szCs w:val="18"/>
+          <w:lang w:bidi="bn-IN"/>
+        </w:rPr>
+        <w:t>].</w:t>
+      </w:r>
+      <w:r>
+        <w:rPr>
+          <w:rFonts w:ascii="Menlo" w:eastAsia="Times New Roman" w:hAnsi="Menlo" w:cs="Menlo"/>
+          <w:color w:val="DCDCAA"/>
+          <w:sz w:val="18"/>
+          <w:szCs w:val="18"/>
+          <w:lang w:bidi="bn-IN"/>
+        </w:rPr>
+        <w:t>apply</w:t>
+      </w:r>
+      <w:proofErr w:type="gramEnd"/>
+      <w:r>
+        <w:rPr>
+          <w:rFonts w:ascii="Menlo" w:eastAsia="Times New Roman" w:hAnsi="Menlo" w:cs="Menlo"/>
+          <w:color w:val="CCCCCC"/>
+          <w:sz w:val="18"/>
+          <w:szCs w:val="18"/>
+          <w:lang w:bidi="bn-IN"/>
+        </w:rPr>
+        <w:t>(</w:t>
+      </w:r>
+      <w:r>
+        <w:rPr>
+          <w:rFonts w:ascii="Menlo" w:eastAsia="Times New Roman" w:hAnsi="Menlo" w:cs="Menlo"/>
+          <w:color w:val="569CD6"/>
+          <w:sz w:val="18"/>
+          <w:szCs w:val="18"/>
+          <w:lang w:bidi="bn-IN"/>
+        </w:rPr>
+        <w:t>lambda</w:t>
+      </w:r>
+      <w:r>
+        <w:rPr>
+          <w:rFonts w:ascii="Menlo" w:eastAsia="Times New Roman" w:hAnsi="Menlo" w:cs="Menlo"/>
+          <w:color w:val="CCCCCC"/>
+          <w:sz w:val="18"/>
+          <w:szCs w:val="18"/>
+          <w:lang w:bidi="bn-IN"/>
+        </w:rPr>
+        <w:t xml:space="preserve"> </w:t>
+      </w:r>
+      <w:r>
+        <w:rPr>
+          <w:rFonts w:ascii="Menlo" w:eastAsia="Times New Roman" w:hAnsi="Menlo" w:cs="Menlo"/>
+          <w:color w:val="9CDCFE"/>
+          <w:sz w:val="18"/>
+          <w:szCs w:val="18"/>
+          <w:lang w:bidi="bn-IN"/>
+        </w:rPr>
+        <w:t>x</w:t>
+      </w:r>
+      <w:r>
+        <w:rPr>
+          <w:rFonts w:ascii="Menlo" w:eastAsia="Times New Roman" w:hAnsi="Menlo" w:cs="Menlo"/>
+          <w:color w:val="CCCCCC"/>
+          <w:sz w:val="18"/>
+          <w:szCs w:val="18"/>
+          <w:lang w:bidi="bn-IN"/>
+        </w:rPr>
+        <w:t xml:space="preserve">: </w:t>
+      </w:r>
+      <w:r>
+        <w:rPr>
+          <w:rFonts w:ascii="Menlo" w:eastAsia="Times New Roman" w:hAnsi="Menlo" w:cs="Menlo"/>
+          <w:color w:val="9CDCFE"/>
+          <w:sz w:val="18"/>
+          <w:szCs w:val="18"/>
+          <w:lang w:bidi="bn-IN"/>
+        </w:rPr>
+        <w:t>x</w:t>
+      </w:r>
+      <w:r>
+        <w:rPr>
+          <w:rFonts w:ascii="Menlo" w:eastAsia="Times New Roman" w:hAnsi="Menlo" w:cs="Menlo"/>
+          <w:color w:val="CCCCCC"/>
+          <w:sz w:val="18"/>
+          <w:szCs w:val="18"/>
+          <w:lang w:bidi="bn-IN"/>
+        </w:rPr>
+        <w:t>[</w:t>
+      </w:r>
+      <w:r>
+        <w:rPr>
+          <w:rFonts w:ascii="Menlo" w:eastAsia="Times New Roman" w:hAnsi="Menlo" w:cs="Menlo"/>
+          <w:color w:val="B5CEA8"/>
+          <w:sz w:val="18"/>
+          <w:szCs w:val="18"/>
+          <w:lang w:bidi="bn-IN"/>
+        </w:rPr>
+        <w:t>5</w:t>
+      </w:r>
+      <w:r>
+        <w:rPr>
+          <w:rFonts w:ascii="Menlo" w:eastAsia="Times New Roman" w:hAnsi="Menlo" w:cs="Menlo"/>
+          <w:color w:val="CCCCCC"/>
+          <w:sz w:val="18"/>
+          <w:szCs w:val="18"/>
+          <w:lang w:bidi="bn-IN"/>
+        </w:rPr>
+        <w:t xml:space="preserve">:]) </w:t>
+      </w:r>
+      <w:r>
+        <w:rPr>
+          <w:rFonts w:ascii="Menlo" w:eastAsia="Times New Roman" w:hAnsi="Menlo" w:cs="Menlo"/>
+          <w:color w:val="DCDCAA"/>
+          <w:sz w:val="18"/>
+          <w:szCs w:val="18"/>
+          <w:lang w:bidi="bn-IN"/>
+        </w:rPr>
+        <w:t>==</w:t>
+      </w:r>
+      <w:r>
+        <w:rPr>
+          <w:rFonts w:ascii="Menlo" w:eastAsia="Times New Roman" w:hAnsi="Menlo" w:cs="Menlo"/>
+          <w:color w:val="CCCCCC"/>
+          <w:sz w:val="18"/>
+          <w:szCs w:val="18"/>
+          <w:lang w:bidi="bn-IN"/>
+        </w:rPr>
+        <w:t xml:space="preserve"> </w:t>
+      </w:r>
+      <w:r>
+        <w:rPr>
+          <w:rFonts w:ascii="Menlo" w:eastAsia="Times New Roman" w:hAnsi="Menlo" w:cs="Menlo"/>
+          <w:color w:val="CE9178"/>
+          <w:sz w:val="18"/>
+          <w:szCs w:val="18"/>
+          <w:lang w:bidi="bn-IN"/>
+        </w:rPr>
+        <w:t>'19'</w:t>
+      </w:r>
+      <w:r>
+        <w:rPr>
+          <w:rFonts w:ascii="Menlo" w:eastAsia="Times New Roman" w:hAnsi="Menlo" w:cs="Menlo"/>
+          <w:color w:val="CCCCCC"/>
+          <w:sz w:val="18"/>
+          <w:szCs w:val="18"/>
+          <w:lang w:bidi="bn-IN"/>
+        </w:rPr>
+        <w:t>].</w:t>
+      </w:r>
+      <w:r>
+        <w:rPr>
+          <w:rFonts w:ascii="Menlo" w:eastAsia="Times New Roman" w:hAnsi="Menlo" w:cs="Menlo"/>
+          <w:color w:val="DCDCAA"/>
+          <w:sz w:val="18"/>
+          <w:szCs w:val="18"/>
+          <w:lang w:bidi="bn-IN"/>
+        </w:rPr>
+        <w:t>count</w:t>
+      </w:r>
+      <w:r>
+        <w:rPr>
+          <w:rFonts w:ascii="Menlo" w:eastAsia="Times New Roman" w:hAnsi="Menlo" w:cs="Menlo"/>
+          <w:color w:val="CCCCCC"/>
+          <w:sz w:val="18"/>
+          <w:szCs w:val="18"/>
+          <w:lang w:bidi="bn-IN"/>
+        </w:rPr>
+        <w:t>()[</w:t>
+      </w:r>
+      <w:r>
+        <w:rPr>
+          <w:rFonts w:ascii="Menlo" w:eastAsia="Times New Roman" w:hAnsi="Menlo" w:cs="Menlo"/>
+          <w:color w:val="CE9178"/>
+          <w:sz w:val="18"/>
+          <w:szCs w:val="18"/>
+          <w:lang w:bidi="bn-IN"/>
+        </w:rPr>
+        <w:t>'</w:t>
+      </w:r>
+      <w:proofErr w:type="spellStart"/>
+      <w:r>
+        <w:rPr>
+          <w:rFonts w:ascii="Menlo" w:eastAsia="Times New Roman" w:hAnsi="Menlo" w:cs="Menlo"/>
+          <w:color w:val="CE9178"/>
+          <w:sz w:val="18"/>
+          <w:szCs w:val="18"/>
+          <w:lang w:bidi="bn-IN"/>
+        </w:rPr>
+        <w:t>cc_exp</w:t>
+      </w:r>
+      <w:proofErr w:type="spellEnd"/>
+      <w:r>
+        <w:rPr>
+          <w:rFonts w:ascii="Menlo" w:eastAsia="Times New Roman" w:hAnsi="Menlo" w:cs="Menlo"/>
+          <w:color w:val="CE9178"/>
+          <w:sz w:val="18"/>
+          <w:szCs w:val="18"/>
+          <w:lang w:bidi="bn-IN"/>
+        </w:rPr>
+        <w:t>'</w:t>
+      </w:r>
+      <w:r>
+        <w:rPr>
+          <w:rFonts w:ascii="Menlo" w:eastAsia="Times New Roman" w:hAnsi="Menlo" w:cs="Menlo"/>
+          <w:color w:val="CCCCCC"/>
+          <w:sz w:val="18"/>
+          <w:szCs w:val="18"/>
+          <w:lang w:bidi="bn-IN"/>
+        </w:rPr>
+        <w:t>]</w:t>
+      </w:r>
+    </w:p>
+    <w:p>
+      <w:pPr>
         <w:rPr>
           <w:rStyle w:val="Strong"/>
           <w:rFonts w:cstheme="minorHAnsi"/>
@@ -584,8 +3124,1389 @@
           <w:szCs w:val="28"/>
           <w:shd w:val="clear" w:color="auto" w:fill="FFFFFF"/>
         </w:rPr>
+      </w:pPr>
+    </w:p>
+    <w:p>
+      <w:pPr>
+        <w:pStyle w:val="ListParagraph"/>
+        <w:numPr>
+          <w:ilvl w:val="0"/>
+          <w:numId w:val="3"/>
+        </w:numPr>
+        <w:rPr>
+          <w:rStyle w:val="Strong"/>
+          <w:rFonts w:cstheme="minorHAnsi"/>
+          <w:b w:val="0"/>
+          <w:color w:val="000000"/>
+          <w:sz w:val="28"/>
+          <w:szCs w:val="28"/>
+          <w:shd w:val="clear" w:color="auto" w:fill="FFFFFF"/>
+        </w:rPr>
+      </w:pPr>
+      <w:r>
+        <w:rPr>
+          <w:rStyle w:val="Strong"/>
+          <w:rFonts w:cstheme="minorHAnsi"/>
+          <w:b w:val="0"/>
+          <w:color w:val="000000"/>
+          <w:sz w:val="28"/>
+          <w:szCs w:val="28"/>
+          <w:shd w:val="clear" w:color="auto" w:fill="FFFFFF"/>
+        </w:rPr>
+        <w:t>How many people use Visa as their Credit Card Provider?</w:t>
+      </w:r>
+    </w:p>
+    <w:p>
+      <w:pPr>
+        <w:pStyle w:val="ListParagraph"/>
+        <w:shd w:val="clear" w:color="auto" w:fill="1F1F1F"/>
+        <w:spacing w:after="0" w:line="270" w:lineRule="atLeast"/>
+        <w:ind w:left="810"/>
+        <w:rPr>
+          <w:rFonts w:ascii="Menlo" w:eastAsia="Times New Roman" w:hAnsi="Menlo" w:cs="Menlo"/>
+          <w:color w:val="CCCCCC"/>
+          <w:sz w:val="18"/>
+          <w:szCs w:val="18"/>
+          <w:lang w:bidi="bn-IN"/>
+        </w:rPr>
+      </w:pPr>
+      <w:proofErr w:type="spellStart"/>
+      <w:r>
+        <w:rPr>
+          <w:rFonts w:ascii="Menlo" w:eastAsia="Times New Roman" w:hAnsi="Menlo" w:cs="Menlo"/>
+          <w:color w:val="9CDCFE"/>
+          <w:sz w:val="18"/>
+          <w:szCs w:val="18"/>
+          <w:lang w:bidi="bn-IN"/>
+        </w:rPr>
+        <w:t>df</w:t>
+      </w:r>
+      <w:proofErr w:type="spellEnd"/>
+      <w:r>
+        <w:rPr>
+          <w:rFonts w:ascii="Menlo" w:eastAsia="Times New Roman" w:hAnsi="Menlo" w:cs="Menlo"/>
+          <w:color w:val="CCCCCC"/>
+          <w:sz w:val="18"/>
+          <w:szCs w:val="18"/>
+          <w:lang w:bidi="bn-IN"/>
+        </w:rPr>
+        <w:t>[</w:t>
+      </w:r>
+      <w:proofErr w:type="spellStart"/>
+      <w:r>
+        <w:rPr>
+          <w:rFonts w:ascii="Menlo" w:eastAsia="Times New Roman" w:hAnsi="Menlo" w:cs="Menlo"/>
+          <w:color w:val="9CDCFE"/>
+          <w:sz w:val="18"/>
+          <w:szCs w:val="18"/>
+          <w:lang w:bidi="bn-IN"/>
+        </w:rPr>
+        <w:t>df</w:t>
+      </w:r>
+      <w:proofErr w:type="spellEnd"/>
+      <w:r>
+        <w:rPr>
+          <w:rFonts w:ascii="Menlo" w:eastAsia="Times New Roman" w:hAnsi="Menlo" w:cs="Menlo"/>
+          <w:color w:val="CCCCCC"/>
+          <w:sz w:val="18"/>
+          <w:szCs w:val="18"/>
+          <w:lang w:bidi="bn-IN"/>
+        </w:rPr>
+        <w:t>[</w:t>
+      </w:r>
+      <w:r>
+        <w:rPr>
+          <w:rFonts w:ascii="Menlo" w:eastAsia="Times New Roman" w:hAnsi="Menlo" w:cs="Menlo"/>
+          <w:color w:val="CE9178"/>
+          <w:sz w:val="18"/>
+          <w:szCs w:val="18"/>
+          <w:lang w:bidi="bn-IN"/>
+        </w:rPr>
+        <w:t>'</w:t>
+      </w:r>
+      <w:proofErr w:type="spellStart"/>
+      <w:r>
+        <w:rPr>
+          <w:rFonts w:ascii="Menlo" w:eastAsia="Times New Roman" w:hAnsi="Menlo" w:cs="Menlo"/>
+          <w:color w:val="CE9178"/>
+          <w:sz w:val="18"/>
+          <w:szCs w:val="18"/>
+          <w:lang w:bidi="bn-IN"/>
+        </w:rPr>
+        <w:t>cc_type</w:t>
+      </w:r>
+      <w:proofErr w:type="spellEnd"/>
+      <w:r>
+        <w:rPr>
+          <w:rFonts w:ascii="Menlo" w:eastAsia="Times New Roman" w:hAnsi="Menlo" w:cs="Menlo"/>
+          <w:color w:val="CE9178"/>
+          <w:sz w:val="18"/>
+          <w:szCs w:val="18"/>
+          <w:lang w:bidi="bn-IN"/>
+        </w:rPr>
+        <w:t>'</w:t>
+      </w:r>
+      <w:r>
+        <w:rPr>
+          <w:rFonts w:ascii="Menlo" w:eastAsia="Times New Roman" w:hAnsi="Menlo" w:cs="Menlo"/>
+          <w:color w:val="CCCCCC"/>
+          <w:sz w:val="18"/>
+          <w:szCs w:val="18"/>
+          <w:lang w:bidi="bn-IN"/>
+        </w:rPr>
+        <w:t xml:space="preserve">] </w:t>
+      </w:r>
+      <w:r>
+        <w:rPr>
+          <w:rFonts w:ascii="Menlo" w:eastAsia="Times New Roman" w:hAnsi="Menlo" w:cs="Menlo"/>
+          <w:color w:val="DCDCAA"/>
+          <w:sz w:val="18"/>
+          <w:szCs w:val="18"/>
+          <w:lang w:bidi="bn-IN"/>
+        </w:rPr>
+        <w:t>==</w:t>
+      </w:r>
+      <w:r>
+        <w:rPr>
+          <w:rFonts w:ascii="Menlo" w:eastAsia="Times New Roman" w:hAnsi="Menlo" w:cs="Menlo"/>
+          <w:color w:val="CCCCCC"/>
+          <w:sz w:val="18"/>
+          <w:szCs w:val="18"/>
+          <w:lang w:bidi="bn-IN"/>
+        </w:rPr>
+        <w:t xml:space="preserve"> </w:t>
+      </w:r>
+      <w:r>
+        <w:rPr>
+          <w:rFonts w:ascii="Menlo" w:eastAsia="Times New Roman" w:hAnsi="Menlo" w:cs="Menlo"/>
+          <w:color w:val="CE9178"/>
+          <w:sz w:val="18"/>
+          <w:szCs w:val="18"/>
+          <w:lang w:bidi="bn-IN"/>
+        </w:rPr>
+        <w:t>"Visa"</w:t>
+      </w:r>
+      <w:proofErr w:type="gramStart"/>
+      <w:r>
+        <w:rPr>
+          <w:rFonts w:ascii="Menlo" w:eastAsia="Times New Roman" w:hAnsi="Menlo" w:cs="Menlo"/>
+          <w:color w:val="CCCCCC"/>
+          <w:sz w:val="18"/>
+          <w:szCs w:val="18"/>
+          <w:lang w:bidi="bn-IN"/>
+        </w:rPr>
+        <w:t>].</w:t>
+      </w:r>
+      <w:r>
+        <w:rPr>
+          <w:rFonts w:ascii="Menlo" w:eastAsia="Times New Roman" w:hAnsi="Menlo" w:cs="Menlo"/>
+          <w:color w:val="DCDCAA"/>
+          <w:sz w:val="18"/>
+          <w:szCs w:val="18"/>
+          <w:lang w:bidi="bn-IN"/>
+        </w:rPr>
+        <w:t>count</w:t>
+      </w:r>
+      <w:proofErr w:type="gramEnd"/>
+      <w:r>
+        <w:rPr>
+          <w:rFonts w:ascii="Menlo" w:eastAsia="Times New Roman" w:hAnsi="Menlo" w:cs="Menlo"/>
+          <w:color w:val="CCCCCC"/>
+          <w:sz w:val="18"/>
+          <w:szCs w:val="18"/>
+          <w:lang w:bidi="bn-IN"/>
+        </w:rPr>
+        <w:t>()[</w:t>
+      </w:r>
+      <w:r>
+        <w:rPr>
+          <w:rFonts w:ascii="Menlo" w:eastAsia="Times New Roman" w:hAnsi="Menlo" w:cs="Menlo"/>
+          <w:color w:val="CE9178"/>
+          <w:sz w:val="18"/>
+          <w:szCs w:val="18"/>
+          <w:lang w:bidi="bn-IN"/>
+        </w:rPr>
+        <w:t>'</w:t>
+      </w:r>
+      <w:proofErr w:type="spellStart"/>
+      <w:r>
+        <w:rPr>
+          <w:rFonts w:ascii="Menlo" w:eastAsia="Times New Roman" w:hAnsi="Menlo" w:cs="Menlo"/>
+          <w:color w:val="CE9178"/>
+          <w:sz w:val="18"/>
+          <w:szCs w:val="18"/>
+          <w:lang w:bidi="bn-IN"/>
+        </w:rPr>
+        <w:t>cc_type</w:t>
+      </w:r>
+      <w:proofErr w:type="spellEnd"/>
+      <w:r>
+        <w:rPr>
+          <w:rFonts w:ascii="Menlo" w:eastAsia="Times New Roman" w:hAnsi="Menlo" w:cs="Menlo"/>
+          <w:color w:val="CE9178"/>
+          <w:sz w:val="18"/>
+          <w:szCs w:val="18"/>
+          <w:lang w:bidi="bn-IN"/>
+        </w:rPr>
+        <w:t>'</w:t>
+      </w:r>
+      <w:r>
+        <w:rPr>
+          <w:rFonts w:ascii="Menlo" w:eastAsia="Times New Roman" w:hAnsi="Menlo" w:cs="Menlo"/>
+          <w:color w:val="CCCCCC"/>
+          <w:sz w:val="18"/>
+          <w:szCs w:val="18"/>
+          <w:lang w:bidi="bn-IN"/>
+        </w:rPr>
+        <w:t>]</w:t>
+      </w:r>
+    </w:p>
+    <w:p>
+      <w:pPr>
+        <w:rPr>
+          <w:rStyle w:val="Strong"/>
+          <w:rFonts w:cstheme="minorHAnsi"/>
+          <w:b w:val="0"/>
+          <w:color w:val="000000"/>
+          <w:sz w:val="28"/>
+          <w:szCs w:val="28"/>
+          <w:shd w:val="clear" w:color="auto" w:fill="FFFFFF"/>
+        </w:rPr>
+      </w:pPr>
+    </w:p>
+    <w:p>
+      <w:pPr>
+        <w:pStyle w:val="ListParagraph"/>
+        <w:numPr>
+          <w:ilvl w:val="0"/>
+          <w:numId w:val="3"/>
+        </w:numPr>
+        <w:rPr>
+          <w:rStyle w:val="Strong"/>
+          <w:rFonts w:cstheme="minorHAnsi"/>
+          <w:b w:val="0"/>
+          <w:color w:val="000000"/>
+          <w:sz w:val="28"/>
+          <w:szCs w:val="28"/>
+          <w:shd w:val="clear" w:color="auto" w:fill="FFFFFF"/>
+        </w:rPr>
+      </w:pPr>
+      <w:r>
+        <w:rPr>
+          <w:rStyle w:val="Strong"/>
+          <w:rFonts w:cstheme="minorHAnsi"/>
+          <w:b w:val="0"/>
+          <w:color w:val="000000"/>
+          <w:sz w:val="28"/>
+          <w:szCs w:val="28"/>
+          <w:shd w:val="clear" w:color="auto" w:fill="FFFFFF"/>
+        </w:rPr>
+        <w:t>Can you find the customer who spent 100 CAD using Visa?</w:t>
+      </w:r>
+    </w:p>
+    <w:p>
+      <w:pPr>
+        <w:pStyle w:val="ListParagraph"/>
+        <w:shd w:val="clear" w:color="auto" w:fill="1F1F1F"/>
+        <w:spacing w:after="0" w:line="270" w:lineRule="atLeast"/>
+        <w:ind w:left="810"/>
+        <w:rPr>
+          <w:rFonts w:ascii="Menlo" w:eastAsia="Times New Roman" w:hAnsi="Menlo" w:cs="Menlo"/>
+          <w:color w:val="CCCCCC"/>
+          <w:sz w:val="18"/>
+          <w:szCs w:val="18"/>
+          <w:lang w:bidi="bn-IN"/>
+        </w:rPr>
+      </w:pPr>
+      <w:proofErr w:type="spellStart"/>
+      <w:r>
+        <w:rPr>
+          <w:rFonts w:ascii="Menlo" w:eastAsia="Times New Roman" w:hAnsi="Menlo" w:cs="Menlo"/>
+          <w:color w:val="9CDCFE"/>
+          <w:sz w:val="18"/>
+          <w:szCs w:val="18"/>
+          <w:lang w:bidi="bn-IN"/>
+        </w:rPr>
+        <w:t>df</w:t>
+      </w:r>
+      <w:proofErr w:type="spellEnd"/>
+      <w:r>
+        <w:rPr>
+          <w:rFonts w:ascii="Menlo" w:eastAsia="Times New Roman" w:hAnsi="Menlo" w:cs="Menlo"/>
+          <w:color w:val="CCCCCC"/>
+          <w:sz w:val="18"/>
+          <w:szCs w:val="18"/>
+          <w:lang w:bidi="bn-IN"/>
+        </w:rPr>
+        <w:t>[(</w:t>
+      </w:r>
+      <w:proofErr w:type="spellStart"/>
+      <w:r>
+        <w:rPr>
+          <w:rFonts w:ascii="Menlo" w:eastAsia="Times New Roman" w:hAnsi="Menlo" w:cs="Menlo"/>
+          <w:color w:val="9CDCFE"/>
+          <w:sz w:val="18"/>
+          <w:szCs w:val="18"/>
+          <w:lang w:bidi="bn-IN"/>
+        </w:rPr>
+        <w:t>df</w:t>
+      </w:r>
+      <w:proofErr w:type="spellEnd"/>
+      <w:r>
+        <w:rPr>
+          <w:rFonts w:ascii="Menlo" w:eastAsia="Times New Roman" w:hAnsi="Menlo" w:cs="Menlo"/>
+          <w:color w:val="CCCCCC"/>
+          <w:sz w:val="18"/>
+          <w:szCs w:val="18"/>
+          <w:lang w:bidi="bn-IN"/>
+        </w:rPr>
+        <w:t>[</w:t>
+      </w:r>
+      <w:r>
+        <w:rPr>
+          <w:rFonts w:ascii="Menlo" w:eastAsia="Times New Roman" w:hAnsi="Menlo" w:cs="Menlo"/>
+          <w:color w:val="CE9178"/>
+          <w:sz w:val="18"/>
+          <w:szCs w:val="18"/>
+          <w:lang w:bidi="bn-IN"/>
+        </w:rPr>
+        <w:t>'</w:t>
+      </w:r>
+      <w:proofErr w:type="spellStart"/>
+      <w:r>
+        <w:rPr>
+          <w:rFonts w:ascii="Menlo" w:eastAsia="Times New Roman" w:hAnsi="Menlo" w:cs="Menlo"/>
+          <w:color w:val="CE9178"/>
+          <w:sz w:val="18"/>
+          <w:szCs w:val="18"/>
+          <w:lang w:bidi="bn-IN"/>
+        </w:rPr>
+        <w:t>cc_type</w:t>
+      </w:r>
+      <w:proofErr w:type="spellEnd"/>
+      <w:r>
+        <w:rPr>
+          <w:rFonts w:ascii="Menlo" w:eastAsia="Times New Roman" w:hAnsi="Menlo" w:cs="Menlo"/>
+          <w:color w:val="CE9178"/>
+          <w:sz w:val="18"/>
+          <w:szCs w:val="18"/>
+          <w:lang w:bidi="bn-IN"/>
+        </w:rPr>
+        <w:t>'</w:t>
+      </w:r>
+      <w:r>
+        <w:rPr>
+          <w:rFonts w:ascii="Menlo" w:eastAsia="Times New Roman" w:hAnsi="Menlo" w:cs="Menlo"/>
+          <w:color w:val="CCCCCC"/>
+          <w:sz w:val="18"/>
+          <w:szCs w:val="18"/>
+          <w:lang w:bidi="bn-IN"/>
+        </w:rPr>
+        <w:t xml:space="preserve">] </w:t>
+      </w:r>
+      <w:r>
+        <w:rPr>
+          <w:rFonts w:ascii="Menlo" w:eastAsia="Times New Roman" w:hAnsi="Menlo" w:cs="Menlo"/>
+          <w:color w:val="DCDCAA"/>
+          <w:sz w:val="18"/>
+          <w:szCs w:val="18"/>
+          <w:lang w:bidi="bn-IN"/>
+        </w:rPr>
+        <w:t>==</w:t>
+      </w:r>
+      <w:r>
+        <w:rPr>
+          <w:rFonts w:ascii="Menlo" w:eastAsia="Times New Roman" w:hAnsi="Menlo" w:cs="Menlo"/>
+          <w:color w:val="CCCCCC"/>
+          <w:sz w:val="18"/>
+          <w:szCs w:val="18"/>
+          <w:lang w:bidi="bn-IN"/>
+        </w:rPr>
+        <w:t xml:space="preserve"> </w:t>
+      </w:r>
+      <w:r>
+        <w:rPr>
+          <w:rFonts w:ascii="Menlo" w:eastAsia="Times New Roman" w:hAnsi="Menlo" w:cs="Menlo"/>
+          <w:color w:val="CE9178"/>
+          <w:sz w:val="18"/>
+          <w:szCs w:val="18"/>
+          <w:lang w:bidi="bn-IN"/>
+        </w:rPr>
+        <w:t>"Visa"</w:t>
+      </w:r>
+      <w:r>
+        <w:rPr>
+          <w:rFonts w:ascii="Menlo" w:eastAsia="Times New Roman" w:hAnsi="Menlo" w:cs="Menlo"/>
+          <w:color w:val="CCCCCC"/>
+          <w:sz w:val="18"/>
+          <w:szCs w:val="18"/>
+          <w:lang w:bidi="bn-IN"/>
+        </w:rPr>
+        <w:t xml:space="preserve">) </w:t>
+      </w:r>
+      <w:r>
+        <w:rPr>
+          <w:rFonts w:ascii="Menlo" w:eastAsia="Times New Roman" w:hAnsi="Menlo" w:cs="Menlo"/>
+          <w:color w:val="DCDCAA"/>
+          <w:sz w:val="18"/>
+          <w:szCs w:val="18"/>
+          <w:lang w:bidi="bn-IN"/>
+        </w:rPr>
+        <w:t>&amp;</w:t>
+      </w:r>
+      <w:r>
+        <w:rPr>
+          <w:rFonts w:ascii="Menlo" w:eastAsia="Times New Roman" w:hAnsi="Menlo" w:cs="Menlo"/>
+          <w:color w:val="CCCCCC"/>
+          <w:sz w:val="18"/>
+          <w:szCs w:val="18"/>
+          <w:lang w:bidi="bn-IN"/>
+        </w:rPr>
+        <w:t xml:space="preserve"> (</w:t>
+      </w:r>
+      <w:proofErr w:type="spellStart"/>
+      <w:r>
+        <w:rPr>
+          <w:rFonts w:ascii="Menlo" w:eastAsia="Times New Roman" w:hAnsi="Menlo" w:cs="Menlo"/>
+          <w:color w:val="9CDCFE"/>
+          <w:sz w:val="18"/>
+          <w:szCs w:val="18"/>
+          <w:lang w:bidi="bn-IN"/>
+        </w:rPr>
+        <w:t>df</w:t>
+      </w:r>
+      <w:proofErr w:type="spellEnd"/>
+      <w:r>
+        <w:rPr>
+          <w:rFonts w:ascii="Menlo" w:eastAsia="Times New Roman" w:hAnsi="Menlo" w:cs="Menlo"/>
+          <w:color w:val="CCCCCC"/>
+          <w:sz w:val="18"/>
+          <w:szCs w:val="18"/>
+          <w:lang w:bidi="bn-IN"/>
+        </w:rPr>
+        <w:t>[</w:t>
+      </w:r>
+      <w:r>
+        <w:rPr>
+          <w:rFonts w:ascii="Menlo" w:eastAsia="Times New Roman" w:hAnsi="Menlo" w:cs="Menlo"/>
+          <w:color w:val="CE9178"/>
+          <w:sz w:val="18"/>
+          <w:szCs w:val="18"/>
+          <w:lang w:bidi="bn-IN"/>
+        </w:rPr>
+        <w:t>'</w:t>
+      </w:r>
+      <w:proofErr w:type="gramStart"/>
+      <w:r>
+        <w:rPr>
+          <w:rFonts w:ascii="Menlo" w:eastAsia="Times New Roman" w:hAnsi="Menlo" w:cs="Menlo"/>
+          <w:color w:val="CE9178"/>
+          <w:sz w:val="18"/>
+          <w:szCs w:val="18"/>
+          <w:lang w:bidi="bn-IN"/>
+        </w:rPr>
+        <w:t>price(</w:t>
+      </w:r>
+      <w:proofErr w:type="gramEnd"/>
+      <w:r>
+        <w:rPr>
+          <w:rFonts w:ascii="Menlo" w:eastAsia="Times New Roman" w:hAnsi="Menlo" w:cs="Menlo"/>
+          <w:color w:val="CE9178"/>
+          <w:sz w:val="18"/>
+          <w:szCs w:val="18"/>
+          <w:lang w:bidi="bn-IN"/>
+        </w:rPr>
+        <w:t>CAD)'</w:t>
+      </w:r>
+      <w:r>
+        <w:rPr>
+          <w:rFonts w:ascii="Menlo" w:eastAsia="Times New Roman" w:hAnsi="Menlo" w:cs="Menlo"/>
+          <w:color w:val="CCCCCC"/>
+          <w:sz w:val="18"/>
+          <w:szCs w:val="18"/>
+          <w:lang w:bidi="bn-IN"/>
+        </w:rPr>
+        <w:t xml:space="preserve">] </w:t>
+      </w:r>
+      <w:r>
+        <w:rPr>
+          <w:rFonts w:ascii="Menlo" w:eastAsia="Times New Roman" w:hAnsi="Menlo" w:cs="Menlo"/>
+          <w:color w:val="DCDCAA"/>
+          <w:sz w:val="18"/>
+          <w:szCs w:val="18"/>
+          <w:lang w:bidi="bn-IN"/>
+        </w:rPr>
+        <w:t>==</w:t>
+      </w:r>
+      <w:r>
+        <w:rPr>
+          <w:rFonts w:ascii="Menlo" w:eastAsia="Times New Roman" w:hAnsi="Menlo" w:cs="Menlo"/>
+          <w:color w:val="CCCCCC"/>
+          <w:sz w:val="18"/>
+          <w:szCs w:val="18"/>
+          <w:lang w:bidi="bn-IN"/>
+        </w:rPr>
+        <w:t xml:space="preserve"> </w:t>
+      </w:r>
+      <w:r>
+        <w:rPr>
+          <w:rFonts w:ascii="Menlo" w:eastAsia="Times New Roman" w:hAnsi="Menlo" w:cs="Menlo"/>
+          <w:color w:val="B5CEA8"/>
+          <w:sz w:val="18"/>
+          <w:szCs w:val="18"/>
+          <w:lang w:bidi="bn-IN"/>
+        </w:rPr>
+        <w:t>100</w:t>
+      </w:r>
+      <w:r>
+        <w:rPr>
+          <w:rFonts w:ascii="Menlo" w:eastAsia="Times New Roman" w:hAnsi="Menlo" w:cs="Menlo"/>
+          <w:color w:val="CCCCCC"/>
+          <w:sz w:val="18"/>
+          <w:szCs w:val="18"/>
+          <w:lang w:bidi="bn-IN"/>
+        </w:rPr>
+        <w:t>)]</w:t>
+      </w:r>
+    </w:p>
+    <w:p>
+      <w:pPr>
+        <w:rPr>
+          <w:rStyle w:val="Strong"/>
+          <w:rFonts w:cstheme="minorHAnsi"/>
+          <w:b w:val="0"/>
+          <w:color w:val="000000"/>
+          <w:sz w:val="28"/>
+          <w:szCs w:val="28"/>
+          <w:shd w:val="clear" w:color="auto" w:fill="FFFFFF"/>
+        </w:rPr>
+      </w:pPr>
+    </w:p>
+    <w:p>
+      <w:pPr>
+        <w:pStyle w:val="ListParagraph"/>
+        <w:numPr>
+          <w:ilvl w:val="0"/>
+          <w:numId w:val="3"/>
+        </w:numPr>
+        <w:rPr>
+          <w:rStyle w:val="Strong"/>
+          <w:rFonts w:cstheme="minorHAnsi"/>
+          <w:b w:val="0"/>
+          <w:color w:val="000000"/>
+          <w:sz w:val="28"/>
+          <w:szCs w:val="28"/>
+          <w:shd w:val="clear" w:color="auto" w:fill="FFFFFF"/>
+        </w:rPr>
+      </w:pPr>
+      <w:r>
+        <w:rPr>
+          <w:rStyle w:val="Strong"/>
+          <w:rFonts w:cstheme="minorHAnsi"/>
+          <w:b w:val="0"/>
+          <w:color w:val="000000"/>
+          <w:sz w:val="28"/>
+          <w:szCs w:val="28"/>
+          <w:shd w:val="clear" w:color="auto" w:fill="FFFFFF"/>
+        </w:rPr>
+        <w:t>What are two most common professions?</w:t>
+      </w:r>
+    </w:p>
+    <w:p>
+      <w:pPr>
+        <w:pStyle w:val="ListParagraph"/>
+        <w:shd w:val="clear" w:color="auto" w:fill="1F1F1F"/>
+        <w:spacing w:after="0" w:line="270" w:lineRule="atLeast"/>
+        <w:ind w:left="810"/>
+        <w:rPr>
+          <w:rFonts w:ascii="Menlo" w:eastAsia="Times New Roman" w:hAnsi="Menlo" w:cs="Menlo"/>
+          <w:color w:val="CCCCCC"/>
+          <w:sz w:val="18"/>
+          <w:szCs w:val="18"/>
+          <w:lang w:bidi="bn-IN"/>
+        </w:rPr>
+      </w:pPr>
+      <w:proofErr w:type="spellStart"/>
+      <w:r>
+        <w:rPr>
+          <w:rFonts w:ascii="Menlo" w:eastAsia="Times New Roman" w:hAnsi="Menlo" w:cs="Menlo"/>
+          <w:color w:val="9CDCFE"/>
+          <w:sz w:val="18"/>
+          <w:szCs w:val="18"/>
+          <w:lang w:bidi="bn-IN"/>
+        </w:rPr>
+        <w:t>df</w:t>
+      </w:r>
+      <w:proofErr w:type="spellEnd"/>
+      <w:r>
+        <w:rPr>
+          <w:rFonts w:ascii="Menlo" w:eastAsia="Times New Roman" w:hAnsi="Menlo" w:cs="Menlo"/>
+          <w:color w:val="CCCCCC"/>
+          <w:sz w:val="18"/>
+          <w:szCs w:val="18"/>
+          <w:lang w:bidi="bn-IN"/>
+        </w:rPr>
+        <w:t>[</w:t>
+      </w:r>
+      <w:r>
+        <w:rPr>
+          <w:rFonts w:ascii="Menlo" w:eastAsia="Times New Roman" w:hAnsi="Menlo" w:cs="Menlo"/>
+          <w:color w:val="CE9178"/>
+          <w:sz w:val="18"/>
+          <w:szCs w:val="18"/>
+          <w:lang w:bidi="bn-IN"/>
+        </w:rPr>
+        <w:t>'profession'</w:t>
+      </w:r>
+      <w:r>
+        <w:rPr>
+          <w:rFonts w:ascii="Menlo" w:eastAsia="Times New Roman" w:hAnsi="Menlo" w:cs="Menlo"/>
+          <w:color w:val="CCCCCC"/>
+          <w:sz w:val="18"/>
+          <w:szCs w:val="18"/>
+          <w:lang w:bidi="bn-IN"/>
+        </w:rPr>
+        <w:t>].</w:t>
+      </w:r>
+      <w:proofErr w:type="spellStart"/>
+      <w:r>
+        <w:rPr>
+          <w:rFonts w:ascii="Menlo" w:eastAsia="Times New Roman" w:hAnsi="Menlo" w:cs="Menlo"/>
+          <w:color w:val="DCDCAA"/>
+          <w:sz w:val="18"/>
+          <w:szCs w:val="18"/>
+          <w:lang w:bidi="bn-IN"/>
+        </w:rPr>
+        <w:t>value_counts</w:t>
+      </w:r>
+      <w:proofErr w:type="spellEnd"/>
+      <w:r>
+        <w:rPr>
+          <w:rFonts w:ascii="Menlo" w:eastAsia="Times New Roman" w:hAnsi="Menlo" w:cs="Menlo"/>
+          <w:color w:val="CCCCCC"/>
+          <w:sz w:val="18"/>
+          <w:szCs w:val="18"/>
+          <w:lang w:bidi="bn-IN"/>
+        </w:rPr>
+        <w:t>(</w:t>
+      </w:r>
+      <w:proofErr w:type="gramStart"/>
+      <w:r>
+        <w:rPr>
+          <w:rFonts w:ascii="Menlo" w:eastAsia="Times New Roman" w:hAnsi="Menlo" w:cs="Menlo"/>
+          <w:color w:val="CCCCCC"/>
+          <w:sz w:val="18"/>
+          <w:szCs w:val="18"/>
+          <w:lang w:bidi="bn-IN"/>
+        </w:rPr>
+        <w:t>).</w:t>
+      </w:r>
+      <w:r>
+        <w:rPr>
+          <w:rFonts w:ascii="Menlo" w:eastAsia="Times New Roman" w:hAnsi="Menlo" w:cs="Menlo"/>
+          <w:color w:val="DCDCAA"/>
+          <w:sz w:val="18"/>
+          <w:szCs w:val="18"/>
+          <w:lang w:bidi="bn-IN"/>
+        </w:rPr>
+        <w:t>head</w:t>
+      </w:r>
+      <w:proofErr w:type="gramEnd"/>
+      <w:r>
+        <w:rPr>
+          <w:rFonts w:ascii="Menlo" w:eastAsia="Times New Roman" w:hAnsi="Menlo" w:cs="Menlo"/>
+          <w:color w:val="CCCCCC"/>
+          <w:sz w:val="18"/>
+          <w:szCs w:val="18"/>
+          <w:lang w:bidi="bn-IN"/>
+        </w:rPr>
+        <w:t>(</w:t>
+      </w:r>
+      <w:r>
+        <w:rPr>
+          <w:rFonts w:ascii="Menlo" w:eastAsia="Times New Roman" w:hAnsi="Menlo" w:cs="Menlo"/>
+          <w:color w:val="B5CEA8"/>
+          <w:sz w:val="18"/>
+          <w:szCs w:val="18"/>
+          <w:lang w:bidi="bn-IN"/>
+        </w:rPr>
+        <w:t>2</w:t>
+      </w:r>
+      <w:r>
+        <w:rPr>
+          <w:rFonts w:ascii="Menlo" w:eastAsia="Times New Roman" w:hAnsi="Menlo" w:cs="Menlo"/>
+          <w:color w:val="CCCCCC"/>
+          <w:sz w:val="18"/>
+          <w:szCs w:val="18"/>
+          <w:lang w:bidi="bn-IN"/>
+        </w:rPr>
+        <w:t>)</w:t>
+      </w:r>
+    </w:p>
+    <w:p>
+      <w:pPr>
+        <w:rPr>
+          <w:rStyle w:val="Strong"/>
+          <w:rFonts w:cstheme="minorHAnsi"/>
+          <w:b w:val="0"/>
+          <w:color w:val="000000"/>
+          <w:sz w:val="28"/>
+          <w:szCs w:val="28"/>
+          <w:shd w:val="clear" w:color="auto" w:fill="FFFFFF"/>
+        </w:rPr>
+      </w:pPr>
+    </w:p>
+    <w:p>
+      <w:pPr>
+        <w:pStyle w:val="ListParagraph"/>
+        <w:numPr>
+          <w:ilvl w:val="0"/>
+          <w:numId w:val="3"/>
+        </w:numPr>
+        <w:rPr>
+          <w:rStyle w:val="Strong"/>
+          <w:rFonts w:cstheme="minorHAnsi"/>
+          <w:b w:val="0"/>
+          <w:color w:val="000000"/>
+          <w:sz w:val="28"/>
+          <w:szCs w:val="28"/>
+          <w:shd w:val="clear" w:color="auto" w:fill="FFFFFF"/>
+        </w:rPr>
+      </w:pPr>
+      <w:r>
+        <w:rPr>
+          <w:rStyle w:val="Strong"/>
+          <w:rFonts w:cstheme="minorHAnsi"/>
+          <w:b w:val="0"/>
+          <w:color w:val="000000"/>
+          <w:sz w:val="28"/>
+          <w:szCs w:val="28"/>
+          <w:shd w:val="clear" w:color="auto" w:fill="FFFFFF"/>
+        </w:rPr>
+        <w:t>Can you tell the top 5 most popular email providers? (e.g. gmail.com, yahoo.com, etc...)</w:t>
+      </w:r>
+    </w:p>
+    <w:p>
+      <w:pPr>
+        <w:pStyle w:val="ListParagraph"/>
+        <w:shd w:val="clear" w:color="auto" w:fill="1F1F1F"/>
+        <w:spacing w:after="0" w:line="270" w:lineRule="atLeast"/>
+        <w:ind w:left="810"/>
+        <w:rPr>
+          <w:rFonts w:ascii="Menlo" w:eastAsia="Times New Roman" w:hAnsi="Menlo" w:cs="Menlo"/>
+          <w:color w:val="CCCCCC"/>
+          <w:sz w:val="18"/>
+          <w:szCs w:val="18"/>
+          <w:lang w:bidi="bn-IN"/>
+        </w:rPr>
+      </w:pPr>
+      <w:proofErr w:type="spellStart"/>
+      <w:r>
+        <w:rPr>
+          <w:rFonts w:ascii="Menlo" w:eastAsia="Times New Roman" w:hAnsi="Menlo" w:cs="Menlo"/>
+          <w:color w:val="9CDCFE"/>
+          <w:sz w:val="18"/>
+          <w:szCs w:val="18"/>
+          <w:lang w:bidi="bn-IN"/>
+        </w:rPr>
+        <w:t>df</w:t>
+      </w:r>
+      <w:proofErr w:type="spellEnd"/>
+      <w:r>
+        <w:rPr>
+          <w:rFonts w:ascii="Menlo" w:eastAsia="Times New Roman" w:hAnsi="Menlo" w:cs="Menlo"/>
+          <w:color w:val="CCCCCC"/>
+          <w:sz w:val="18"/>
+          <w:szCs w:val="18"/>
+          <w:lang w:bidi="bn-IN"/>
+        </w:rPr>
+        <w:t>[</w:t>
+      </w:r>
+      <w:r>
+        <w:rPr>
+          <w:rFonts w:ascii="Menlo" w:eastAsia="Times New Roman" w:hAnsi="Menlo" w:cs="Menlo"/>
+          <w:color w:val="CE9178"/>
+          <w:sz w:val="18"/>
+          <w:szCs w:val="18"/>
+          <w:lang w:bidi="bn-IN"/>
+        </w:rPr>
+        <w:t>'email'</w:t>
+      </w:r>
+      <w:proofErr w:type="gramStart"/>
+      <w:r>
+        <w:rPr>
+          <w:rFonts w:ascii="Menlo" w:eastAsia="Times New Roman" w:hAnsi="Menlo" w:cs="Menlo"/>
+          <w:color w:val="CCCCCC"/>
+          <w:sz w:val="18"/>
+          <w:szCs w:val="18"/>
+          <w:lang w:bidi="bn-IN"/>
+        </w:rPr>
+        <w:t>].</w:t>
+      </w:r>
+      <w:r>
+        <w:rPr>
+          <w:rFonts w:ascii="Menlo" w:eastAsia="Times New Roman" w:hAnsi="Menlo" w:cs="Menlo"/>
+          <w:color w:val="DCDCAA"/>
+          <w:sz w:val="18"/>
+          <w:szCs w:val="18"/>
+          <w:lang w:bidi="bn-IN"/>
+        </w:rPr>
+        <w:t>apply</w:t>
+      </w:r>
+      <w:proofErr w:type="gramEnd"/>
+      <w:r>
+        <w:rPr>
+          <w:rFonts w:ascii="Menlo" w:eastAsia="Times New Roman" w:hAnsi="Menlo" w:cs="Menlo"/>
+          <w:color w:val="CCCCCC"/>
+          <w:sz w:val="18"/>
+          <w:szCs w:val="18"/>
+          <w:lang w:bidi="bn-IN"/>
+        </w:rPr>
+        <w:t>(</w:t>
+      </w:r>
+      <w:r>
+        <w:rPr>
+          <w:rFonts w:ascii="Menlo" w:eastAsia="Times New Roman" w:hAnsi="Menlo" w:cs="Menlo"/>
+          <w:color w:val="569CD6"/>
+          <w:sz w:val="18"/>
+          <w:szCs w:val="18"/>
+          <w:lang w:bidi="bn-IN"/>
+        </w:rPr>
+        <w:t>lambda</w:t>
+      </w:r>
+      <w:r>
+        <w:rPr>
+          <w:rFonts w:ascii="Menlo" w:eastAsia="Times New Roman" w:hAnsi="Menlo" w:cs="Menlo"/>
+          <w:color w:val="CCCCCC"/>
+          <w:sz w:val="18"/>
+          <w:szCs w:val="18"/>
+          <w:lang w:bidi="bn-IN"/>
+        </w:rPr>
+        <w:t xml:space="preserve"> </w:t>
+      </w:r>
+      <w:r>
+        <w:rPr>
+          <w:rFonts w:ascii="Menlo" w:eastAsia="Times New Roman" w:hAnsi="Menlo" w:cs="Menlo"/>
+          <w:color w:val="9CDCFE"/>
+          <w:sz w:val="18"/>
+          <w:szCs w:val="18"/>
+          <w:lang w:bidi="bn-IN"/>
+        </w:rPr>
+        <w:t>x</w:t>
+      </w:r>
+      <w:r>
+        <w:rPr>
+          <w:rFonts w:ascii="Menlo" w:eastAsia="Times New Roman" w:hAnsi="Menlo" w:cs="Menlo"/>
+          <w:color w:val="CCCCCC"/>
+          <w:sz w:val="18"/>
+          <w:szCs w:val="18"/>
+          <w:lang w:bidi="bn-IN"/>
+        </w:rPr>
+        <w:t xml:space="preserve">: </w:t>
+      </w:r>
+      <w:r>
+        <w:rPr>
+          <w:rFonts w:ascii="Menlo" w:eastAsia="Times New Roman" w:hAnsi="Menlo" w:cs="Menlo"/>
+          <w:color w:val="9CDCFE"/>
+          <w:sz w:val="18"/>
+          <w:szCs w:val="18"/>
+          <w:lang w:bidi="bn-IN"/>
+        </w:rPr>
+        <w:t>x</w:t>
+      </w:r>
+      <w:r>
+        <w:rPr>
+          <w:rFonts w:ascii="Menlo" w:eastAsia="Times New Roman" w:hAnsi="Menlo" w:cs="Menlo"/>
+          <w:color w:val="CCCCCC"/>
+          <w:sz w:val="18"/>
+          <w:szCs w:val="18"/>
+          <w:lang w:bidi="bn-IN"/>
+        </w:rPr>
+        <w:t>[</w:t>
+      </w:r>
+      <w:proofErr w:type="spellStart"/>
+      <w:r>
+        <w:rPr>
+          <w:rFonts w:ascii="Menlo" w:eastAsia="Times New Roman" w:hAnsi="Menlo" w:cs="Menlo"/>
+          <w:color w:val="9CDCFE"/>
+          <w:sz w:val="18"/>
+          <w:szCs w:val="18"/>
+          <w:lang w:bidi="bn-IN"/>
+        </w:rPr>
+        <w:t>x</w:t>
+      </w:r>
+      <w:r>
+        <w:rPr>
+          <w:rFonts w:ascii="Menlo" w:eastAsia="Times New Roman" w:hAnsi="Menlo" w:cs="Menlo"/>
+          <w:color w:val="CCCCCC"/>
+          <w:sz w:val="18"/>
+          <w:szCs w:val="18"/>
+          <w:lang w:bidi="bn-IN"/>
+        </w:rPr>
+        <w:t>.index</w:t>
+      </w:r>
+      <w:proofErr w:type="spellEnd"/>
+      <w:r>
+        <w:rPr>
+          <w:rFonts w:ascii="Menlo" w:eastAsia="Times New Roman" w:hAnsi="Menlo" w:cs="Menlo"/>
+          <w:color w:val="CCCCCC"/>
+          <w:sz w:val="18"/>
+          <w:szCs w:val="18"/>
+          <w:lang w:bidi="bn-IN"/>
+        </w:rPr>
+        <w:t>(</w:t>
+      </w:r>
+      <w:r>
+        <w:rPr>
+          <w:rFonts w:ascii="Menlo" w:eastAsia="Times New Roman" w:hAnsi="Menlo" w:cs="Menlo"/>
+          <w:color w:val="CE9178"/>
+          <w:sz w:val="18"/>
+          <w:szCs w:val="18"/>
+          <w:lang w:bidi="bn-IN"/>
+        </w:rPr>
+        <w:t>'@'</w:t>
+      </w:r>
+      <w:r>
+        <w:rPr>
+          <w:rFonts w:ascii="Menlo" w:eastAsia="Times New Roman" w:hAnsi="Menlo" w:cs="Menlo"/>
+          <w:color w:val="CCCCCC"/>
+          <w:sz w:val="18"/>
+          <w:szCs w:val="18"/>
+          <w:lang w:bidi="bn-IN"/>
+        </w:rPr>
+        <w:t>)</w:t>
+      </w:r>
+      <w:r>
+        <w:rPr>
+          <w:rFonts w:ascii="Menlo" w:eastAsia="Times New Roman" w:hAnsi="Menlo" w:cs="Menlo"/>
+          <w:color w:val="D4D4D4"/>
+          <w:sz w:val="18"/>
+          <w:szCs w:val="18"/>
+          <w:lang w:bidi="bn-IN"/>
+        </w:rPr>
+        <w:t>+</w:t>
+      </w:r>
+      <w:r>
+        <w:rPr>
+          <w:rFonts w:ascii="Menlo" w:eastAsia="Times New Roman" w:hAnsi="Menlo" w:cs="Menlo"/>
+          <w:color w:val="B5CEA8"/>
+          <w:sz w:val="18"/>
+          <w:szCs w:val="18"/>
+          <w:lang w:bidi="bn-IN"/>
+        </w:rPr>
+        <w:t>1</w:t>
+      </w:r>
+      <w:r>
+        <w:rPr>
+          <w:rFonts w:ascii="Menlo" w:eastAsia="Times New Roman" w:hAnsi="Menlo" w:cs="Menlo"/>
+          <w:color w:val="CCCCCC"/>
+          <w:sz w:val="18"/>
+          <w:szCs w:val="18"/>
+          <w:lang w:bidi="bn-IN"/>
+        </w:rPr>
+        <w:t>:]).</w:t>
+      </w:r>
+      <w:proofErr w:type="spellStart"/>
+      <w:r>
+        <w:rPr>
+          <w:rFonts w:ascii="Menlo" w:eastAsia="Times New Roman" w:hAnsi="Menlo" w:cs="Menlo"/>
+          <w:color w:val="DCDCAA"/>
+          <w:sz w:val="18"/>
+          <w:szCs w:val="18"/>
+          <w:lang w:bidi="bn-IN"/>
+        </w:rPr>
+        <w:t>value_counts</w:t>
+      </w:r>
+      <w:proofErr w:type="spellEnd"/>
+      <w:r>
+        <w:rPr>
+          <w:rFonts w:ascii="Menlo" w:eastAsia="Times New Roman" w:hAnsi="Menlo" w:cs="Menlo"/>
+          <w:color w:val="CCCCCC"/>
+          <w:sz w:val="18"/>
+          <w:szCs w:val="18"/>
+          <w:lang w:bidi="bn-IN"/>
+        </w:rPr>
+        <w:t>().</w:t>
+      </w:r>
+      <w:r>
+        <w:rPr>
+          <w:rFonts w:ascii="Menlo" w:eastAsia="Times New Roman" w:hAnsi="Menlo" w:cs="Menlo"/>
+          <w:color w:val="DCDCAA"/>
+          <w:sz w:val="18"/>
+          <w:szCs w:val="18"/>
+          <w:lang w:bidi="bn-IN"/>
+        </w:rPr>
+        <w:t>head</w:t>
+      </w:r>
+      <w:r>
+        <w:rPr>
+          <w:rFonts w:ascii="Menlo" w:eastAsia="Times New Roman" w:hAnsi="Menlo" w:cs="Menlo"/>
+          <w:color w:val="CCCCCC"/>
+          <w:sz w:val="18"/>
+          <w:szCs w:val="18"/>
+          <w:lang w:bidi="bn-IN"/>
+        </w:rPr>
+        <w:t>(</w:t>
+      </w:r>
+      <w:r>
+        <w:rPr>
+          <w:rFonts w:ascii="Menlo" w:eastAsia="Times New Roman" w:hAnsi="Menlo" w:cs="Menlo"/>
+          <w:color w:val="B5CEA8"/>
+          <w:sz w:val="18"/>
+          <w:szCs w:val="18"/>
+          <w:lang w:bidi="bn-IN"/>
+        </w:rPr>
+        <w:t>5</w:t>
+      </w:r>
+      <w:r>
+        <w:rPr>
+          <w:rFonts w:ascii="Menlo" w:eastAsia="Times New Roman" w:hAnsi="Menlo" w:cs="Menlo"/>
+          <w:color w:val="CCCCCC"/>
+          <w:sz w:val="18"/>
+          <w:szCs w:val="18"/>
+          <w:lang w:bidi="bn-IN"/>
+        </w:rPr>
+        <w:t>)</w:t>
+      </w:r>
+    </w:p>
+    <w:p>
+      <w:pPr>
+        <w:rPr>
+          <w:rStyle w:val="Strong"/>
+          <w:rFonts w:cstheme="minorHAnsi"/>
+          <w:b w:val="0"/>
+          <w:color w:val="000000"/>
+          <w:sz w:val="28"/>
+          <w:szCs w:val="28"/>
+          <w:shd w:val="clear" w:color="auto" w:fill="FFFFFF"/>
+        </w:rPr>
+      </w:pPr>
+    </w:p>
+    <w:p>
+      <w:pPr>
+        <w:pStyle w:val="ListParagraph"/>
+        <w:numPr>
+          <w:ilvl w:val="0"/>
+          <w:numId w:val="3"/>
+        </w:numPr>
+        <w:rPr>
+          <w:rStyle w:val="Strong"/>
+          <w:rFonts w:cstheme="minorHAnsi"/>
+          <w:b w:val="0"/>
+          <w:color w:val="000000"/>
+          <w:sz w:val="28"/>
+          <w:szCs w:val="28"/>
+          <w:shd w:val="clear" w:color="auto" w:fill="FFFFFF"/>
+        </w:rPr>
+      </w:pPr>
+      <w:r>
+        <w:rPr>
+          <w:rStyle w:val="Strong"/>
+          <w:rFonts w:cstheme="minorHAnsi"/>
+          <w:b w:val="0"/>
+          <w:color w:val="000000"/>
+          <w:sz w:val="28"/>
+          <w:szCs w:val="28"/>
+          <w:shd w:val="clear" w:color="auto" w:fill="FFFFFF"/>
+        </w:rPr>
         <w:t>Is there any customer who is using email with "am.edu"?</w:t>
       </w:r>
+    </w:p>
+    <w:p>
+      <w:pPr>
+        <w:pStyle w:val="ListParagraph"/>
+        <w:shd w:val="clear" w:color="auto" w:fill="1F1F1F"/>
+        <w:spacing w:after="0" w:line="270" w:lineRule="atLeast"/>
+        <w:ind w:left="810"/>
+        <w:rPr>
+          <w:rFonts w:ascii="Menlo" w:eastAsia="Times New Roman" w:hAnsi="Menlo" w:cs="Menlo"/>
+          <w:color w:val="CCCCCC"/>
+          <w:sz w:val="18"/>
+          <w:szCs w:val="18"/>
+          <w:lang w:bidi="bn-IN"/>
+        </w:rPr>
+      </w:pPr>
+      <w:proofErr w:type="spellStart"/>
+      <w:r>
+        <w:rPr>
+          <w:rFonts w:ascii="Menlo" w:eastAsia="Times New Roman" w:hAnsi="Menlo" w:cs="Menlo"/>
+          <w:color w:val="9CDCFE"/>
+          <w:sz w:val="18"/>
+          <w:szCs w:val="18"/>
+          <w:lang w:bidi="bn-IN"/>
+        </w:rPr>
+        <w:t>df</w:t>
+      </w:r>
+      <w:proofErr w:type="spellEnd"/>
+      <w:r>
+        <w:rPr>
+          <w:rFonts w:ascii="Menlo" w:eastAsia="Times New Roman" w:hAnsi="Menlo" w:cs="Menlo"/>
+          <w:color w:val="CCCCCC"/>
+          <w:sz w:val="18"/>
+          <w:szCs w:val="18"/>
+          <w:lang w:bidi="bn-IN"/>
+        </w:rPr>
+        <w:t>[</w:t>
+      </w:r>
+      <w:proofErr w:type="spellStart"/>
+      <w:r>
+        <w:rPr>
+          <w:rFonts w:ascii="Menlo" w:eastAsia="Times New Roman" w:hAnsi="Menlo" w:cs="Menlo"/>
+          <w:color w:val="9CDCFE"/>
+          <w:sz w:val="18"/>
+          <w:szCs w:val="18"/>
+          <w:lang w:bidi="bn-IN"/>
+        </w:rPr>
+        <w:t>df</w:t>
+      </w:r>
+      <w:proofErr w:type="spellEnd"/>
+      <w:r>
+        <w:rPr>
+          <w:rFonts w:ascii="Menlo" w:eastAsia="Times New Roman" w:hAnsi="Menlo" w:cs="Menlo"/>
+          <w:color w:val="CCCCCC"/>
+          <w:sz w:val="18"/>
+          <w:szCs w:val="18"/>
+          <w:lang w:bidi="bn-IN"/>
+        </w:rPr>
+        <w:t>[</w:t>
+      </w:r>
+      <w:r>
+        <w:rPr>
+          <w:rFonts w:ascii="Menlo" w:eastAsia="Times New Roman" w:hAnsi="Menlo" w:cs="Menlo"/>
+          <w:color w:val="CE9178"/>
+          <w:sz w:val="18"/>
+          <w:szCs w:val="18"/>
+          <w:lang w:bidi="bn-IN"/>
+        </w:rPr>
+        <w:t>'email'</w:t>
+      </w:r>
+      <w:proofErr w:type="gramStart"/>
+      <w:r>
+        <w:rPr>
+          <w:rFonts w:ascii="Menlo" w:eastAsia="Times New Roman" w:hAnsi="Menlo" w:cs="Menlo"/>
+          <w:color w:val="CCCCCC"/>
+          <w:sz w:val="18"/>
+          <w:szCs w:val="18"/>
+          <w:lang w:bidi="bn-IN"/>
+        </w:rPr>
+        <w:t>].</w:t>
+      </w:r>
+      <w:r>
+        <w:rPr>
+          <w:rFonts w:ascii="Menlo" w:eastAsia="Times New Roman" w:hAnsi="Menlo" w:cs="Menlo"/>
+          <w:color w:val="DCDCAA"/>
+          <w:sz w:val="18"/>
+          <w:szCs w:val="18"/>
+          <w:lang w:bidi="bn-IN"/>
+        </w:rPr>
+        <w:t>apply</w:t>
+      </w:r>
+      <w:proofErr w:type="gramEnd"/>
+      <w:r>
+        <w:rPr>
+          <w:rFonts w:ascii="Menlo" w:eastAsia="Times New Roman" w:hAnsi="Menlo" w:cs="Menlo"/>
+          <w:color w:val="CCCCCC"/>
+          <w:sz w:val="18"/>
+          <w:szCs w:val="18"/>
+          <w:lang w:bidi="bn-IN"/>
+        </w:rPr>
+        <w:t>(</w:t>
+      </w:r>
+      <w:r>
+        <w:rPr>
+          <w:rFonts w:ascii="Menlo" w:eastAsia="Times New Roman" w:hAnsi="Menlo" w:cs="Menlo"/>
+          <w:color w:val="569CD6"/>
+          <w:sz w:val="18"/>
+          <w:szCs w:val="18"/>
+          <w:lang w:bidi="bn-IN"/>
+        </w:rPr>
+        <w:t>lambda</w:t>
+      </w:r>
+      <w:r>
+        <w:rPr>
+          <w:rFonts w:ascii="Menlo" w:eastAsia="Times New Roman" w:hAnsi="Menlo" w:cs="Menlo"/>
+          <w:color w:val="CCCCCC"/>
+          <w:sz w:val="18"/>
+          <w:szCs w:val="18"/>
+          <w:lang w:bidi="bn-IN"/>
+        </w:rPr>
+        <w:t xml:space="preserve"> </w:t>
+      </w:r>
+      <w:r>
+        <w:rPr>
+          <w:rFonts w:ascii="Menlo" w:eastAsia="Times New Roman" w:hAnsi="Menlo" w:cs="Menlo"/>
+          <w:color w:val="9CDCFE"/>
+          <w:sz w:val="18"/>
+          <w:szCs w:val="18"/>
+          <w:lang w:bidi="bn-IN"/>
+        </w:rPr>
+        <w:t>x</w:t>
+      </w:r>
+      <w:r>
+        <w:rPr>
+          <w:rFonts w:ascii="Menlo" w:eastAsia="Times New Roman" w:hAnsi="Menlo" w:cs="Menlo"/>
+          <w:color w:val="CCCCCC"/>
+          <w:sz w:val="18"/>
+          <w:szCs w:val="18"/>
+          <w:lang w:bidi="bn-IN"/>
+        </w:rPr>
+        <w:t xml:space="preserve">: </w:t>
+      </w:r>
+      <w:r>
+        <w:rPr>
+          <w:rFonts w:ascii="Menlo" w:eastAsia="Times New Roman" w:hAnsi="Menlo" w:cs="Menlo"/>
+          <w:color w:val="9CDCFE"/>
+          <w:sz w:val="18"/>
+          <w:szCs w:val="18"/>
+          <w:lang w:bidi="bn-IN"/>
+        </w:rPr>
+        <w:t>x</w:t>
+      </w:r>
+      <w:r>
+        <w:rPr>
+          <w:rFonts w:ascii="Menlo" w:eastAsia="Times New Roman" w:hAnsi="Menlo" w:cs="Menlo"/>
+          <w:color w:val="CCCCCC"/>
+          <w:sz w:val="18"/>
+          <w:szCs w:val="18"/>
+          <w:lang w:bidi="bn-IN"/>
+        </w:rPr>
+        <w:t>[</w:t>
+      </w:r>
+      <w:proofErr w:type="spellStart"/>
+      <w:r>
+        <w:rPr>
+          <w:rFonts w:ascii="Menlo" w:eastAsia="Times New Roman" w:hAnsi="Menlo" w:cs="Menlo"/>
+          <w:color w:val="9CDCFE"/>
+          <w:sz w:val="18"/>
+          <w:szCs w:val="18"/>
+          <w:lang w:bidi="bn-IN"/>
+        </w:rPr>
+        <w:t>x</w:t>
+      </w:r>
+      <w:r>
+        <w:rPr>
+          <w:rFonts w:ascii="Menlo" w:eastAsia="Times New Roman" w:hAnsi="Menlo" w:cs="Menlo"/>
+          <w:color w:val="CCCCCC"/>
+          <w:sz w:val="18"/>
+          <w:szCs w:val="18"/>
+          <w:lang w:bidi="bn-IN"/>
+        </w:rPr>
+        <w:t>.index</w:t>
+      </w:r>
+      <w:proofErr w:type="spellEnd"/>
+      <w:r>
+        <w:rPr>
+          <w:rFonts w:ascii="Menlo" w:eastAsia="Times New Roman" w:hAnsi="Menlo" w:cs="Menlo"/>
+          <w:color w:val="CCCCCC"/>
+          <w:sz w:val="18"/>
+          <w:szCs w:val="18"/>
+          <w:lang w:bidi="bn-IN"/>
+        </w:rPr>
+        <w:t>(</w:t>
+      </w:r>
+      <w:r>
+        <w:rPr>
+          <w:rFonts w:ascii="Menlo" w:eastAsia="Times New Roman" w:hAnsi="Menlo" w:cs="Menlo"/>
+          <w:color w:val="CE9178"/>
+          <w:sz w:val="18"/>
+          <w:szCs w:val="18"/>
+          <w:lang w:bidi="bn-IN"/>
+        </w:rPr>
+        <w:t>'@'</w:t>
+      </w:r>
+      <w:r>
+        <w:rPr>
+          <w:rFonts w:ascii="Menlo" w:eastAsia="Times New Roman" w:hAnsi="Menlo" w:cs="Menlo"/>
+          <w:color w:val="CCCCCC"/>
+          <w:sz w:val="18"/>
+          <w:szCs w:val="18"/>
+          <w:lang w:bidi="bn-IN"/>
+        </w:rPr>
+        <w:t>)</w:t>
+      </w:r>
+      <w:r>
+        <w:rPr>
+          <w:rFonts w:ascii="Menlo" w:eastAsia="Times New Roman" w:hAnsi="Menlo" w:cs="Menlo"/>
+          <w:color w:val="D4D4D4"/>
+          <w:sz w:val="18"/>
+          <w:szCs w:val="18"/>
+          <w:lang w:bidi="bn-IN"/>
+        </w:rPr>
+        <w:t>+</w:t>
+      </w:r>
+      <w:r>
+        <w:rPr>
+          <w:rFonts w:ascii="Menlo" w:eastAsia="Times New Roman" w:hAnsi="Menlo" w:cs="Menlo"/>
+          <w:color w:val="B5CEA8"/>
+          <w:sz w:val="18"/>
+          <w:szCs w:val="18"/>
+          <w:lang w:bidi="bn-IN"/>
+        </w:rPr>
+        <w:t>1</w:t>
+      </w:r>
+      <w:r>
+        <w:rPr>
+          <w:rFonts w:ascii="Menlo" w:eastAsia="Times New Roman" w:hAnsi="Menlo" w:cs="Menlo"/>
+          <w:color w:val="CCCCCC"/>
+          <w:sz w:val="18"/>
+          <w:szCs w:val="18"/>
+          <w:lang w:bidi="bn-IN"/>
+        </w:rPr>
+        <w:t xml:space="preserve">:]) </w:t>
+      </w:r>
+      <w:r>
+        <w:rPr>
+          <w:rFonts w:ascii="Menlo" w:eastAsia="Times New Roman" w:hAnsi="Menlo" w:cs="Menlo"/>
+          <w:color w:val="DCDCAA"/>
+          <w:sz w:val="18"/>
+          <w:szCs w:val="18"/>
+          <w:lang w:bidi="bn-IN"/>
+        </w:rPr>
+        <w:t>==</w:t>
+      </w:r>
+      <w:r>
+        <w:rPr>
+          <w:rFonts w:ascii="Menlo" w:eastAsia="Times New Roman" w:hAnsi="Menlo" w:cs="Menlo"/>
+          <w:color w:val="CCCCCC"/>
+          <w:sz w:val="18"/>
+          <w:szCs w:val="18"/>
+          <w:lang w:bidi="bn-IN"/>
+        </w:rPr>
+        <w:t xml:space="preserve"> </w:t>
+      </w:r>
+      <w:r>
+        <w:rPr>
+          <w:rFonts w:ascii="Menlo" w:eastAsia="Times New Roman" w:hAnsi="Menlo" w:cs="Menlo"/>
+          <w:color w:val="CE9178"/>
+          <w:sz w:val="18"/>
+          <w:szCs w:val="18"/>
+          <w:lang w:bidi="bn-IN"/>
+        </w:rPr>
+        <w:t>"am.edu"</w:t>
+      </w:r>
+      <w:r>
+        <w:rPr>
+          <w:rFonts w:ascii="Menlo" w:eastAsia="Times New Roman" w:hAnsi="Menlo" w:cs="Menlo"/>
+          <w:color w:val="CCCCCC"/>
+          <w:sz w:val="18"/>
+          <w:szCs w:val="18"/>
+          <w:lang w:bidi="bn-IN"/>
+        </w:rPr>
+        <w:t>]</w:t>
+      </w:r>
+    </w:p>
+    <w:p>
+      <w:pPr>
+        <w:rPr>
+          <w:rStyle w:val="Strong"/>
+          <w:rFonts w:cstheme="minorHAnsi"/>
+          <w:b w:val="0"/>
+          <w:color w:val="000000"/>
+          <w:sz w:val="28"/>
+          <w:szCs w:val="28"/>
+          <w:shd w:val="clear" w:color="auto" w:fill="FFFFFF"/>
+        </w:rPr>
+      </w:pPr>
     </w:p>
     <w:p>
       <w:pPr>
@@ -628,6 +4549,152 @@
         </w:rPr>
         <w:t>, the store gets more customers?</w:t>
       </w:r>
+    </w:p>
+    <w:p>
+      <w:pPr>
+        <w:pStyle w:val="ListParagraph"/>
+        <w:shd w:val="clear" w:color="auto" w:fill="1F1F1F"/>
+        <w:spacing w:after="0" w:line="270" w:lineRule="atLeast"/>
+        <w:ind w:left="810"/>
+        <w:rPr>
+          <w:rFonts w:ascii="Menlo" w:eastAsia="Times New Roman" w:hAnsi="Menlo" w:cs="Menlo"/>
+          <w:color w:val="CCCCCC"/>
+          <w:sz w:val="18"/>
+          <w:szCs w:val="18"/>
+          <w:lang w:bidi="bn-IN"/>
+        </w:rPr>
+      </w:pPr>
+      <w:proofErr w:type="spellStart"/>
+      <w:r>
+        <w:rPr>
+          <w:rFonts w:ascii="Menlo" w:eastAsia="Times New Roman" w:hAnsi="Menlo" w:cs="Menlo"/>
+          <w:color w:val="9CDCFE"/>
+          <w:sz w:val="18"/>
+          <w:szCs w:val="18"/>
+          <w:lang w:bidi="bn-IN"/>
+        </w:rPr>
+        <w:t>df</w:t>
+      </w:r>
+      <w:proofErr w:type="spellEnd"/>
+      <w:r>
+        <w:rPr>
+          <w:rFonts w:ascii="Menlo" w:eastAsia="Times New Roman" w:hAnsi="Menlo" w:cs="Menlo"/>
+          <w:color w:val="CCCCCC"/>
+          <w:sz w:val="18"/>
+          <w:szCs w:val="18"/>
+          <w:lang w:bidi="bn-IN"/>
+        </w:rPr>
+        <w:t>[</w:t>
+      </w:r>
+      <w:r>
+        <w:rPr>
+          <w:rFonts w:ascii="Menlo" w:eastAsia="Times New Roman" w:hAnsi="Menlo" w:cs="Menlo"/>
+          <w:color w:val="CE9178"/>
+          <w:sz w:val="18"/>
+          <w:szCs w:val="18"/>
+          <w:lang w:bidi="bn-IN"/>
+        </w:rPr>
+        <w:t>'weekday'</w:t>
+      </w:r>
+      <w:r>
+        <w:rPr>
+          <w:rFonts w:ascii="Menlo" w:eastAsia="Times New Roman" w:hAnsi="Menlo" w:cs="Menlo"/>
+          <w:color w:val="CCCCCC"/>
+          <w:sz w:val="18"/>
+          <w:szCs w:val="18"/>
+          <w:lang w:bidi="bn-IN"/>
+        </w:rPr>
+        <w:t>].</w:t>
+      </w:r>
+      <w:proofErr w:type="spellStart"/>
+      <w:r>
+        <w:rPr>
+          <w:rFonts w:ascii="Menlo" w:eastAsia="Times New Roman" w:hAnsi="Menlo" w:cs="Menlo"/>
+          <w:color w:val="DCDCAA"/>
+          <w:sz w:val="18"/>
+          <w:szCs w:val="18"/>
+          <w:lang w:bidi="bn-IN"/>
+        </w:rPr>
+        <w:t>value_counts</w:t>
+      </w:r>
+      <w:proofErr w:type="spellEnd"/>
+      <w:r>
+        <w:rPr>
+          <w:rFonts w:ascii="Menlo" w:eastAsia="Times New Roman" w:hAnsi="Menlo" w:cs="Menlo"/>
+          <w:color w:val="CCCCCC"/>
+          <w:sz w:val="18"/>
+          <w:szCs w:val="18"/>
+          <w:lang w:bidi="bn-IN"/>
+        </w:rPr>
+        <w:t>(</w:t>
+      </w:r>
+      <w:proofErr w:type="gramStart"/>
+      <w:r>
+        <w:rPr>
+          <w:rFonts w:ascii="Menlo" w:eastAsia="Times New Roman" w:hAnsi="Menlo" w:cs="Menlo"/>
+          <w:color w:val="CCCCCC"/>
+          <w:sz w:val="18"/>
+          <w:szCs w:val="18"/>
+          <w:lang w:bidi="bn-IN"/>
+        </w:rPr>
+        <w:t>).</w:t>
+      </w:r>
+      <w:r>
+        <w:rPr>
+          <w:rFonts w:ascii="Menlo" w:eastAsia="Times New Roman" w:hAnsi="Menlo" w:cs="Menlo"/>
+          <w:color w:val="DCDCAA"/>
+          <w:sz w:val="18"/>
+          <w:szCs w:val="18"/>
+          <w:lang w:bidi="bn-IN"/>
+        </w:rPr>
+        <w:t>head</w:t>
+      </w:r>
+      <w:proofErr w:type="gramEnd"/>
+      <w:r>
+        <w:rPr>
+          <w:rFonts w:ascii="Menlo" w:eastAsia="Times New Roman" w:hAnsi="Menlo" w:cs="Menlo"/>
+          <w:color w:val="CCCCCC"/>
+          <w:sz w:val="18"/>
+          <w:szCs w:val="18"/>
+          <w:lang w:bidi="bn-IN"/>
+        </w:rPr>
+        <w:t>(</w:t>
+      </w:r>
+      <w:r>
+        <w:rPr>
+          <w:rFonts w:ascii="Menlo" w:eastAsia="Times New Roman" w:hAnsi="Menlo" w:cs="Menlo"/>
+          <w:color w:val="B5CEA8"/>
+          <w:sz w:val="18"/>
+          <w:szCs w:val="18"/>
+          <w:lang w:bidi="bn-IN"/>
+        </w:rPr>
+        <w:t>5</w:t>
+      </w:r>
+      <w:r>
+        <w:rPr>
+          <w:rFonts w:ascii="Menlo" w:eastAsia="Times New Roman" w:hAnsi="Menlo" w:cs="Menlo"/>
+          <w:color w:val="CCCCCC"/>
+          <w:sz w:val="18"/>
+          <w:szCs w:val="18"/>
+          <w:lang w:bidi="bn-IN"/>
+        </w:rPr>
+        <w:t>)</w:t>
+      </w:r>
+    </w:p>
+    <w:p>
+      <w:pPr>
+        <w:rPr>
+          <w:rStyle w:val="Strong"/>
+          <w:rFonts w:cstheme="minorHAnsi"/>
+          <w:b w:val="0"/>
+          <w:color w:val="000000"/>
+          <w:sz w:val="24"/>
+          <w:szCs w:val="24"/>
+          <w:shd w:val="clear" w:color="auto" w:fill="FFFFFF"/>
+        </w:rPr>
+      </w:pPr>
+      <w:bookmarkStart w:id="0" w:name="_GoBack"/>
+      <w:bookmarkEnd w:id="0"/>
     </w:p>
     <w:sectPr>
       <w:pgSz w:w="12240" w:h="15840"/>
@@ -640,7 +4707,7 @@
 </file>
 
 <file path=word/numbering.xml><?xml version="1.0" encoding="utf-8"?>
-<w:numbering xmlns:wpc="http://schemas.microsoft.com/office/word/2010/wordprocessingCanvas" xmlns:mc="http://schemas.openxmlformats.org/markup-compatibility/2006" xmlns:o="urn:schemas-microsoft-com:office:office" xmlns:r="http://schemas.openxmlformats.org/officeDocument/2006/relationships" xmlns:m="http://schemas.openxmlformats.org/officeDocument/2006/math" xmlns:v="urn:schemas-microsoft-com:vml" xmlns:wp14="http://schemas.microsoft.com/office/word/2010/wordprocessingDrawing" xmlns:wp="http://schemas.openxmlformats.org/drawingml/2006/wordprocessingDrawing" xmlns:w10="urn:schemas-microsoft-com:office:word" xmlns:w="http://schemas.openxmlformats.org/wordprocessingml/2006/main" xmlns:w14="http://schemas.microsoft.com/office/word/2010/wordml" xmlns:w15="http://schemas.microsoft.com/office/word/2012/wordml" xmlns:wpg="http://schemas.microsoft.com/office/word/2010/wordprocessingGroup" xmlns:wpi="http://schemas.microsoft.com/office/word/2010/wordprocessingInk" xmlns:wne="http://schemas.microsoft.com/office/word/2006/wordml" xmlns:wps="http://schemas.microsoft.com/office/word/2010/wordprocessingShape" mc:Ignorable="w14 w15 wp14">
+<w:numbering xmlns:wpc="http://schemas.microsoft.com/office/word/2010/wordprocessingCanvas" xmlns:cx="http://schemas.microsoft.com/office/drawing/2014/chartex" xmlns:cx1="http://schemas.microsoft.com/office/drawing/2015/9/8/chartex" xmlns:cx2="http://schemas.microsoft.com/office/drawing/2015/10/21/chartex" xmlns:cx3="http://schemas.microsoft.com/office/drawing/2016/5/9/chartex" xmlns:cx4="http://schemas.microsoft.com/office/drawing/2016/5/10/chartex" xmlns:cx5="http://schemas.microsoft.com/office/drawing/2016/5/11/chartex" xmlns:cx6="http://schemas.microsoft.com/office/drawing/2016/5/12/chartex" xmlns:cx7="http://schemas.microsoft.com/office/drawing/2016/5/13/chartex" xmlns:cx8="http://schemas.microsoft.com/office/drawing/2016/5/14/chartex" xmlns:mc="http://schemas.openxmlformats.org/markup-compatibility/2006" xmlns:aink="http://schemas.microsoft.com/office/drawing/2016/ink" xmlns:am3d="http://schemas.microsoft.com/office/drawing/2017/model3d" xmlns:o="urn:schemas-microsoft-com:office:office" xmlns:r="http://schemas.openxmlformats.org/officeDocument/2006/relationships" xmlns:m="http://schemas.openxmlformats.org/officeDocument/2006/math" xmlns:v="urn:schemas-microsoft-com:vml" xmlns:wp14="http://schemas.microsoft.com/office/word/2010/wordprocessingDrawing" xmlns:wp="http://schemas.openxmlformats.org/drawingml/2006/wordprocessingDrawing" xmlns:w10="urn:schemas-microsoft-com:office:word" xmlns:w="http://schemas.openxmlformats.org/wordprocessingml/2006/main" xmlns:w14="http://schemas.microsoft.com/office/word/2010/wordml" xmlns:w15="http://schemas.microsoft.com/office/word/2012/wordml" xmlns:w16cid="http://schemas.microsoft.com/office/word/2016/wordml/cid" xmlns:w16se="http://schemas.microsoft.com/office/word/2015/wordml/symex" xmlns:wpg="http://schemas.microsoft.com/office/word/2010/wordprocessingGroup" xmlns:wpi="http://schemas.microsoft.com/office/word/2010/wordprocessingInk" xmlns:wne="http://schemas.microsoft.com/office/word/2006/wordml" xmlns:wps="http://schemas.microsoft.com/office/word/2010/wordprocessingShape" mc:Ignorable="w14 w15 w16se w16cid wp14">
   <w:abstractNum w:abstractNumId="0" w15:restartNumberingAfterBreak="0">
     <w:nsid w:val="294A2BEA"/>
     <w:multiLevelType w:val="hybridMultilevel"/>
@@ -966,7 +5033,7 @@
 </file>
 
 <file path=word/styles.xml><?xml version="1.0" encoding="utf-8"?>
-<w:styles xmlns:mc="http://schemas.openxmlformats.org/markup-compatibility/2006" xmlns:r="http://schemas.openxmlformats.org/officeDocument/2006/relationships" xmlns:w="http://schemas.openxmlformats.org/wordprocessingml/2006/main" xmlns:w14="http://schemas.microsoft.com/office/word/2010/wordml" xmlns:w15="http://schemas.microsoft.com/office/word/2012/wordml" mc:Ignorable="w14 w15">
+<w:styles xmlns:mc="http://schemas.openxmlformats.org/markup-compatibility/2006" xmlns:r="http://schemas.openxmlformats.org/officeDocument/2006/relationships" xmlns:w="http://schemas.openxmlformats.org/wordprocessingml/2006/main" xmlns:w14="http://schemas.microsoft.com/office/word/2010/wordml" xmlns:w15="http://schemas.microsoft.com/office/word/2012/wordml" xmlns:w16cid="http://schemas.microsoft.com/office/word/2016/wordml/cid" xmlns:w16se="http://schemas.microsoft.com/office/word/2015/wordml/symex" mc:Ignorable="w14 w15 w16se w16cid">
   <w:docDefaults>
     <w:rPrDefault>
       <w:rPr>
@@ -982,7 +5049,7 @@
       </w:pPr>
     </w:pPrDefault>
   </w:docDefaults>
-  <w:latentStyles w:defLockedState="0" w:defUIPriority="99" w:defSemiHidden="0" w:defUnhideWhenUsed="0" w:defQFormat="0" w:count="371">
+  <w:latentStyles w:defLockedState="0" w:defUIPriority="99" w:defSemiHidden="0" w:defUnhideWhenUsed="0" w:defQFormat="0" w:count="375">
     <w:lsdException w:name="Normal" w:uiPriority="0" w:qFormat="1"/>
     <w:lsdException w:name="heading 1" w:uiPriority="9" w:qFormat="1"/>
     <w:lsdException w:name="heading 2" w:semiHidden="1" w:uiPriority="9" w:unhideWhenUsed="1" w:qFormat="1"/>
@@ -1088,7 +5155,6 @@
     <w:lsdException w:name="HTML Sample" w:semiHidden="1" w:unhideWhenUsed="1"/>
     <w:lsdException w:name="HTML Typewriter" w:semiHidden="1" w:unhideWhenUsed="1"/>
     <w:lsdException w:name="HTML Variable" w:semiHidden="1" w:unhideWhenUsed="1"/>
-    <w:lsdException w:name="Normal Table" w:semiHidden="1" w:unhideWhenUsed="1"/>
     <w:lsdException w:name="annotation subject" w:semiHidden="1" w:unhideWhenUsed="1"/>
     <w:lsdException w:name="No List" w:semiHidden="1" w:unhideWhenUsed="1"/>
     <w:lsdException w:name="Outline List 1" w:semiHidden="1" w:unhideWhenUsed="1"/>
@@ -1132,10 +5198,8 @@
     <w:lsdException w:name="Table Elegant" w:semiHidden="1" w:unhideWhenUsed="1"/>
     <w:lsdException w:name="Table Professional" w:semiHidden="1" w:unhideWhenUsed="1"/>
     <w:lsdException w:name="Table Subtle 1" w:semiHidden="1" w:unhideWhenUsed="1"/>
-    <w:lsdException w:name="Table Subtle 2" w:semiHidden="1" w:unhideWhenUsed="1"/>
     <w:lsdException w:name="Table Web 1" w:semiHidden="1" w:unhideWhenUsed="1"/>
     <w:lsdException w:name="Table Web 2" w:semiHidden="1" w:unhideWhenUsed="1"/>
-    <w:lsdException w:name="Table Web 3" w:semiHidden="1" w:unhideWhenUsed="1"/>
     <w:lsdException w:name="Balloon Text" w:semiHidden="1" w:unhideWhenUsed="1"/>
     <w:lsdException w:name="Table Grid" w:uiPriority="39"/>
     <w:lsdException w:name="Table Theme" w:semiHidden="1" w:unhideWhenUsed="1"/>
@@ -1354,6 +5418,10 @@
     <w:lsdException w:name="List Table 5 Dark Accent 6" w:uiPriority="50"/>
     <w:lsdException w:name="List Table 6 Colorful Accent 6" w:uiPriority="51"/>
     <w:lsdException w:name="List Table 7 Colorful Accent 6" w:uiPriority="52"/>
+    <w:lsdException w:name="Mention" w:semiHidden="1" w:unhideWhenUsed="1"/>
+    <w:lsdException w:name="Smart Hyperlink" w:semiHidden="1" w:unhideWhenUsed="1"/>
+    <w:lsdException w:name="Hashtag" w:semiHidden="1" w:unhideWhenUsed="1"/>
+    <w:lsdException w:name="Unresolved Mention" w:semiHidden="1" w:unhideWhenUsed="1"/>
   </w:latentStyles>
   <w:style w:type="paragraph" w:default="1" w:styleId="Normal">
     <w:name w:val="Normal"/>

</xml_diff>